<commit_message>
comments and fixed distance and srs
</commit_message>
<xml_diff>
--- a/software-requirement-document-template.docx
+++ b/software-requirement-document-template.docx
@@ -7,6 +7,8 @@
         <w:pStyle w:val="Title"/>
         <w:spacing w:line="187" w:lineRule="auto"/>
       </w:pPr>
+      <w:bookmarkStart w:id="0" w:name="_Hlk206699806"/>
+      <w:bookmarkEnd w:id="0"/>
       <w:r>
         <w:rPr>
           <w:noProof/>
@@ -14,7 +16,7 @@
         <mc:AlternateContent>
           <mc:Choice Requires="wpg">
             <w:drawing>
-              <wp:anchor distT="0" distB="0" distL="0" distR="0" simplePos="0" relativeHeight="15732224" behindDoc="0" locked="0" layoutInCell="1" allowOverlap="1" wp14:anchorId="78477C7D" wp14:editId="266062BB">
+              <wp:anchor distT="0" distB="0" distL="0" distR="0" simplePos="0" relativeHeight="15732224" behindDoc="0" locked="0" layoutInCell="1" allowOverlap="1" wp14:anchorId="78477C7D" wp14:editId="094D7DF5">
                 <wp:simplePos x="0" y="0"/>
                 <wp:positionH relativeFrom="page">
                   <wp:posOffset>457200</wp:posOffset>
@@ -116,12 +118,18 @@
                     </wpg:wgp>
                   </a:graphicData>
                 </a:graphic>
+                <wp14:sizeRelH relativeFrom="margin">
+                  <wp14:pctWidth>0</wp14:pctWidth>
+                </wp14:sizeRelH>
+                <wp14:sizeRelV relativeFrom="margin">
+                  <wp14:pctHeight>0</wp14:pctHeight>
+                </wp14:sizeRelV>
               </wp:anchor>
             </w:drawing>
           </mc:Choice>
           <mc:Fallback>
             <w:pict>
-              <v:group w14:anchorId="78477C7D" id="Group 11" o:spid="_x0000_s1026" style="position:absolute;left:0;text-align:left;margin-left:36pt;margin-top:564.75pt;width:541pt;height:27.35pt;z-index:15732224;mso-wrap-distance-left:0;mso-wrap-distance-right:0;mso-position-horizontal-relative:page;mso-position-vertical-relative:page" coordsize="68707,3473" o:gfxdata="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">
+              <v:group w14:anchorId="78477C7D" id="Group 11" o:spid="_x0000_s1026" style="position:absolute;left:0;text-align:left;margin-left:36pt;margin-top:564.75pt;width:541pt;height:27.35pt;z-index:15732224;mso-wrap-distance-left:0;mso-wrap-distance-right:0;mso-position-horizontal-relative:page;mso-position-vertical-relative:page;mso-width-relative:margin;mso-height-relative:margin" coordsize="68707,3473" o:gfxdata="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">
                 <v:shapetype id="_x0000_t75" coordsize="21600,21600" o:spt="75" o:preferrelative="t" path="m@4@5l@4@11@9@11@9@5xe" filled="f" stroked="f">
                   <v:stroke joinstyle="miter"/>
                   <v:formulas>
@@ -288,41 +296,92 @@
     <w:p>
       <w:pPr>
         <w:pStyle w:val="BodyText"/>
-        <w:spacing w:before="89" w:line="357" w:lineRule="auto"/>
-        <w:ind w:left="340" w:right="9128"/>
+        <w:rPr>
+          <w:sz w:val="24"/>
+          <w:szCs w:val="24"/>
+        </w:rPr>
+      </w:pPr>
+      <w:r>
         <w:rPr>
           <w:color w:val="0D0E10"/>
           <w:w w:val="105"/>
         </w:rPr>
-      </w:pPr>
-      <w:r>
+        <w:t xml:space="preserve">     </w:t>
+      </w:r>
+      <w:r>
+        <w:rPr>
+          <w:color w:val="0D0E10"/>
+          <w:w w:val="105"/>
+          <w:sz w:val="24"/>
+          <w:szCs w:val="24"/>
+        </w:rPr>
+        <w:t>Project</w:t>
+      </w:r>
+      <w:r>
+        <w:rPr>
+          <w:color w:val="0D0E10"/>
+          <w:spacing w:val="-19"/>
+          <w:w w:val="105"/>
+          <w:sz w:val="24"/>
+          <w:szCs w:val="24"/>
+        </w:rPr>
+        <w:t xml:space="preserve"> </w:t>
+      </w:r>
+      <w:r>
+        <w:rPr>
+          <w:color w:val="0D0E10"/>
+          <w:w w:val="105"/>
+          <w:sz w:val="24"/>
+          <w:szCs w:val="24"/>
+        </w:rPr>
+        <w:t>name:</w:t>
+      </w:r>
+      <w:r>
+        <w:rPr>
+          <w:color w:val="0D0E10"/>
+          <w:w w:val="105"/>
+          <w:sz w:val="24"/>
+          <w:szCs w:val="24"/>
+        </w:rPr>
+        <w:t xml:space="preserve"> </w:t>
+      </w:r>
+      <w:r>
+        <w:rPr>
+          <w:sz w:val="24"/>
+          <w:szCs w:val="24"/>
+        </w:rPr>
+        <w:t>OOP controlled differential drive mechatronic robot</w:t>
+      </w:r>
+    </w:p>
+    <w:p>
+      <w:pPr>
+        <w:pStyle w:val="BodyText"/>
         <w:rPr>
           <w:color w:val="0D0E10"/>
           <w:w w:val="105"/>
         </w:rPr>
-        <w:t>Project</w:t>
-      </w:r>
-      <w:r>
+      </w:pPr>
+    </w:p>
+    <w:p>
+      <w:pPr>
+        <w:pStyle w:val="BodyText"/>
+        <w:ind w:firstLine="340"/>
         <w:rPr>
-          <w:color w:val="0D0E10"/>
-          <w:spacing w:val="-19"/>
+          <w:spacing w:val="40"/>
           <w:w w:val="105"/>
         </w:rPr>
-        <w:t xml:space="preserve"> </w:t>
-      </w:r>
+      </w:pPr>
       <w:r>
         <w:rPr>
-          <w:color w:val="0D0E10"/>
           <w:w w:val="105"/>
         </w:rPr>
-        <w:t>name:</w:t>
+        <w:t>Date:</w:t>
       </w:r>
       <w:r>
         <w:rPr>
-          <w:color w:val="0D0E10"/>
           <w:w w:val="105"/>
         </w:rPr>
-        <w:t xml:space="preserve"> </w:t>
+        <w:t xml:space="preserve"> 21/08/25</w:t>
       </w:r>
     </w:p>
     <w:p>
@@ -331,22 +390,6 @@
         <w:spacing w:before="89" w:line="357" w:lineRule="auto"/>
         <w:ind w:left="340" w:right="9128"/>
       </w:pPr>
-      <w:r>
-        <w:rPr>
-          <w:color w:val="0D0E10"/>
-          <w:spacing w:val="-2"/>
-          <w:w w:val="105"/>
-        </w:rPr>
-        <w:t>Date:</w:t>
-      </w:r>
-      <w:r>
-        <w:rPr>
-          <w:color w:val="0D0E10"/>
-          <w:spacing w:val="40"/>
-          <w:w w:val="105"/>
-        </w:rPr>
-        <w:t xml:space="preserve"> </w:t>
-      </w:r>
       <w:r>
         <w:rPr>
           <w:color w:val="0D0E10"/>
@@ -354,6 +397,14 @@
           <w:w w:val="105"/>
         </w:rPr>
         <w:t>Version:</w:t>
+      </w:r>
+      <w:r>
+        <w:rPr>
+          <w:color w:val="0D0E10"/>
+          <w:spacing w:val="-2"/>
+          <w:w w:val="105"/>
+        </w:rPr>
+        <w:t xml:space="preserve"> 1.1.1</w:t>
       </w:r>
     </w:p>
     <w:p>
@@ -1312,7 +1363,21 @@
                 <w:rFonts w:ascii="Times New Roman"/>
                 <w:sz w:val="26"/>
               </w:rPr>
-              <w:t>01/07/2025</w:t>
+              <w:t>01/0</w:t>
+            </w:r>
+            <w:r>
+              <w:rPr>
+                <w:rFonts w:ascii="Times New Roman"/>
+                <w:sz w:val="26"/>
+              </w:rPr>
+              <w:t>8</w:t>
+            </w:r>
+            <w:r>
+              <w:rPr>
+                <w:rFonts w:ascii="Times New Roman"/>
+                <w:sz w:val="26"/>
+              </w:rPr>
+              <w:t>/2025</w:t>
             </w:r>
           </w:p>
         </w:tc>
@@ -1387,6 +1452,13 @@
                 <w:sz w:val="26"/>
               </w:rPr>
             </w:pPr>
+            <w:r>
+              <w:rPr>
+                <w:rFonts w:ascii="Times New Roman"/>
+                <w:sz w:val="26"/>
+              </w:rPr>
+              <w:t xml:space="preserve">0.4 </w:t>
+            </w:r>
           </w:p>
         </w:tc>
         <w:tc>
@@ -1448,6 +1520,22 @@
               </w:rPr>
             </w:pPr>
           </w:p>
+          <w:p>
+            <w:pPr>
+              <w:pStyle w:val="TableParagraph"/>
+              <w:rPr>
+                <w:rFonts w:ascii="Times New Roman"/>
+                <w:sz w:val="26"/>
+              </w:rPr>
+            </w:pPr>
+            <w:r>
+              <w:rPr>
+                <w:rFonts w:ascii="Times New Roman"/>
+                <w:sz w:val="26"/>
+              </w:rPr>
+              <w:t>Michael Liondis</w:t>
+            </w:r>
+          </w:p>
         </w:tc>
         <w:tc>
           <w:tcPr>
@@ -1497,6 +1585,29 @@
               <w:t xml:space="preserve">Non-functional requirements </w:t>
             </w:r>
           </w:p>
+          <w:p>
+            <w:pPr>
+              <w:pStyle w:val="TableParagraph"/>
+              <w:rPr>
+                <w:rFonts w:ascii="Times New Roman"/>
+                <w:sz w:val="26"/>
+              </w:rPr>
+            </w:pPr>
+            <w:r>
+              <w:rPr>
+                <w:rFonts w:ascii="Times New Roman"/>
+                <w:sz w:val="26"/>
+              </w:rPr>
+              <w:t xml:space="preserve">Add </w:t>
+            </w:r>
+            <w:r>
+              <w:rPr>
+                <w:rFonts w:ascii="Times New Roman"/>
+                <w:sz w:val="26"/>
+              </w:rPr>
+              <w:t>notif requirements</w:t>
+            </w:r>
+          </w:p>
         </w:tc>
         <w:tc>
           <w:tcPr>
@@ -1519,7 +1630,21 @@
                 <w:rFonts w:ascii="Times New Roman"/>
                 <w:sz w:val="26"/>
               </w:rPr>
-              <w:t>02/07/2025</w:t>
+              <w:t>02/0</w:t>
+            </w:r>
+            <w:r>
+              <w:rPr>
+                <w:rFonts w:ascii="Times New Roman"/>
+                <w:sz w:val="26"/>
+              </w:rPr>
+              <w:t>8</w:t>
+            </w:r>
+            <w:r>
+              <w:rPr>
+                <w:rFonts w:ascii="Times New Roman"/>
+                <w:sz w:val="26"/>
+              </w:rPr>
+              <w:t>/2025</w:t>
             </w:r>
           </w:p>
           <w:p>
@@ -1544,7 +1669,46 @@
                 <w:rFonts w:ascii="Times New Roman"/>
                 <w:sz w:val="26"/>
               </w:rPr>
-              <w:t>03/07/2025</w:t>
+              <w:t>03/0</w:t>
+            </w:r>
+            <w:r>
+              <w:rPr>
+                <w:rFonts w:ascii="Times New Roman"/>
+                <w:sz w:val="26"/>
+              </w:rPr>
+              <w:t>8</w:t>
+            </w:r>
+            <w:r>
+              <w:rPr>
+                <w:rFonts w:ascii="Times New Roman"/>
+                <w:sz w:val="26"/>
+              </w:rPr>
+              <w:t>/2025</w:t>
+            </w:r>
+          </w:p>
+          <w:p>
+            <w:pPr>
+              <w:pStyle w:val="TableParagraph"/>
+              <w:rPr>
+                <w:rFonts w:ascii="Times New Roman"/>
+                <w:sz w:val="26"/>
+              </w:rPr>
+            </w:pPr>
+          </w:p>
+          <w:p>
+            <w:pPr>
+              <w:pStyle w:val="TableParagraph"/>
+              <w:rPr>
+                <w:rFonts w:ascii="Times New Roman"/>
+                <w:sz w:val="26"/>
+              </w:rPr>
+            </w:pPr>
+            <w:r>
+              <w:rPr>
+                <w:rFonts w:ascii="Times New Roman"/>
+                <w:sz w:val="26"/>
+              </w:rPr>
+              <w:t>21/08/2025</w:t>
             </w:r>
           </w:p>
         </w:tc>
@@ -2229,393 +2393,6 @@
           </w:p>
         </w:tc>
       </w:tr>
-    </w:tbl>
-    <w:p>
-      <w:pPr>
-        <w:pStyle w:val="BodyText"/>
-        <w:rPr>
-          <w:sz w:val="20"/>
-        </w:rPr>
-      </w:pPr>
-    </w:p>
-    <w:p>
-      <w:pPr>
-        <w:pStyle w:val="BodyText"/>
-        <w:rPr>
-          <w:sz w:val="20"/>
-        </w:rPr>
-      </w:pPr>
-    </w:p>
-    <w:p>
-      <w:pPr>
-        <w:pStyle w:val="BodyText"/>
-        <w:rPr>
-          <w:sz w:val="20"/>
-        </w:rPr>
-      </w:pPr>
-    </w:p>
-    <w:p>
-      <w:pPr>
-        <w:pStyle w:val="BodyText"/>
-        <w:spacing w:before="31"/>
-        <w:rPr>
-          <w:sz w:val="20"/>
-        </w:rPr>
-      </w:pPr>
-    </w:p>
-    <w:tbl>
-      <w:tblPr>
-        <w:tblW w:w="0" w:type="auto"/>
-        <w:tblInd w:w="107" w:type="dxa"/>
-        <w:tblBorders>
-          <w:top w:val="single" w:sz="8" w:space="0" w:color="CFCACA"/>
-          <w:left w:val="single" w:sz="8" w:space="0" w:color="CFCACA"/>
-          <w:bottom w:val="single" w:sz="8" w:space="0" w:color="CFCACA"/>
-          <w:right w:val="single" w:sz="8" w:space="0" w:color="CFCACA"/>
-          <w:insideH w:val="single" w:sz="8" w:space="0" w:color="CFCACA"/>
-          <w:insideV w:val="single" w:sz="8" w:space="0" w:color="CFCACA"/>
-        </w:tblBorders>
-        <w:tblLayout w:type="fixed"/>
-        <w:tblCellMar>
-          <w:left w:w="0" w:type="dxa"/>
-          <w:right w:w="0" w:type="dxa"/>
-        </w:tblCellMar>
-        <w:tblLook w:val="01E0" w:firstRow="1" w:lastRow="1" w:firstColumn="1" w:lastColumn="1" w:noHBand="0" w:noVBand="0"/>
-      </w:tblPr>
-      <w:tblGrid>
-        <w:gridCol w:w="2705"/>
-        <w:gridCol w:w="2705"/>
-        <w:gridCol w:w="2705"/>
-        <w:gridCol w:w="2705"/>
-      </w:tblGrid>
-      <w:tr>
-        <w:trPr>
-          <w:trHeight w:val="546"/>
-        </w:trPr>
-        <w:tc>
-          <w:tcPr>
-            <w:tcW w:w="2705" w:type="dxa"/>
-            <w:tcBorders>
-              <w:top w:val="nil"/>
-              <w:left w:val="nil"/>
-              <w:bottom w:val="nil"/>
-            </w:tcBorders>
-            <w:shd w:val="clear" w:color="auto" w:fill="EDEBEA"/>
-          </w:tcPr>
-          <w:p>
-            <w:pPr>
-              <w:pStyle w:val="TableParagraph"/>
-              <w:spacing w:before="118"/>
-              <w:ind w:left="240"/>
-            </w:pPr>
-            <w:r>
-              <w:rPr>
-                <w:color w:val="717171"/>
-                <w:spacing w:val="-2"/>
-                <w:w w:val="110"/>
-              </w:rPr>
-              <w:t>Reviewer</w:t>
-            </w:r>
-          </w:p>
-        </w:tc>
-        <w:tc>
-          <w:tcPr>
-            <w:tcW w:w="2705" w:type="dxa"/>
-            <w:tcBorders>
-              <w:top w:val="nil"/>
-              <w:bottom w:val="nil"/>
-            </w:tcBorders>
-            <w:shd w:val="clear" w:color="auto" w:fill="EDEBEA"/>
-          </w:tcPr>
-          <w:p>
-            <w:pPr>
-              <w:pStyle w:val="TableParagraph"/>
-              <w:spacing w:before="118"/>
-              <w:ind w:left="230"/>
-            </w:pPr>
-            <w:r>
-              <w:rPr>
-                <w:color w:val="717171"/>
-              </w:rPr>
-              <w:t>Version</w:t>
-            </w:r>
-            <w:r>
-              <w:rPr>
-                <w:color w:val="717171"/>
-                <w:spacing w:val="12"/>
-              </w:rPr>
-              <w:t xml:space="preserve"> </w:t>
-            </w:r>
-            <w:r>
-              <w:rPr>
-                <w:color w:val="717171"/>
-                <w:spacing w:val="-2"/>
-              </w:rPr>
-              <w:t>reviewed</w:t>
-            </w:r>
-          </w:p>
-        </w:tc>
-        <w:tc>
-          <w:tcPr>
-            <w:tcW w:w="2705" w:type="dxa"/>
-            <w:tcBorders>
-              <w:top w:val="nil"/>
-              <w:bottom w:val="nil"/>
-            </w:tcBorders>
-            <w:shd w:val="clear" w:color="auto" w:fill="EDEBEA"/>
-          </w:tcPr>
-          <w:p>
-            <w:pPr>
-              <w:pStyle w:val="TableParagraph"/>
-              <w:spacing w:before="118"/>
-              <w:ind w:left="230"/>
-            </w:pPr>
-            <w:r>
-              <w:rPr>
-                <w:color w:val="717171"/>
-                <w:spacing w:val="-2"/>
-                <w:w w:val="105"/>
-              </w:rPr>
-              <w:t>Signature</w:t>
-            </w:r>
-          </w:p>
-        </w:tc>
-        <w:tc>
-          <w:tcPr>
-            <w:tcW w:w="2705" w:type="dxa"/>
-            <w:tcBorders>
-              <w:top w:val="nil"/>
-              <w:bottom w:val="nil"/>
-              <w:right w:val="nil"/>
-            </w:tcBorders>
-            <w:shd w:val="clear" w:color="auto" w:fill="EDEBEA"/>
-          </w:tcPr>
-          <w:p>
-            <w:pPr>
-              <w:pStyle w:val="TableParagraph"/>
-              <w:spacing w:before="118"/>
-              <w:ind w:left="230"/>
-            </w:pPr>
-            <w:r>
-              <w:rPr>
-                <w:color w:val="717171"/>
-                <w:spacing w:val="-4"/>
-                <w:w w:val="110"/>
-              </w:rPr>
-              <w:t>Date</w:t>
-            </w:r>
-          </w:p>
-        </w:tc>
-      </w:tr>
-      <w:tr>
-        <w:trPr>
-          <w:trHeight w:val="494"/>
-        </w:trPr>
-        <w:tc>
-          <w:tcPr>
-            <w:tcW w:w="2705" w:type="dxa"/>
-            <w:tcBorders>
-              <w:top w:val="nil"/>
-              <w:left w:val="nil"/>
-            </w:tcBorders>
-          </w:tcPr>
-          <w:p>
-            <w:pPr>
-              <w:pStyle w:val="TableParagraph"/>
-              <w:rPr>
-                <w:rFonts w:ascii="Times New Roman"/>
-                <w:sz w:val="26"/>
-              </w:rPr>
-            </w:pPr>
-          </w:p>
-        </w:tc>
-        <w:tc>
-          <w:tcPr>
-            <w:tcW w:w="2705" w:type="dxa"/>
-            <w:tcBorders>
-              <w:top w:val="nil"/>
-            </w:tcBorders>
-          </w:tcPr>
-          <w:p>
-            <w:pPr>
-              <w:pStyle w:val="TableParagraph"/>
-              <w:rPr>
-                <w:rFonts w:ascii="Times New Roman"/>
-                <w:sz w:val="26"/>
-              </w:rPr>
-            </w:pPr>
-          </w:p>
-        </w:tc>
-        <w:tc>
-          <w:tcPr>
-            <w:tcW w:w="2705" w:type="dxa"/>
-            <w:tcBorders>
-              <w:top w:val="nil"/>
-            </w:tcBorders>
-          </w:tcPr>
-          <w:p>
-            <w:pPr>
-              <w:pStyle w:val="TableParagraph"/>
-              <w:rPr>
-                <w:rFonts w:ascii="Times New Roman"/>
-                <w:sz w:val="26"/>
-              </w:rPr>
-            </w:pPr>
-          </w:p>
-        </w:tc>
-        <w:tc>
-          <w:tcPr>
-            <w:tcW w:w="2705" w:type="dxa"/>
-            <w:tcBorders>
-              <w:top w:val="nil"/>
-              <w:right w:val="nil"/>
-            </w:tcBorders>
-          </w:tcPr>
-          <w:p>
-            <w:pPr>
-              <w:pStyle w:val="TableParagraph"/>
-              <w:rPr>
-                <w:rFonts w:ascii="Times New Roman"/>
-                <w:sz w:val="26"/>
-              </w:rPr>
-            </w:pPr>
-          </w:p>
-        </w:tc>
-      </w:tr>
-      <w:tr>
-        <w:trPr>
-          <w:trHeight w:val="484"/>
-        </w:trPr>
-        <w:tc>
-          <w:tcPr>
-            <w:tcW w:w="2705" w:type="dxa"/>
-            <w:tcBorders>
-              <w:left w:val="nil"/>
-            </w:tcBorders>
-          </w:tcPr>
-          <w:p>
-            <w:pPr>
-              <w:pStyle w:val="TableParagraph"/>
-              <w:rPr>
-                <w:rFonts w:ascii="Times New Roman"/>
-                <w:sz w:val="26"/>
-              </w:rPr>
-            </w:pPr>
-          </w:p>
-        </w:tc>
-        <w:tc>
-          <w:tcPr>
-            <w:tcW w:w="2705" w:type="dxa"/>
-          </w:tcPr>
-          <w:p>
-            <w:pPr>
-              <w:pStyle w:val="TableParagraph"/>
-              <w:rPr>
-                <w:rFonts w:ascii="Times New Roman"/>
-                <w:sz w:val="26"/>
-              </w:rPr>
-            </w:pPr>
-          </w:p>
-        </w:tc>
-        <w:tc>
-          <w:tcPr>
-            <w:tcW w:w="2705" w:type="dxa"/>
-          </w:tcPr>
-          <w:p>
-            <w:pPr>
-              <w:pStyle w:val="TableParagraph"/>
-              <w:rPr>
-                <w:rFonts w:ascii="Times New Roman"/>
-                <w:sz w:val="26"/>
-              </w:rPr>
-            </w:pPr>
-          </w:p>
-        </w:tc>
-        <w:tc>
-          <w:tcPr>
-            <w:tcW w:w="2705" w:type="dxa"/>
-            <w:tcBorders>
-              <w:right w:val="nil"/>
-            </w:tcBorders>
-          </w:tcPr>
-          <w:p>
-            <w:pPr>
-              <w:pStyle w:val="TableParagraph"/>
-              <w:rPr>
-                <w:rFonts w:ascii="Times New Roman"/>
-                <w:sz w:val="26"/>
-              </w:rPr>
-            </w:pPr>
-          </w:p>
-        </w:tc>
-      </w:tr>
-      <w:tr>
-        <w:trPr>
-          <w:trHeight w:val="484"/>
-        </w:trPr>
-        <w:tc>
-          <w:tcPr>
-            <w:tcW w:w="2705" w:type="dxa"/>
-            <w:tcBorders>
-              <w:left w:val="nil"/>
-            </w:tcBorders>
-          </w:tcPr>
-          <w:p>
-            <w:pPr>
-              <w:pStyle w:val="TableParagraph"/>
-              <w:rPr>
-                <w:rFonts w:ascii="Times New Roman"/>
-                <w:sz w:val="26"/>
-              </w:rPr>
-            </w:pPr>
-          </w:p>
-        </w:tc>
-        <w:tc>
-          <w:tcPr>
-            <w:tcW w:w="2705" w:type="dxa"/>
-          </w:tcPr>
-          <w:p>
-            <w:pPr>
-              <w:pStyle w:val="TableParagraph"/>
-              <w:rPr>
-                <w:rFonts w:ascii="Times New Roman"/>
-                <w:sz w:val="26"/>
-              </w:rPr>
-            </w:pPr>
-          </w:p>
-        </w:tc>
-        <w:tc>
-          <w:tcPr>
-            <w:tcW w:w="2705" w:type="dxa"/>
-          </w:tcPr>
-          <w:p>
-            <w:pPr>
-              <w:pStyle w:val="TableParagraph"/>
-              <w:rPr>
-                <w:rFonts w:ascii="Times New Roman"/>
-                <w:sz w:val="26"/>
-              </w:rPr>
-            </w:pPr>
-          </w:p>
-        </w:tc>
-        <w:tc>
-          <w:tcPr>
-            <w:tcW w:w="2705" w:type="dxa"/>
-            <w:tcBorders>
-              <w:right w:val="nil"/>
-            </w:tcBorders>
-          </w:tcPr>
-          <w:p>
-            <w:pPr>
-              <w:pStyle w:val="TableParagraph"/>
-              <w:rPr>
-                <w:rFonts w:ascii="Times New Roman"/>
-                <w:sz w:val="26"/>
-              </w:rPr>
-            </w:pPr>
-          </w:p>
-        </w:tc>
-      </w:tr>
       <w:tr>
         <w:trPr>
           <w:trHeight w:val="484"/>
@@ -2686,10 +2463,88 @@
     </w:tbl>
     <w:p>
       <w:pPr>
+        <w:pStyle w:val="BodyText"/>
+        <w:spacing w:before="31"/>
+        <w:rPr>
+          <w:sz w:val="20"/>
+        </w:rPr>
+      </w:pPr>
+    </w:p>
+    <w:p>
+      <w:pPr>
         <w:rPr>
           <w:rFonts w:ascii="Times New Roman"/>
           <w:sz w:val="26"/>
         </w:rPr>
+      </w:pPr>
+    </w:p>
+    <w:p>
+      <w:pPr>
+        <w:rPr>
+          <w:rFonts w:ascii="Times New Roman"/>
+          <w:sz w:val="26"/>
+        </w:rPr>
+      </w:pPr>
+    </w:p>
+    <w:p>
+      <w:pPr>
+        <w:rPr>
+          <w:rFonts w:ascii="Times New Roman"/>
+          <w:sz w:val="26"/>
+        </w:rPr>
+      </w:pPr>
+    </w:p>
+    <w:p>
+      <w:pPr>
+        <w:rPr>
+          <w:rFonts w:ascii="Times New Roman"/>
+          <w:sz w:val="26"/>
+        </w:rPr>
+      </w:pPr>
+    </w:p>
+    <w:p>
+      <w:pPr>
+        <w:rPr>
+          <w:rFonts w:ascii="Times New Roman"/>
+          <w:b/>
+          <w:bCs/>
+          <w:sz w:val="36"/>
+          <w:szCs w:val="32"/>
+        </w:rPr>
+      </w:pPr>
+      <w:r>
+        <w:rPr>
+          <w:rFonts w:ascii="Times New Roman"/>
+          <w:b/>
+          <w:bCs/>
+          <w:sz w:val="36"/>
+          <w:szCs w:val="32"/>
+        </w:rPr>
+        <w:lastRenderedPageBreak/>
+        <w:t xml:space="preserve">Final </w:t>
+      </w:r>
+      <w:r>
+        <w:rPr>
+          <w:rFonts w:ascii="Times New Roman"/>
+          <w:b/>
+          <w:bCs/>
+          <w:sz w:val="36"/>
+          <w:szCs w:val="32"/>
+        </w:rPr>
+        <w:t>Physical Mechatronic Product</w:t>
+      </w:r>
+    </w:p>
+    <w:p>
+      <w:pPr>
+        <w:rPr>
+          <w:rFonts w:ascii="Times New Roman"/>
+          <w:sz w:val="26"/>
+        </w:rPr>
+      </w:pPr>
+    </w:p>
+    <w:p>
+      <w:pPr>
+        <w:pStyle w:val="BodyText"/>
         <w:sectPr>
           <w:type w:val="continuous"/>
           <w:pgSz w:w="12260" w:h="15850"/>
@@ -2698,6 +2553,72 @@
           <w:cols w:space="720"/>
         </w:sectPr>
       </w:pPr>
+      <w:r>
+        <w:rPr>
+          <w:noProof/>
+        </w:rPr>
+        <w:drawing>
+          <wp:anchor distT="0" distB="0" distL="114300" distR="114300" simplePos="0" relativeHeight="487619072" behindDoc="0" locked="0" layoutInCell="1" allowOverlap="1" wp14:anchorId="008EE074" wp14:editId="35DEECC2">
+            <wp:simplePos x="0" y="0"/>
+            <wp:positionH relativeFrom="margin">
+              <wp:align>right</wp:align>
+            </wp:positionH>
+            <wp:positionV relativeFrom="paragraph">
+              <wp:posOffset>127424</wp:posOffset>
+            </wp:positionV>
+            <wp:extent cx="6944197" cy="5421086"/>
+            <wp:effectExtent l="0" t="0" r="9525" b="8255"/>
+            <wp:wrapNone/>
+            <wp:docPr id="969276532" name="Picture 120"/>
+            <wp:cNvGraphicFramePr>
+              <a:graphicFrameLocks xmlns:a="http://schemas.openxmlformats.org/drawingml/2006/main" noChangeAspect="1"/>
+            </wp:cNvGraphicFramePr>
+            <a:graphic xmlns:a="http://schemas.openxmlformats.org/drawingml/2006/main">
+              <a:graphicData uri="http://schemas.openxmlformats.org/drawingml/2006/picture">
+                <pic:pic xmlns:pic="http://schemas.openxmlformats.org/drawingml/2006/picture">
+                  <pic:nvPicPr>
+                    <pic:cNvPr id="0" name="Picture 9"/>
+                    <pic:cNvPicPr>
+                      <a:picLocks noChangeAspect="1" noChangeArrowheads="1"/>
+                    </pic:cNvPicPr>
+                  </pic:nvPicPr>
+                  <pic:blipFill rotWithShape="1">
+                    <a:blip r:embed="rId16" cstate="print">
+                      <a:extLst>
+                        <a:ext uri="{28A0092B-C50C-407E-A947-70E740481C1C}">
+                          <a14:useLocalDpi xmlns:a14="http://schemas.microsoft.com/office/drawing/2010/main" val="0"/>
+                        </a:ext>
+                      </a:extLst>
+                    </a:blip>
+                    <a:srcRect l="16482" r="25832"/>
+                    <a:stretch>
+                      <a:fillRect/>
+                    </a:stretch>
+                  </pic:blipFill>
+                  <pic:spPr bwMode="auto">
+                    <a:xfrm>
+                      <a:off x="0" y="0"/>
+                      <a:ext cx="6944197" cy="5421086"/>
+                    </a:xfrm>
+                    <a:prstGeom prst="rect">
+                      <a:avLst/>
+                    </a:prstGeom>
+                    <a:noFill/>
+                    <a:ln>
+                      <a:noFill/>
+                    </a:ln>
+                    <a:extLst>
+                      <a:ext uri="{53640926-AAD7-44D8-BBD7-CCE9431645EC}">
+                        <a14:shadowObscured xmlns:a14="http://schemas.microsoft.com/office/drawing/2010/main"/>
+                      </a:ext>
+                    </a:extLst>
+                  </pic:spPr>
+                </pic:pic>
+              </a:graphicData>
+            </a:graphic>
+          </wp:anchor>
+        </w:drawing>
+      </w:r>
     </w:p>
     <w:p>
       <w:pPr>
@@ -3966,7 +3887,7 @@
                           <pic:cNvPicPr/>
                         </pic:nvPicPr>
                         <pic:blipFill>
-                          <a:blip r:embed="rId16" cstate="print"/>
+                          <a:blip r:embed="rId17" cstate="print"/>
                           <a:stretch>
                             <a:fillRect/>
                           </a:stretch>
@@ -3987,7 +3908,7 @@
                           <pic:cNvPicPr/>
                         </pic:nvPicPr>
                         <pic:blipFill>
-                          <a:blip r:embed="rId17" cstate="print"/>
+                          <a:blip r:embed="rId18" cstate="print"/>
                           <a:stretch>
                             <a:fillRect/>
                           </a:stretch>
@@ -4008,7 +3929,7 @@
                           <pic:cNvPicPr/>
                         </pic:nvPicPr>
                         <pic:blipFill>
-                          <a:blip r:embed="rId18" cstate="print"/>
+                          <a:blip r:embed="rId19" cstate="print"/>
                           <a:stretch>
                             <a:fillRect/>
                           </a:stretch>
@@ -4029,7 +3950,7 @@
                           <pic:cNvPicPr/>
                         </pic:nvPicPr>
                         <pic:blipFill>
-                          <a:blip r:embed="rId19" cstate="print"/>
+                          <a:blip r:embed="rId20" cstate="print"/>
                           <a:stretch>
                             <a:fillRect/>
                           </a:stretch>
@@ -4050,7 +3971,7 @@
                           <pic:cNvPicPr/>
                         </pic:nvPicPr>
                         <pic:blipFill>
-                          <a:blip r:embed="rId17" cstate="print"/>
+                          <a:blip r:embed="rId18" cstate="print"/>
                           <a:stretch>
                             <a:fillRect/>
                           </a:stretch>
@@ -4120,19 +4041,19 @@
                   <v:path arrowok="t"/>
                 </v:shape>
                 <v:shape id="Image 40" o:spid="_x0000_s1042" type="#_x0000_t75" style="position:absolute;left:13137;top:4425;width:2221;height:2221;visibility:visible;mso-wrap-style:square" o:gfxdata="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">
-                  <v:imagedata r:id="rId20" o:title=""/>
+                  <v:imagedata r:id="rId21" o:title=""/>
                 </v:shape>
                 <v:shape id="Image 41" o:spid="_x0000_s1043" type="#_x0000_t75" style="position:absolute;left:13137;top:21361;width:2221;height:2221;visibility:visible;mso-wrap-style:square" o:gfxdata="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">
-                  <v:imagedata r:id="rId21" o:title=""/>
+                  <v:imagedata r:id="rId22" o:title=""/>
                 </v:shape>
                 <v:shape id="Image 42" o:spid="_x0000_s1044" type="#_x0000_t75" style="position:absolute;left:13137;top:25996;width:2221;height:2221;visibility:visible;mso-wrap-style:square" o:gfxdata="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">
-                  <v:imagedata r:id="rId22" o:title=""/>
+                  <v:imagedata r:id="rId23" o:title=""/>
                 </v:shape>
                 <v:shape id="Image 43" o:spid="_x0000_s1045" type="#_x0000_t75" style="position:absolute;left:13137;top:40618;width:2221;height:2221;visibility:visible;mso-wrap-style:square" o:gfxdata="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">
-                  <v:imagedata r:id="rId23" o:title=""/>
+                  <v:imagedata r:id="rId24" o:title=""/>
                 </v:shape>
                 <v:shape id="Image 44" o:spid="_x0000_s1046" type="#_x0000_t75" style="position:absolute;left:13137;top:64493;width:2221;height:2221;visibility:visible;mso-wrap-style:square" o:gfxdata="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">
-                  <v:imagedata r:id="rId21" o:title=""/>
+                  <v:imagedata r:id="rId22" o:title=""/>
                 </v:shape>
                 <w10:wrap anchorx="page"/>
               </v:group>
@@ -6415,7 +6336,7 @@
                           <pic:cNvPicPr/>
                         </pic:nvPicPr>
                         <pic:blipFill>
-                          <a:blip r:embed="rId24" cstate="print"/>
+                          <a:blip r:embed="rId25" cstate="print"/>
                           <a:stretch>
                             <a:fillRect/>
                           </a:stretch>
@@ -6671,7 +6592,7 @@
                   <v:path arrowok="t"/>
                 </v:shape>
                 <v:shape id="Image 54" o:spid="_x0000_s1045" type="#_x0000_t75" style="position:absolute;left:762;top:392;width:2540;height:2540;visibility:visible;mso-wrap-style:square" o:gfxdata="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">
-                  <v:imagedata r:id="rId25" o:title=""/>
+                  <v:imagedata r:id="rId26" o:title=""/>
                 </v:shape>
                 <v:shape id="Graphic 55" o:spid="_x0000_s1046" style="position:absolute;top:5138;width:68707;height:127;visibility:visible;mso-wrap-style:square;v-text-anchor:top" coordsize="6870700,12700" o:gfxdata="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" path="m,12700r6870700,l6870700,,,,,12700xe" fillcolor="#0d0e10" stroked="f">
                   <v:path arrowok="t"/>
@@ -8376,13 +8297,8 @@
         <w:t xml:space="preserve">in industrial companies. </w:t>
       </w:r>
       <w:r>
-        <w:t xml:space="preserve">This is </w:t>
-      </w:r>
-      <w:proofErr w:type="gramStart"/>
-      <w:r>
-        <w:t>due to the fact that</w:t>
-      </w:r>
-      <w:proofErr w:type="gramEnd"/>
+        <w:t>This is due to the fact that</w:t>
+      </w:r>
       <w:r>
         <w:t xml:space="preserve"> </w:t>
       </w:r>
@@ -9472,23 +9388,7 @@
         <w:t xml:space="preserve"> autonomously navigate through a maze-like environment by following walls, identify </w:t>
       </w:r>
       <w:r>
-        <w:t xml:space="preserve">colored tiles that represent victims using colour sensors, and communicate </w:t>
-      </w:r>
-      <w:proofErr w:type="gramStart"/>
-      <w:r>
-        <w:t>its,</w:t>
-      </w:r>
-      <w:proofErr w:type="gramEnd"/>
-      <w:r>
-        <w:t xml:space="preserve"> or others, </w:t>
-      </w:r>
-      <w:proofErr w:type="gramStart"/>
-      <w:r>
-        <w:t>current status</w:t>
-      </w:r>
-      <w:proofErr w:type="gramEnd"/>
-      <w:r>
-        <w:t xml:space="preserve"> </w:t>
+        <w:t xml:space="preserve">colored tiles that represent victims using colour sensors, and communicate its, or others, current status </w:t>
       </w:r>
       <w:r>
         <w:t xml:space="preserve">through a basic UI interface. </w:t>
@@ -9496,97 +9396,12 @@
     </w:p>
     <w:p>
       <w:pPr>
-        <w:pStyle w:val="BodyText"/>
-        <w:spacing w:before="173"/>
-        <w:rPr>
-          <w:sz w:val="20"/>
-        </w:rPr>
         <w:sectPr>
           <w:pgSz w:w="12260" w:h="15850"/>
           <w:pgMar w:top="620" w:right="620" w:bottom="960" w:left="620" w:header="0" w:footer="777" w:gutter="0"/>
           <w:cols w:space="720"/>
         </w:sectPr>
       </w:pPr>
-      <w:r>
-        <w:rPr>
-          <w:noProof/>
-        </w:rPr>
-        <w:lastRenderedPageBreak/>
-        <mc:AlternateContent>
-          <mc:Choice Requires="wps">
-            <w:drawing>
-              <wp:anchor distT="0" distB="0" distL="0" distR="0" simplePos="0" relativeHeight="487596544" behindDoc="1" locked="0" layoutInCell="1" allowOverlap="1" wp14:anchorId="2927D893" wp14:editId="78AC3B58">
-                <wp:simplePos x="0" y="0"/>
-                <wp:positionH relativeFrom="page">
-                  <wp:posOffset>457200</wp:posOffset>
-                </wp:positionH>
-                <wp:positionV relativeFrom="paragraph">
-                  <wp:posOffset>320245</wp:posOffset>
-                </wp:positionV>
-                <wp:extent cx="6870700" cy="1270"/>
-                <wp:effectExtent l="0" t="0" r="0" b="0"/>
-                <wp:wrapTopAndBottom/>
-                <wp:docPr id="79" name="Graphic 79"/>
-                <wp:cNvGraphicFramePr>
-                  <a:graphicFrameLocks xmlns:a="http://schemas.openxmlformats.org/drawingml/2006/main"/>
-                </wp:cNvGraphicFramePr>
-                <a:graphic xmlns:a="http://schemas.openxmlformats.org/drawingml/2006/main">
-                  <a:graphicData uri="http://schemas.microsoft.com/office/word/2010/wordprocessingShape">
-                    <wps:wsp>
-                      <wps:cNvSpPr>
-                        <a:spLocks/>
-                      </wps:cNvSpPr>
-                      <wps:spPr>
-                        <a:xfrm>
-                          <a:off x="0" y="0"/>
-                          <a:ext cx="6870700" cy="1270"/>
-                        </a:xfrm>
-                        <a:custGeom>
-                          <a:avLst/>
-                          <a:gdLst/>
-                          <a:ahLst/>
-                          <a:cxnLst/>
-                          <a:rect l="l" t="t" r="r" b="b"/>
-                          <a:pathLst>
-                            <a:path w="6870700">
-                              <a:moveTo>
-                                <a:pt x="6870700" y="0"/>
-                              </a:moveTo>
-                              <a:lnTo>
-                                <a:pt x="0" y="0"/>
-                              </a:lnTo>
-                            </a:path>
-                          </a:pathLst>
-                        </a:custGeom>
-                        <a:ln w="12700">
-                          <a:solidFill>
-                            <a:srgbClr val="CFCACA"/>
-                          </a:solidFill>
-                          <a:prstDash val="solid"/>
-                        </a:ln>
-                      </wps:spPr>
-                      <wps:bodyPr wrap="square" lIns="0" tIns="0" rIns="0" bIns="0" rtlCol="0">
-                        <a:prstTxWarp prst="textNoShape">
-                          <a:avLst/>
-                        </a:prstTxWarp>
-                        <a:noAutofit/>
-                      </wps:bodyPr>
-                    </wps:wsp>
-                  </a:graphicData>
-                </a:graphic>
-              </wp:anchor>
-            </w:drawing>
-          </mc:Choice>
-          <mc:Fallback>
-            <w:pict>
-              <v:shape w14:anchorId="6A7B93B0" id="Graphic 79" o:spid="_x0000_s1026" style="position:absolute;margin-left:36pt;margin-top:25.2pt;width:541pt;height:.1pt;z-index:-15719936;visibility:visible;mso-wrap-style:square;mso-wrap-distance-left:0;mso-wrap-distance-top:0;mso-wrap-distance-right:0;mso-wrap-distance-bottom:0;mso-position-horizontal:absolute;mso-position-horizontal-relative:page;mso-position-vertical:absolute;mso-position-vertical-relative:text;v-text-anchor:top" coordsize="6870700,1270" o:gfxdata="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" path="m6870700,l,e" filled="f" strokecolor="#cfcaca" strokeweight="1pt">
-                <v:path arrowok="t"/>
-                <w10:wrap type="topAndBottom" anchorx="page"/>
-              </v:shape>
-            </w:pict>
-          </mc:Fallback>
-        </mc:AlternateContent>
-      </w:r>
     </w:p>
     <w:p>
       <w:pPr>
@@ -9635,7 +9450,7 @@
                           <pic:cNvPicPr/>
                         </pic:nvPicPr>
                         <pic:blipFill>
-                          <a:blip r:embed="rId26" cstate="print"/>
+                          <a:blip r:embed="rId27" cstate="print"/>
                           <a:stretch>
                             <a:fillRect/>
                           </a:stretch>
@@ -9694,7 +9509,7 @@
             <w:pict>
               <v:group w14:anchorId="026D84CD" id="Group 87" o:spid="_x0000_s1070" style="position:absolute;left:0;text-align:left;margin-left:42pt;margin-top:6.85pt;width:20pt;height:20pt;z-index:15740928;mso-wrap-distance-left:0;mso-wrap-distance-right:0;mso-position-horizontal-relative:page;mso-position-vertical-relative:text" coordsize="254000,254000" o:gfxdata="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">
                 <v:shape id="Image 88" o:spid="_x0000_s1071" type="#_x0000_t75" style="position:absolute;width:254000;height:254000;visibility:visible;mso-wrap-style:square" o:gfxdata="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">
-                  <v:imagedata r:id="rId27" o:title=""/>
+                  <v:imagedata r:id="rId28" o:title=""/>
                 </v:shape>
                 <v:shape id="Textbox 89" o:spid="_x0000_s1072" type="#_x0000_t202" style="position:absolute;width:254000;height:254000;visibility:visible;mso-wrap-style:square;v-text-anchor:top" o:gfxdata="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" filled="f" stroked="f">
                   <v:textbox inset="0,0,0,0">
@@ -10286,56 +10101,401 @@
     </w:p>
     <w:p>
       <w:pPr>
-        <w:rPr>
-          <w:sz w:val="14"/>
-        </w:rPr>
+        <w:pStyle w:val="BodyText"/>
       </w:pPr>
     </w:p>
     <w:p>
       <w:pPr>
+        <w:pStyle w:val="BodyText"/>
         <w:rPr>
-          <w:sz w:val="14"/>
+          <w:b/>
+          <w:bCs/>
+          <w:sz w:val="24"/>
+          <w:szCs w:val="24"/>
         </w:rPr>
       </w:pPr>
+      <w:r>
+        <w:rPr>
+          <w:b/>
+          <w:bCs/>
+          <w:sz w:val="24"/>
+          <w:szCs w:val="24"/>
+        </w:rPr>
+        <w:t xml:space="preserve">Navigation &amp; movement  </w:t>
+      </w:r>
     </w:p>
     <w:p>
       <w:pPr>
-        <w:rPr>
-          <w:sz w:val="14"/>
-        </w:rPr>
-      </w:pPr>
+        <w:pStyle w:val="BodyText"/>
+        <w:numPr>
+          <w:ilvl w:val="0"/>
+          <w:numId w:val="17"/>
+        </w:numPr>
+      </w:pPr>
+      <w:r>
+        <w:t>The robot shall autonomously navigate through warehouse environments, including aisles, corridors, and designated storage areas.</w:t>
+      </w:r>
     </w:p>
     <w:p>
       <w:pPr>
-        <w:rPr>
-          <w:sz w:val="14"/>
-        </w:rPr>
-      </w:pPr>
+        <w:pStyle w:val="BodyText"/>
+        <w:numPr>
+          <w:ilvl w:val="0"/>
+          <w:numId w:val="17"/>
+        </w:numPr>
+      </w:pPr>
+      <w:r>
+        <w:t xml:space="preserve">The robot shall plan and follow optimal plans while simultaneously avoiding collisions with </w:t>
+      </w:r>
+      <w:r>
+        <w:t>static and dynamic structures like shelves, pallets, or forklifts</w:t>
+      </w:r>
+      <w:r>
+        <w:t>.</w:t>
+      </w:r>
     </w:p>
     <w:p>
       <w:pPr>
-        <w:rPr>
-          <w:sz w:val="14"/>
-        </w:rPr>
-      </w:pPr>
+        <w:pStyle w:val="BodyText"/>
+        <w:numPr>
+          <w:ilvl w:val="0"/>
+          <w:numId w:val="17"/>
+        </w:numPr>
+      </w:pPr>
+      <w:r>
+        <w:t>The robot shall detect and follow</w:t>
+      </w:r>
+      <w:r>
+        <w:t xml:space="preserve"> sensor outputs </w:t>
+      </w:r>
+      <w:r>
+        <w:t>for route guidance</w:t>
+      </w:r>
+      <w:r>
+        <w:t>.</w:t>
+      </w:r>
     </w:p>
     <w:p>
       <w:pPr>
-        <w:pStyle w:val="ListParagraph"/>
+        <w:pStyle w:val="BodyText"/>
+        <w:rPr>
+          <w:b/>
+          <w:bCs/>
+          <w:sz w:val="24"/>
+          <w:szCs w:val="24"/>
+        </w:rPr>
+      </w:pPr>
+      <w:r>
+        <w:rPr>
+          <w:b/>
+          <w:bCs/>
+          <w:sz w:val="24"/>
+          <w:szCs w:val="24"/>
+        </w:rPr>
+        <w:t>Transportation &amp; Handling</w:t>
+      </w:r>
+    </w:p>
+    <w:p>
+      <w:pPr>
+        <w:pStyle w:val="BodyText"/>
         <w:numPr>
           <w:ilvl w:val="0"/>
-          <w:numId w:val="13"/>
+          <w:numId w:val="17"/>
         </w:numPr>
-        <w:sectPr>
-          <w:footerReference w:type="default" r:id="rId28"/>
-          <w:pgSz w:w="12260" w:h="15850"/>
-          <w:pgMar w:top="540" w:right="620" w:bottom="1440" w:left="620" w:header="0" w:footer="1250" w:gutter="0"/>
-          <w:cols w:space="720"/>
-        </w:sectPr>
-      </w:pPr>
+        <w:rPr>
+          <w:b/>
+          <w:bCs/>
+          <w:sz w:val="24"/>
+          <w:szCs w:val="24"/>
+        </w:rPr>
+      </w:pPr>
+      <w:r>
+        <w:t>The robot shall transport small to medium payloads (e.g. boxes, containers, or emergency supplies) to designated locations.</w:t>
+      </w:r>
+    </w:p>
+    <w:p>
+      <w:pPr>
+        <w:pStyle w:val="BodyText"/>
+        <w:numPr>
+          <w:ilvl w:val="0"/>
+          <w:numId w:val="17"/>
+        </w:numPr>
+        <w:rPr>
+          <w:b/>
+          <w:bCs/>
+          <w:sz w:val="24"/>
+          <w:szCs w:val="24"/>
+        </w:rPr>
+      </w:pPr>
+      <w:r>
+        <w:t xml:space="preserve">The robot shall safely pick up, carry, and deliver </w:t>
+      </w:r>
+      <w:r>
+        <w:t xml:space="preserve">payloads </w:t>
+      </w:r>
+      <w:r>
+        <w:t xml:space="preserve">using a carrier platform or modular attachment </w:t>
+      </w:r>
+    </w:p>
+    <w:p>
+      <w:pPr>
+        <w:pStyle w:val="BodyText"/>
+        <w:numPr>
+          <w:ilvl w:val="0"/>
+          <w:numId w:val="17"/>
+        </w:numPr>
+        <w:rPr>
+          <w:b/>
+          <w:bCs/>
+          <w:sz w:val="24"/>
+          <w:szCs w:val="24"/>
+        </w:rPr>
+      </w:pPr>
+      <w:r>
+        <w:t xml:space="preserve">The robot shall confirm delivery via its UI interface or </w:t>
+      </w:r>
+      <w:r>
+        <w:t xml:space="preserve">through connected warehouse management systems </w:t>
+      </w:r>
+    </w:p>
+    <w:p>
+      <w:pPr>
+        <w:pStyle w:val="BodyText"/>
+        <w:rPr>
+          <w:b/>
+          <w:bCs/>
+          <w:sz w:val="24"/>
+          <w:szCs w:val="24"/>
+        </w:rPr>
+      </w:pPr>
+      <w:r>
+        <w:rPr>
+          <w:b/>
+          <w:bCs/>
+          <w:sz w:val="24"/>
+          <w:szCs w:val="24"/>
+        </w:rPr>
+        <w:t>Emergency Response</w:t>
+      </w:r>
+    </w:p>
+    <w:p>
+      <w:pPr>
+        <w:pStyle w:val="BodyText"/>
+        <w:numPr>
+          <w:ilvl w:val="0"/>
+          <w:numId w:val="17"/>
+        </w:numPr>
+      </w:pPr>
+      <w:r>
+        <w:t>The robot shall detect a</w:t>
+      </w:r>
+      <w:r>
+        <w:t>nd identify any emergency signals such as alarms, hazardous zones, or victims</w:t>
+      </w:r>
+      <w:r>
+        <w:t xml:space="preserve">. </w:t>
+      </w:r>
+    </w:p>
+    <w:p>
+      <w:pPr>
+        <w:pStyle w:val="BodyText"/>
+        <w:numPr>
+          <w:ilvl w:val="0"/>
+          <w:numId w:val="17"/>
+        </w:numPr>
+      </w:pPr>
+      <w:r>
+        <w:t xml:space="preserve">Upon detection of emergency signals, the robot shall notify the user by displaying audio/visuals </w:t>
+      </w:r>
+      <w:r>
+        <w:t>on its UI display, or via wireless alerts.</w:t>
+      </w:r>
+    </w:p>
+    <w:p>
+      <w:pPr>
+        <w:pStyle w:val="BodyText"/>
+        <w:numPr>
+          <w:ilvl w:val="0"/>
+          <w:numId w:val="17"/>
+        </w:numPr>
+      </w:pPr>
+      <w:r>
+        <w:t xml:space="preserve">The robot shall assist in evacuation or emergency supply transport </w:t>
+      </w:r>
+      <w:r>
+        <w:t>by autonomously re-routing to safe zones.</w:t>
+      </w:r>
+    </w:p>
+    <w:p>
+      <w:pPr>
+        <w:pStyle w:val="BodyText"/>
+        <w:rPr>
+          <w:b/>
+          <w:bCs/>
+          <w:sz w:val="24"/>
+          <w:szCs w:val="24"/>
+        </w:rPr>
+      </w:pPr>
+      <w:r>
+        <w:rPr>
+          <w:b/>
+          <w:bCs/>
+          <w:sz w:val="24"/>
+          <w:szCs w:val="24"/>
+        </w:rPr>
+        <w:t>User interaction &amp; Feedback</w:t>
+      </w:r>
+    </w:p>
+    <w:p>
+      <w:pPr>
+        <w:pStyle w:val="BodyText"/>
+        <w:numPr>
+          <w:ilvl w:val="0"/>
+          <w:numId w:val="17"/>
+        </w:numPr>
+      </w:pPr>
+      <w:r>
+        <w:t xml:space="preserve">The robot shall provide real time status updates via the </w:t>
+      </w:r>
+      <w:r>
+        <w:t>on</w:t>
+      </w:r>
       <w:r>
         <w:t xml:space="preserve"> </w:t>
       </w:r>
+      <w:r>
+        <w:t>board</w:t>
+      </w:r>
+      <w:r>
+        <w:t xml:space="preserve"> OLED screen. (e.g. “</w:t>
+      </w:r>
+      <w:r>
+        <w:t>Payload Delivered”, or “Emergency Detected”)</w:t>
+      </w:r>
+    </w:p>
+    <w:p>
+      <w:pPr>
+        <w:pStyle w:val="BodyText"/>
+        <w:numPr>
+          <w:ilvl w:val="0"/>
+          <w:numId w:val="17"/>
+        </w:numPr>
+      </w:pPr>
+      <w:r>
+        <w:t>The robot shall allow users to issue commands through</w:t>
+      </w:r>
+      <w:r>
+        <w:t xml:space="preserve"> a touchscreen interface or voice activation via tablet.</w:t>
+      </w:r>
+    </w:p>
+    <w:p>
+      <w:pPr>
+        <w:pStyle w:val="BodyText"/>
+        <w:numPr>
+          <w:ilvl w:val="0"/>
+          <w:numId w:val="17"/>
+        </w:numPr>
+      </w:pPr>
+      <w:r>
+        <w:t xml:space="preserve">The </w:t>
+      </w:r>
+      <w:r>
+        <w:t>robot shall have a manual overdrive in</w:t>
+      </w:r>
+      <w:r>
+        <w:t xml:space="preserve"> </w:t>
+      </w:r>
+      <w:r>
+        <w:t>case of emergency, enabling human operators to take control</w:t>
+      </w:r>
+    </w:p>
+    <w:p>
+      <w:pPr>
+        <w:pStyle w:val="BodyText"/>
+        <w:rPr>
+          <w:b/>
+          <w:bCs/>
+          <w:sz w:val="24"/>
+          <w:szCs w:val="24"/>
+        </w:rPr>
+      </w:pPr>
+      <w:r>
+        <w:rPr>
+          <w:b/>
+          <w:bCs/>
+          <w:sz w:val="24"/>
+          <w:szCs w:val="24"/>
+        </w:rPr>
+        <w:t>Safety &amp; Compliance</w:t>
+      </w:r>
+    </w:p>
+    <w:p>
+      <w:pPr>
+        <w:pStyle w:val="BodyText"/>
+        <w:numPr>
+          <w:ilvl w:val="0"/>
+          <w:numId w:val="17"/>
+        </w:numPr>
+        <w:rPr>
+          <w:sz w:val="24"/>
+          <w:szCs w:val="24"/>
+        </w:rPr>
+      </w:pPr>
+      <w:r>
+        <w:t>The robot shall include emergency stop mechanisms</w:t>
+      </w:r>
+    </w:p>
+    <w:p>
+      <w:pPr>
+        <w:pStyle w:val="BodyText"/>
+        <w:numPr>
+          <w:ilvl w:val="0"/>
+          <w:numId w:val="17"/>
+        </w:numPr>
+        <w:rPr>
+          <w:sz w:val="24"/>
+          <w:szCs w:val="24"/>
+        </w:rPr>
+      </w:pPr>
+      <w:r>
+        <w:t xml:space="preserve">The robot shall comply with </w:t>
+      </w:r>
+      <w:r>
+        <w:t>industrial safety standards for autonomous mobile robots.</w:t>
+      </w:r>
+    </w:p>
+    <w:p>
+      <w:pPr>
+        <w:pStyle w:val="BodyText"/>
+        <w:numPr>
+          <w:ilvl w:val="0"/>
+          <w:numId w:val="17"/>
+        </w:numPr>
+        <w:rPr>
+          <w:sz w:val="24"/>
+          <w:szCs w:val="24"/>
+        </w:rPr>
+      </w:pPr>
+      <w:r>
+        <w:t>The robot shall use a fail</w:t>
+      </w:r>
+      <w:r>
+        <w:t>-safe to handle critical errors such as sensor failure, low battery, or motor malfunction</w:t>
+      </w:r>
+      <w:r>
+        <w:t>, by safely alerting nearby users.</w:t>
+      </w:r>
+    </w:p>
+    <w:p>
+      <w:pPr>
+        <w:pStyle w:val="BodyText"/>
+        <w:rPr>
+          <w:b/>
+          <w:bCs/>
+          <w:sz w:val="28"/>
+          <w:szCs w:val="28"/>
+        </w:rPr>
+      </w:pPr>
     </w:p>
     <w:p>
       <w:pPr>
@@ -11276,24 +11436,14 @@
       <w:r>
         <w:t xml:space="preserve">it may use </w:t>
       </w:r>
-      <w:proofErr w:type="gramStart"/>
       <w:r>
         <w:t>LED’s</w:t>
       </w:r>
-      <w:proofErr w:type="gramEnd"/>
       <w:r>
         <w:t xml:space="preserve"> to flash </w:t>
       </w:r>
       <w:r>
-        <w:t xml:space="preserve">alarmingly, letting the user know that </w:t>
-      </w:r>
-      <w:proofErr w:type="gramStart"/>
-      <w:r>
-        <w:t>It</w:t>
-      </w:r>
-      <w:proofErr w:type="gramEnd"/>
-      <w:r>
-        <w:t xml:space="preserve"> may require space or </w:t>
+        <w:t xml:space="preserve">alarmingly, letting the user know that It may require space or </w:t>
       </w:r>
       <w:r>
         <w:t xml:space="preserve">interacting by asking the user for </w:t>
@@ -12055,15 +12205,7 @@
         <w:t xml:space="preserve">, which operates without built-in network functions and capabilities. </w:t>
       </w:r>
       <w:r>
-        <w:t xml:space="preserve">All communication between </w:t>
-      </w:r>
-      <w:proofErr w:type="gramStart"/>
-      <w:r>
-        <w:t>the Pico</w:t>
-      </w:r>
-      <w:proofErr w:type="gramEnd"/>
-      <w:r>
-        <w:t xml:space="preserve"> and </w:t>
+        <w:t xml:space="preserve">All communication between the Pico and </w:t>
       </w:r>
       <w:r>
         <w:t xml:space="preserve">other external devices, such as sensors and motors, </w:t>
@@ -12664,13 +12806,13 @@
         <w:t xml:space="preserve"> entirely on the Raspberry Pico Pi</w:t>
       </w:r>
       <w:r>
-        <w:t xml:space="preserve"> using micro python, meaning no frontend or backend networks</w:t>
-      </w:r>
-      <w:r>
-        <w:t xml:space="preserve"> -</w:t>
-      </w:r>
-      <w:r>
-        <w:t xml:space="preserve"> All software i</w:t>
+        <w:t xml:space="preserve"> using micro python, meaning no frontend or backend network</w:t>
+      </w:r>
+      <w:r>
+        <w:t xml:space="preserve">s. </w:t>
+      </w:r>
+      <w:r>
+        <w:t>All software i</w:t>
       </w:r>
       <w:r>
         <w:t xml:space="preserve">nterfaces </w:t>
@@ -13235,6 +13377,7 @@
       <w:pPr>
         <w:spacing w:line="187" w:lineRule="auto"/>
         <w:sectPr>
+          <w:footerReference w:type="default" r:id="rId31"/>
           <w:pgSz w:w="12260" w:h="15850"/>
           <w:pgMar w:top="540" w:right="620" w:bottom="1440" w:left="620" w:header="0" w:footer="1250" w:gutter="0"/>
           <w:cols w:space="720"/>
@@ -13303,7 +13446,7 @@
                           <pic:cNvPicPr/>
                         </pic:nvPicPr>
                         <pic:blipFill>
-                          <a:blip r:embed="rId24" cstate="print"/>
+                          <a:blip r:embed="rId25" cstate="print"/>
                           <a:stretch>
                             <a:fillRect/>
                           </a:stretch>
@@ -13362,7 +13505,7 @@
             <w:pict>
               <v:group w14:anchorId="17346D6A" id="Group 114" o:spid="_x0000_s1097" style="position:absolute;left:0;text-align:left;margin-left:42pt;margin-top:6.85pt;width:20pt;height:20pt;z-index:15748096;mso-wrap-distance-left:0;mso-wrap-distance-right:0;mso-position-horizontal-relative:page;mso-position-vertical-relative:text" coordsize="254000,254000" o:gfxdata="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">
                 <v:shape id="Image 115" o:spid="_x0000_s1098" type="#_x0000_t75" style="position:absolute;width:254000;height:254000;visibility:visible;mso-wrap-style:square" o:gfxdata="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">
-                  <v:imagedata r:id="rId25" o:title=""/>
+                  <v:imagedata r:id="rId26" o:title=""/>
                 </v:shape>
                 <v:shape id="Textbox 116" o:spid="_x0000_s1099" type="#_x0000_t202" style="position:absolute;width:254000;height:254000;visibility:visible;mso-wrap-style:square;v-text-anchor:top" o:gfxdata="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" filled="f" stroked="f">
                   <v:textbox inset="0,0,0,0">
@@ -16971,35 +17114,1400 @@
       </w:r>
     </w:p>
     <w:p/>
+    <w:p>
+      <w:pPr>
+        <w:ind w:left="340"/>
+      </w:pPr>
+      <w:r>
+        <w:rPr>
+          <w:b/>
+          <w:bCs/>
+        </w:rPr>
+        <w:t>Energy efficiency</w:t>
+      </w:r>
+      <w:r>
+        <w:t xml:space="preserve">: The robot shall minimize power </w:t>
+      </w:r>
+      <w:r>
+        <w:t xml:space="preserve">consumption between idle and active states, using things like </w:t>
+      </w:r>
+      <w:r>
+        <w:t xml:space="preserve">sleep states etc. </w:t>
+      </w:r>
+    </w:p>
+    <w:p>
+      <w:pPr>
+        <w:ind w:left="340"/>
+      </w:pPr>
+      <w:r>
+        <w:rPr>
+          <w:b/>
+          <w:bCs/>
+        </w:rPr>
+        <w:t>Noise levels:</w:t>
+      </w:r>
+      <w:r>
+        <w:t xml:space="preserve"> The robot shall operate at a noise level </w:t>
+      </w:r>
+      <w:r>
+        <w:t>not exceeding a distracting decibel level to avoid</w:t>
+      </w:r>
+      <w:r>
+        <w:t xml:space="preserve"> </w:t>
+      </w:r>
+      <w:r>
+        <w:t>disturbing workers</w:t>
+      </w:r>
+    </w:p>
+    <w:p>
+      <w:pPr>
+        <w:ind w:left="340"/>
+      </w:pPr>
+      <w:r>
+        <w:rPr>
+          <w:b/>
+          <w:bCs/>
+        </w:rPr>
+        <w:t>Battery life</w:t>
+      </w:r>
+      <w:r>
+        <w:t xml:space="preserve">: The robot shall operate continuously for at least 8 hours on a single charge, or 1 </w:t>
+      </w:r>
+      <w:r>
+        <w:t xml:space="preserve">full working day </w:t>
+      </w:r>
+    </w:p>
+    <w:p/>
+    <w:p/>
+    <w:p>
+      <w:r>
+        <w:rPr>
+          <w:noProof/>
+        </w:rPr>
+        <w:drawing>
+          <wp:anchor distT="0" distB="0" distL="114300" distR="114300" simplePos="0" relativeHeight="487618048" behindDoc="0" locked="0" layoutInCell="1" allowOverlap="1" wp14:anchorId="6C4476CD" wp14:editId="1F76461B">
+            <wp:simplePos x="0" y="0"/>
+            <wp:positionH relativeFrom="margin">
+              <wp:align>right</wp:align>
+            </wp:positionH>
+            <wp:positionV relativeFrom="paragraph">
+              <wp:posOffset>266700</wp:posOffset>
+            </wp:positionV>
+            <wp:extent cx="7000875" cy="5410115"/>
+            <wp:effectExtent l="0" t="0" r="0" b="635"/>
+            <wp:wrapThrough wrapText="bothSides">
+              <wp:wrapPolygon edited="0">
+                <wp:start x="0" y="0"/>
+                <wp:lineTo x="0" y="21526"/>
+                <wp:lineTo x="21512" y="21526"/>
+                <wp:lineTo x="21512" y="0"/>
+                <wp:lineTo x="0" y="0"/>
+              </wp:wrapPolygon>
+            </wp:wrapThrough>
+            <wp:docPr id="424200888" name="Picture 1" descr="A screenshot of a computer&#10;&#10;AI-generated content may be incorrect."/>
+            <wp:cNvGraphicFramePr>
+              <a:graphicFrameLocks xmlns:a="http://schemas.openxmlformats.org/drawingml/2006/main" noChangeAspect="1"/>
+            </wp:cNvGraphicFramePr>
+            <a:graphic xmlns:a="http://schemas.openxmlformats.org/drawingml/2006/main">
+              <a:graphicData uri="http://schemas.openxmlformats.org/drawingml/2006/picture">
+                <pic:pic xmlns:pic="http://schemas.openxmlformats.org/drawingml/2006/picture">
+                  <pic:nvPicPr>
+                    <pic:cNvPr id="424200888" name="Picture 1" descr="A screenshot of a computer&#10;&#10;AI-generated content may be incorrect."/>
+                    <pic:cNvPicPr/>
+                  </pic:nvPicPr>
+                  <pic:blipFill>
+                    <a:blip r:embed="rId32">
+                      <a:extLst>
+                        <a:ext uri="{28A0092B-C50C-407E-A947-70E740481C1C}">
+                          <a14:useLocalDpi xmlns:a14="http://schemas.microsoft.com/office/drawing/2010/main" val="0"/>
+                        </a:ext>
+                      </a:extLst>
+                    </a:blip>
+                    <a:stretch>
+                      <a:fillRect/>
+                    </a:stretch>
+                  </pic:blipFill>
+                  <pic:spPr>
+                    <a:xfrm>
+                      <a:off x="0" y="0"/>
+                      <a:ext cx="7000875" cy="5410115"/>
+                    </a:xfrm>
+                    <a:prstGeom prst="rect">
+                      <a:avLst/>
+                    </a:prstGeom>
+                  </pic:spPr>
+                </pic:pic>
+              </a:graphicData>
+            </a:graphic>
+            <wp14:sizeRelH relativeFrom="margin">
+              <wp14:pctWidth>0</wp14:pctWidth>
+            </wp14:sizeRelH>
+            <wp14:sizeRelV relativeFrom="margin">
+              <wp14:pctHeight>0</wp14:pctHeight>
+            </wp14:sizeRelV>
+          </wp:anchor>
+        </w:drawing>
+      </w:r>
+      <w:r>
+        <w:rPr>
+          <w:b/>
+          <w:bCs/>
+        </w:rPr>
+        <w:t>Wiring Diagram</w:t>
+      </w:r>
+    </w:p>
+    <w:p/>
+    <w:p/>
+    <w:p/>
+    <w:p>
+      <w:r>
+        <w:rPr>
+          <w:noProof/>
+        </w:rPr>
+        <w:drawing>
+          <wp:anchor distT="0" distB="0" distL="114300" distR="114300" simplePos="0" relativeHeight="487600640" behindDoc="0" locked="0" layoutInCell="1" allowOverlap="1" wp14:anchorId="1B5332BB" wp14:editId="2FCC7FB2">
+            <wp:simplePos x="0" y="0"/>
+            <wp:positionH relativeFrom="margin">
+              <wp:posOffset>2799773</wp:posOffset>
+            </wp:positionH>
+            <wp:positionV relativeFrom="paragraph">
+              <wp:posOffset>6523</wp:posOffset>
+            </wp:positionV>
+            <wp:extent cx="4198496" cy="1888505"/>
+            <wp:effectExtent l="0" t="0" r="0" b="0"/>
+            <wp:wrapNone/>
+            <wp:docPr id="103522492" name="Picture 100"/>
+            <wp:cNvGraphicFramePr>
+              <a:graphicFrameLocks xmlns:a="http://schemas.openxmlformats.org/drawingml/2006/main" noChangeAspect="1"/>
+            </wp:cNvGraphicFramePr>
+            <a:graphic xmlns:a="http://schemas.openxmlformats.org/drawingml/2006/main">
+              <a:graphicData uri="http://schemas.openxmlformats.org/drawingml/2006/picture">
+                <pic:pic xmlns:pic="http://schemas.openxmlformats.org/drawingml/2006/picture">
+                  <pic:nvPicPr>
+                    <pic:cNvPr id="0" name="Picture 1"/>
+                    <pic:cNvPicPr>
+                      <a:picLocks noChangeAspect="1" noChangeArrowheads="1"/>
+                    </pic:cNvPicPr>
+                  </pic:nvPicPr>
+                  <pic:blipFill>
+                    <a:blip r:embed="rId33" cstate="print">
+                      <a:extLst>
+                        <a:ext uri="{28A0092B-C50C-407E-A947-70E740481C1C}">
+                          <a14:useLocalDpi xmlns:a14="http://schemas.microsoft.com/office/drawing/2010/main" val="0"/>
+                        </a:ext>
+                      </a:extLst>
+                    </a:blip>
+                    <a:srcRect/>
+                    <a:stretch>
+                      <a:fillRect/>
+                    </a:stretch>
+                  </pic:blipFill>
+                  <pic:spPr bwMode="auto">
+                    <a:xfrm>
+                      <a:off x="0" y="0"/>
+                      <a:ext cx="4204141" cy="1891044"/>
+                    </a:xfrm>
+                    <a:prstGeom prst="rect">
+                      <a:avLst/>
+                    </a:prstGeom>
+                    <a:noFill/>
+                    <a:ln>
+                      <a:noFill/>
+                    </a:ln>
+                  </pic:spPr>
+                </pic:pic>
+              </a:graphicData>
+            </a:graphic>
+            <wp14:sizeRelH relativeFrom="margin">
+              <wp14:pctWidth>0</wp14:pctWidth>
+            </wp14:sizeRelH>
+            <wp14:sizeRelV relativeFrom="margin">
+              <wp14:pctHeight>0</wp14:pctHeight>
+            </wp14:sizeRelV>
+          </wp:anchor>
+        </w:drawing>
+      </w:r>
+      <w:r>
+        <w:rPr>
+          <w:b/>
+          <w:bCs/>
+        </w:rPr>
+        <w:t>Material Components list</w:t>
+      </w:r>
+      <w:r>
+        <w:t>:</w:t>
+      </w:r>
+    </w:p>
+    <w:p>
+      <w:pPr>
+        <w:pStyle w:val="BodyText"/>
+        <w:numPr>
+          <w:ilvl w:val="0"/>
+          <w:numId w:val="13"/>
+        </w:numPr>
+      </w:pPr>
+      <w:r>
+        <w:t xml:space="preserve">2x </w:t>
+      </w:r>
+      <w:r>
+        <w:t>DF</w:t>
+      </w:r>
+      <w:r>
+        <w:t>robot DF15RSMG</w:t>
+      </w:r>
+      <w:r>
+        <w:t xml:space="preserve"> servo motors</w:t>
+      </w:r>
+    </w:p>
+    <w:p>
+      <w:pPr>
+        <w:pStyle w:val="BodyText"/>
+        <w:numPr>
+          <w:ilvl w:val="0"/>
+          <w:numId w:val="13"/>
+        </w:numPr>
+      </w:pPr>
+      <w:r>
+        <w:t xml:space="preserve">2x </w:t>
+      </w:r>
+      <w:r>
+        <w:t>Ultrasonic sensor</w:t>
+      </w:r>
+    </w:p>
+    <w:p>
+      <w:pPr>
+        <w:pStyle w:val="BodyText"/>
+        <w:numPr>
+          <w:ilvl w:val="0"/>
+          <w:numId w:val="13"/>
+        </w:numPr>
+      </w:pPr>
+      <w:r>
+        <w:t xml:space="preserve">1x colour sensor </w:t>
+      </w:r>
+    </w:p>
+    <w:p>
+      <w:pPr>
+        <w:pStyle w:val="BodyText"/>
+        <w:numPr>
+          <w:ilvl w:val="0"/>
+          <w:numId w:val="13"/>
+        </w:numPr>
+      </w:pPr>
+      <w:r>
+        <w:t>1x battery pack</w:t>
+      </w:r>
+    </w:p>
+    <w:p>
+      <w:pPr>
+        <w:pStyle w:val="BodyText"/>
+        <w:numPr>
+          <w:ilvl w:val="0"/>
+          <w:numId w:val="13"/>
+        </w:numPr>
+      </w:pPr>
+      <w:r>
+        <w:t xml:space="preserve">2x </w:t>
+      </w:r>
+      <w:r>
+        <w:t>3.7-volt batteries</w:t>
+      </w:r>
+    </w:p>
+    <w:p>
+      <w:pPr>
+        <w:pStyle w:val="BodyText"/>
+        <w:numPr>
+          <w:ilvl w:val="0"/>
+          <w:numId w:val="13"/>
+        </w:numPr>
+      </w:pPr>
+      <w:r>
+        <w:t>1x OLED screen</w:t>
+      </w:r>
+    </w:p>
+    <w:p>
+      <w:pPr>
+        <w:pStyle w:val="BodyText"/>
+        <w:numPr>
+          <w:ilvl w:val="0"/>
+          <w:numId w:val="13"/>
+        </w:numPr>
+      </w:pPr>
+      <w:r>
+        <w:t xml:space="preserve">1x fuse </w:t>
+      </w:r>
+    </w:p>
+    <w:p>
+      <w:pPr>
+        <w:pStyle w:val="BodyText"/>
+        <w:numPr>
+          <w:ilvl w:val="0"/>
+          <w:numId w:val="13"/>
+        </w:numPr>
+      </w:pPr>
+      <w:r>
+        <w:t xml:space="preserve">3x diode </w:t>
+      </w:r>
+    </w:p>
+    <w:p>
+      <w:pPr>
+        <w:pStyle w:val="BodyText"/>
+        <w:numPr>
+          <w:ilvl w:val="0"/>
+          <w:numId w:val="13"/>
+        </w:numPr>
+      </w:pPr>
+      <w:r>
+        <w:rPr>
+          <w:noProof/>
+        </w:rPr>
+        <w:drawing>
+          <wp:anchor distT="0" distB="0" distL="114300" distR="114300" simplePos="0" relativeHeight="487601664" behindDoc="0" locked="0" layoutInCell="1" allowOverlap="1" wp14:anchorId="72B30DFD" wp14:editId="29559CA7">
+            <wp:simplePos x="0" y="0"/>
+            <wp:positionH relativeFrom="margin">
+              <wp:align>right</wp:align>
+            </wp:positionH>
+            <wp:positionV relativeFrom="paragraph">
+              <wp:posOffset>8255</wp:posOffset>
+            </wp:positionV>
+            <wp:extent cx="4176395" cy="1878565"/>
+            <wp:effectExtent l="0" t="0" r="0" b="7620"/>
+            <wp:wrapNone/>
+            <wp:docPr id="1499856700" name="Picture 101"/>
+            <wp:cNvGraphicFramePr>
+              <a:graphicFrameLocks xmlns:a="http://schemas.openxmlformats.org/drawingml/2006/main" noChangeAspect="1"/>
+            </wp:cNvGraphicFramePr>
+            <a:graphic xmlns:a="http://schemas.openxmlformats.org/drawingml/2006/main">
+              <a:graphicData uri="http://schemas.openxmlformats.org/drawingml/2006/picture">
+                <pic:pic xmlns:pic="http://schemas.openxmlformats.org/drawingml/2006/picture">
+                  <pic:nvPicPr>
+                    <pic:cNvPr id="0" name="Picture 2"/>
+                    <pic:cNvPicPr>
+                      <a:picLocks noChangeAspect="1" noChangeArrowheads="1"/>
+                    </pic:cNvPicPr>
+                  </pic:nvPicPr>
+                  <pic:blipFill>
+                    <a:blip r:embed="rId34" cstate="print">
+                      <a:extLst>
+                        <a:ext uri="{28A0092B-C50C-407E-A947-70E740481C1C}">
+                          <a14:useLocalDpi xmlns:a14="http://schemas.microsoft.com/office/drawing/2010/main" val="0"/>
+                        </a:ext>
+                      </a:extLst>
+                    </a:blip>
+                    <a:srcRect/>
+                    <a:stretch>
+                      <a:fillRect/>
+                    </a:stretch>
+                  </pic:blipFill>
+                  <pic:spPr bwMode="auto">
+                    <a:xfrm>
+                      <a:off x="0" y="0"/>
+                      <a:ext cx="4176395" cy="1878565"/>
+                    </a:xfrm>
+                    <a:prstGeom prst="rect">
+                      <a:avLst/>
+                    </a:prstGeom>
+                  </pic:spPr>
+                </pic:pic>
+              </a:graphicData>
+            </a:graphic>
+            <wp14:sizeRelH relativeFrom="margin">
+              <wp14:pctWidth>0</wp14:pctWidth>
+            </wp14:sizeRelH>
+            <wp14:sizeRelV relativeFrom="margin">
+              <wp14:pctHeight>0</wp14:pctHeight>
+            </wp14:sizeRelV>
+          </wp:anchor>
+        </w:drawing>
+      </w:r>
+      <w:r>
+        <w:t xml:space="preserve">1x </w:t>
+      </w:r>
+      <w:r>
+        <w:t>de-amplifier</w:t>
+      </w:r>
+      <w:r>
+        <w:t>/regulator</w:t>
+      </w:r>
+    </w:p>
+    <w:p>
+      <w:pPr>
+        <w:pStyle w:val="BodyText"/>
+        <w:numPr>
+          <w:ilvl w:val="0"/>
+          <w:numId w:val="13"/>
+        </w:numPr>
+      </w:pPr>
+      <w:r>
+        <w:t>2x Polarized capacitor</w:t>
+      </w:r>
+    </w:p>
+    <w:p>
+      <w:pPr>
+        <w:pStyle w:val="BodyText"/>
+        <w:numPr>
+          <w:ilvl w:val="0"/>
+          <w:numId w:val="13"/>
+        </w:numPr>
+      </w:pPr>
+      <w:r>
+        <w:t xml:space="preserve">2x Capacitor </w:t>
+      </w:r>
+    </w:p>
+    <w:p>
+      <w:pPr>
+        <w:pStyle w:val="BodyText"/>
+        <w:numPr>
+          <w:ilvl w:val="0"/>
+          <w:numId w:val="13"/>
+        </w:numPr>
+      </w:pPr>
+      <w:r>
+        <w:t>1x Raspberry Pi Pico 2</w:t>
+      </w:r>
+    </w:p>
+    <w:p>
+      <w:pPr>
+        <w:pStyle w:val="BodyText"/>
+        <w:numPr>
+          <w:ilvl w:val="0"/>
+          <w:numId w:val="13"/>
+        </w:numPr>
+      </w:pPr>
+      <w:r>
+        <w:t>2</w:t>
+      </w:r>
+      <w:r>
+        <w:t xml:space="preserve">x </w:t>
+      </w:r>
+      <w:r>
+        <w:t>circular</w:t>
+      </w:r>
+      <w:r>
+        <w:t xml:space="preserve"> </w:t>
+      </w:r>
+      <w:r>
+        <w:t xml:space="preserve">wheels </w:t>
+      </w:r>
+    </w:p>
+    <w:p>
+      <w:pPr>
+        <w:pStyle w:val="BodyText"/>
+        <w:numPr>
+          <w:ilvl w:val="0"/>
+          <w:numId w:val="13"/>
+        </w:numPr>
+      </w:pPr>
+      <w:r>
+        <w:t xml:space="preserve">1x </w:t>
+      </w:r>
+      <w:r>
+        <w:t>omnidirectional wheel</w:t>
+      </w:r>
+    </w:p>
+    <w:p>
+      <w:pPr>
+        <w:pStyle w:val="BodyText"/>
+        <w:numPr>
+          <w:ilvl w:val="0"/>
+          <w:numId w:val="13"/>
+        </w:numPr>
+      </w:pPr>
+      <w:r>
+        <w:t xml:space="preserve">1x wooden chassis </w:t>
+      </w:r>
+    </w:p>
+    <w:p>
+      <w:pPr>
+        <w:pStyle w:val="BodyText"/>
+        <w:numPr>
+          <w:ilvl w:val="0"/>
+          <w:numId w:val="13"/>
+        </w:numPr>
+      </w:pPr>
+      <w:r>
+        <w:t>4</w:t>
+      </w:r>
+      <w:r>
+        <w:t>x female to male</w:t>
+      </w:r>
+      <w:r>
+        <w:t xml:space="preserve"> wires</w:t>
+      </w:r>
+    </w:p>
+    <w:p>
+      <w:pPr>
+        <w:pStyle w:val="BodyText"/>
+        <w:numPr>
+          <w:ilvl w:val="0"/>
+          <w:numId w:val="13"/>
+        </w:numPr>
+      </w:pPr>
+      <w:r>
+        <w:t xml:space="preserve">4x male to male </w:t>
+      </w:r>
+      <w:r>
+        <w:t>JST PH 4-pin wires</w:t>
+      </w:r>
+    </w:p>
     <w:p/>
     <w:p/>
     <w:p/>
     <w:p/>
+    <w:p>
+      <w:r>
+        <w:rPr>
+          <w:b/>
+          <w:bCs/>
+        </w:rPr>
+        <w:t>Power Supply Calculations</w:t>
+      </w:r>
+      <w:r>
+        <w:t xml:space="preserve">: </w:t>
+      </w:r>
+    </w:p>
+    <w:p/>
+    <w:p>
+      <w:r>
+        <w:t>Battery Pack (2x3.7 V Batteries)</w:t>
+      </w:r>
+      <w:r>
+        <w:tab/>
+      </w:r>
+      <w:r>
+        <w:tab/>
+      </w:r>
+      <w:r>
+        <w:tab/>
+      </w:r>
+      <w:r>
+        <w:rPr>
+          <w:sz w:val="20"/>
+          <w:szCs w:val="20"/>
+        </w:rPr>
+        <w:t xml:space="preserve">    Capacitors</w:t>
+      </w:r>
+      <w:r>
+        <w:rPr>
+          <w:sz w:val="20"/>
+          <w:szCs w:val="20"/>
+        </w:rPr>
+        <w:t xml:space="preserve"> (approximate stepdown of a capacitor </w:t>
+      </w:r>
+      <w:r>
+        <w:rPr>
+          <w:sz w:val="20"/>
+          <w:szCs w:val="20"/>
+        </w:rPr>
+        <w:t>≈</w:t>
+      </w:r>
+      <w:r>
+        <w:rPr>
+          <w:sz w:val="20"/>
+          <w:szCs w:val="20"/>
+        </w:rPr>
+        <w:t xml:space="preserve"> 0.5 V) </w:t>
+      </w:r>
+    </w:p>
+    <w:p>
+      <w:r>
+        <w:rPr>
+          <w:noProof/>
+        </w:rPr>
+        <mc:AlternateContent>
+          <mc:Choice Requires="wpi">
+            <w:drawing>
+              <wp:anchor distT="0" distB="0" distL="114300" distR="114300" simplePos="0" relativeHeight="487609856" behindDoc="0" locked="0" layoutInCell="1" allowOverlap="1" wp14:anchorId="4169C8AD" wp14:editId="13C2608A">
+                <wp:simplePos x="0" y="0"/>
+                <wp:positionH relativeFrom="column">
+                  <wp:posOffset>3117850</wp:posOffset>
+                </wp:positionH>
+                <wp:positionV relativeFrom="paragraph">
+                  <wp:posOffset>-27940</wp:posOffset>
+                </wp:positionV>
+                <wp:extent cx="95040" cy="132580"/>
+                <wp:effectExtent l="38100" t="38100" r="635" b="39370"/>
+                <wp:wrapNone/>
+                <wp:docPr id="499569841" name="Ink 114"/>
+                <wp:cNvGraphicFramePr/>
+                <a:graphic xmlns:a="http://schemas.openxmlformats.org/drawingml/2006/main">
+                  <a:graphicData uri="http://schemas.microsoft.com/office/word/2010/wordprocessingInk">
+                    <w14:contentPart bwMode="auto" r:id="rId35">
+                      <w14:nvContentPartPr>
+                        <w14:cNvContentPartPr/>
+                      </w14:nvContentPartPr>
+                      <w14:xfrm>
+                        <a:off x="0" y="0"/>
+                        <a:ext cx="95040" cy="132580"/>
+                      </w14:xfrm>
+                    </w14:contentPart>
+                  </a:graphicData>
+                </a:graphic>
+              </wp:anchor>
+            </w:drawing>
+          </mc:Choice>
+          <mc:Fallback>
+            <w:pict>
+              <v:shape w14:anchorId="62750AF4" id="Ink 114" o:spid="_x0000_s1026" type="#_x0000_t75" style="position:absolute;margin-left:245pt;margin-top:-2.7pt;width:8.5pt;height:11.45pt;z-index:487609856;visibility:visible;mso-wrap-style:square;mso-wrap-distance-left:9pt;mso-wrap-distance-top:0;mso-wrap-distance-right:9pt;mso-wrap-distance-bottom:0;mso-position-horizontal:absolute;mso-position-horizontal-relative:text;mso-position-vertical:absolute;mso-position-vertical-relative:text" o:gfxdata="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">
+                <v:imagedata r:id="rId36" o:title=""/>
+              </v:shape>
+            </w:pict>
+          </mc:Fallback>
+        </mc:AlternateContent>
+      </w:r>
+      <w:r>
+        <w:rPr>
+          <w:noProof/>
+        </w:rPr>
+        <mc:AlternateContent>
+          <mc:Choice Requires="wpi">
+            <w:drawing>
+              <wp:anchor distT="0" distB="0" distL="114300" distR="114300" simplePos="0" relativeHeight="487606784" behindDoc="0" locked="0" layoutInCell="1" allowOverlap="1" wp14:anchorId="492AD0C5" wp14:editId="1A7207B2">
+                <wp:simplePos x="0" y="0"/>
+                <wp:positionH relativeFrom="column">
+                  <wp:posOffset>2469515</wp:posOffset>
+                </wp:positionH>
+                <wp:positionV relativeFrom="paragraph">
+                  <wp:posOffset>23495</wp:posOffset>
+                </wp:positionV>
+                <wp:extent cx="734820" cy="360"/>
+                <wp:effectExtent l="38100" t="38100" r="46355" b="38100"/>
+                <wp:wrapNone/>
+                <wp:docPr id="1536153385" name="Ink 107"/>
+                <wp:cNvGraphicFramePr/>
+                <a:graphic xmlns:a="http://schemas.openxmlformats.org/drawingml/2006/main">
+                  <a:graphicData uri="http://schemas.microsoft.com/office/word/2010/wordprocessingInk">
+                    <w14:contentPart bwMode="auto" r:id="rId37">
+                      <w14:nvContentPartPr>
+                        <w14:cNvContentPartPr/>
+                      </w14:nvContentPartPr>
+                      <w14:xfrm>
+                        <a:off x="0" y="0"/>
+                        <a:ext cx="734820" cy="360"/>
+                      </w14:xfrm>
+                    </w14:contentPart>
+                  </a:graphicData>
+                </a:graphic>
+              </wp:anchor>
+            </w:drawing>
+          </mc:Choice>
+          <mc:Fallback>
+            <w:pict>
+              <v:shape w14:anchorId="5E39498C" id="Ink 107" o:spid="_x0000_s1026" type="#_x0000_t75" style="position:absolute;margin-left:193.95pt;margin-top:1.35pt;width:58.8pt;height:1.05pt;z-index:487606784;visibility:visible;mso-wrap-style:square;mso-wrap-distance-left:9pt;mso-wrap-distance-top:0;mso-wrap-distance-right:9pt;mso-wrap-distance-bottom:0;mso-position-horizontal:absolute;mso-position-horizontal-relative:text;mso-position-vertical:absolute;mso-position-vertical-relative:text" o:gfxdata="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">
+                <v:imagedata r:id="rId38" o:title=""/>
+              </v:shape>
+            </w:pict>
+          </mc:Fallback>
+        </mc:AlternateContent>
+      </w:r>
+      <w:r>
+        <w:tab/>
+      </w:r>
+      <w:r>
+        <w:t xml:space="preserve">Voltage </w:t>
+      </w:r>
+      <w:r>
+        <w:t>in -</w:t>
+      </w:r>
+      <w:r>
+        <w:t xml:space="preserve"> 7.4</w:t>
+      </w:r>
+      <w:r>
+        <w:t xml:space="preserve"> V (charged)</w:t>
+      </w:r>
+      <w:r>
+        <w:t xml:space="preserve">                                      </w:t>
+      </w:r>
+      <w:r>
+        <w:t xml:space="preserve">in 7.4V – (0.5 x 2) = out 6.4V </w:t>
+      </w:r>
+      <w:r>
+        <w:t xml:space="preserve">  </w:t>
+      </w:r>
+    </w:p>
+    <w:p/>
+    <w:p>
+      <w:r>
+        <w:tab/>
+      </w:r>
+      <w:r>
+        <w:tab/>
+      </w:r>
+      <w:r>
+        <w:tab/>
+      </w:r>
+    </w:p>
+    <w:p/>
+    <w:p/>
+    <w:p/>
+    <w:p>
+      <w:r>
+        <w:t>Output to ser</w:t>
+      </w:r>
+      <w:r>
+        <w:t>vos (Servo range = 5</w:t>
+      </w:r>
+      <w:r>
+        <w:t xml:space="preserve">.0 - </w:t>
+      </w:r>
+      <w:r>
+        <w:t>7.2V)</w:t>
+      </w:r>
+      <w:r>
+        <w:tab/>
+      </w:r>
+      <w:r>
+        <w:tab/>
+      </w:r>
+      <w:r>
+        <w:t xml:space="preserve">    </w:t>
+      </w:r>
+      <w:r>
+        <w:t xml:space="preserve">    </w:t>
+      </w:r>
+      <w:r>
+        <w:t xml:space="preserve">Regulator/De-Amplifier (Reduces </w:t>
+      </w:r>
+      <w:r>
+        <w:t xml:space="preserve">to </w:t>
+      </w:r>
+      <w:r>
+        <w:rPr>
+          <w:sz w:val="20"/>
+          <w:szCs w:val="20"/>
+        </w:rPr>
+        <w:t>5</w:t>
+      </w:r>
+      <w:r>
+        <w:t>V)</w:t>
+      </w:r>
+    </w:p>
+    <w:p>
+      <w:pPr>
+        <w:rPr>
+          <w:sz w:val="20"/>
+          <w:szCs w:val="20"/>
+        </w:rPr>
+      </w:pPr>
+      <w:r>
+        <w:rPr>
+          <w:noProof/>
+        </w:rPr>
+        <mc:AlternateContent>
+          <mc:Choice Requires="wpi">
+            <w:drawing>
+              <wp:anchor distT="0" distB="0" distL="114300" distR="114300" simplePos="0" relativeHeight="487617024" behindDoc="0" locked="0" layoutInCell="1" allowOverlap="1" wp14:anchorId="664C0EC4" wp14:editId="134C55A2">
+                <wp:simplePos x="0" y="0"/>
+                <wp:positionH relativeFrom="column">
+                  <wp:posOffset>3032760</wp:posOffset>
+                </wp:positionH>
+                <wp:positionV relativeFrom="paragraph">
+                  <wp:posOffset>-24312</wp:posOffset>
+                </wp:positionV>
+                <wp:extent cx="95040" cy="132580"/>
+                <wp:effectExtent l="38100" t="38100" r="38735" b="39370"/>
+                <wp:wrapNone/>
+                <wp:docPr id="1927801255" name="Ink 114"/>
+                <wp:cNvGraphicFramePr/>
+                <a:graphic xmlns:a="http://schemas.openxmlformats.org/drawingml/2006/main">
+                  <a:graphicData uri="http://schemas.microsoft.com/office/word/2010/wordprocessingInk">
+                    <w14:contentPart bwMode="auto" r:id="rId39">
+                      <w14:nvContentPartPr>
+                        <w14:cNvContentPartPr/>
+                      </w14:nvContentPartPr>
+                      <w14:xfrm rot="10800000">
+                        <a:off x="0" y="0"/>
+                        <a:ext cx="95040" cy="132580"/>
+                      </w14:xfrm>
+                    </w14:contentPart>
+                  </a:graphicData>
+                </a:graphic>
+              </wp:anchor>
+            </w:drawing>
+          </mc:Choice>
+          <mc:Fallback>
+            <w:pict>
+              <v:shape w14:anchorId="0E0A8CDD" id="Ink 114" o:spid="_x0000_s1026" type="#_x0000_t75" style="position:absolute;margin-left:238.35pt;margin-top:-2.4pt;width:8.5pt;height:11.45pt;rotation:180;z-index:487617024;visibility:visible;mso-wrap-style:square;mso-wrap-distance-left:9pt;mso-wrap-distance-top:0;mso-wrap-distance-right:9pt;mso-wrap-distance-bottom:0;mso-position-horizontal:absolute;mso-position-horizontal-relative:text;mso-position-vertical:absolute;mso-position-vertical-relative:text" o:gfxdata="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">
+                <v:imagedata r:id="rId40" o:title=""/>
+              </v:shape>
+            </w:pict>
+          </mc:Fallback>
+        </mc:AlternateContent>
+      </w:r>
+      <w:r>
+        <w:rPr>
+          <w:noProof/>
+        </w:rPr>
+        <mc:AlternateContent>
+          <mc:Choice Requires="wpi">
+            <w:drawing>
+              <wp:anchor distT="0" distB="0" distL="114300" distR="114300" simplePos="0" relativeHeight="487614976" behindDoc="0" locked="0" layoutInCell="1" allowOverlap="1" wp14:anchorId="34C0ADE5" wp14:editId="5F572151">
+                <wp:simplePos x="0" y="0"/>
+                <wp:positionH relativeFrom="margin">
+                  <wp:align>center</wp:align>
+                </wp:positionH>
+                <wp:positionV relativeFrom="paragraph">
+                  <wp:posOffset>40731</wp:posOffset>
+                </wp:positionV>
+                <wp:extent cx="734820" cy="360"/>
+                <wp:effectExtent l="38100" t="38100" r="46355" b="38100"/>
+                <wp:wrapNone/>
+                <wp:docPr id="1316683674" name="Ink 107"/>
+                <wp:cNvGraphicFramePr/>
+                <a:graphic xmlns:a="http://schemas.openxmlformats.org/drawingml/2006/main">
+                  <a:graphicData uri="http://schemas.microsoft.com/office/word/2010/wordprocessingInk">
+                    <w14:contentPart bwMode="auto" r:id="rId41">
+                      <w14:nvContentPartPr>
+                        <w14:cNvContentPartPr/>
+                      </w14:nvContentPartPr>
+                      <w14:xfrm>
+                        <a:off x="0" y="0"/>
+                        <a:ext cx="734820" cy="360"/>
+                      </w14:xfrm>
+                    </w14:contentPart>
+                  </a:graphicData>
+                </a:graphic>
+              </wp:anchor>
+            </w:drawing>
+          </mc:Choice>
+          <mc:Fallback>
+            <w:pict>
+              <v:shape w14:anchorId="585B626E" id="Ink 107" o:spid="_x0000_s1026" type="#_x0000_t75" style="position:absolute;margin-left:0;margin-top:2.7pt;width:58.8pt;height:1.05pt;z-index:487614976;visibility:visible;mso-wrap-style:square;mso-wrap-distance-left:9pt;mso-wrap-distance-top:0;mso-wrap-distance-right:9pt;mso-wrap-distance-bottom:0;mso-position-horizontal:center;mso-position-horizontal-relative:margin;mso-position-vertical:absolute;mso-position-vertical-relative:text" o:gfxdata="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">
+                <v:imagedata r:id="rId38" o:title=""/>
+                <w10:wrap anchorx="margin"/>
+              </v:shape>
+            </w:pict>
+          </mc:Fallback>
+        </mc:AlternateContent>
+      </w:r>
+      <w:r>
+        <w:tab/>
+        <w:t xml:space="preserve">Voltage in = 5V </w:t>
+      </w:r>
+      <w:r>
+        <w:tab/>
+      </w:r>
+      <w:r>
+        <w:tab/>
+      </w:r>
+      <w:r>
+        <w:tab/>
+      </w:r>
+      <w:r>
+        <w:tab/>
+      </w:r>
+      <w:r>
+        <w:tab/>
+      </w:r>
+      <w:r>
+        <w:tab/>
+      </w:r>
+      <w:r>
+        <w:tab/>
+      </w:r>
+      <w:r>
+        <w:tab/>
+      </w:r>
+      <w:r>
+        <w:t xml:space="preserve">  </w:t>
+      </w:r>
+      <w:r>
+        <w:t xml:space="preserve">  </w:t>
+      </w:r>
+      <w:r>
+        <w:t xml:space="preserve">   </w:t>
+      </w:r>
+      <w:r>
+        <w:t xml:space="preserve">in 6.4V </w:t>
+      </w:r>
+      <w:r>
+        <w:t xml:space="preserve">    </w:t>
+      </w:r>
+      <w:r>
+        <w:sym w:font="Wingdings" w:char="F0E0"/>
+      </w:r>
+      <w:r>
+        <w:t xml:space="preserve">     out </w:t>
+      </w:r>
+      <w:r>
+        <w:rPr>
+          <w:sz w:val="20"/>
+          <w:szCs w:val="20"/>
+        </w:rPr>
+        <w:t xml:space="preserve">5V </w:t>
+      </w:r>
+    </w:p>
+    <w:p>
+      <w:r>
+        <w:rPr>
+          <w:sz w:val="20"/>
+          <w:szCs w:val="20"/>
+        </w:rPr>
+        <w:tab/>
+        <w:t xml:space="preserve">Within servo range </w:t>
+      </w:r>
+      <w:r>
+        <w:rPr>
+          <w:sz w:val="32"/>
+          <w:szCs w:val="32"/>
+        </w:rPr>
+        <w:sym w:font="Wingdings" w:char="F043"/>
+      </w:r>
+    </w:p>
+    <w:p>
+      <w:r>
+        <w:tab/>
+      </w:r>
+      <w:r>
+        <w:tab/>
+      </w:r>
+    </w:p>
+    <w:p/>
+    <w:p>
+      <w:r>
+        <w:rPr>
+          <w:noProof/>
+        </w:rPr>
+        <mc:AlternateContent>
+          <mc:Choice Requires="wpi">
+            <w:drawing>
+              <wp:anchor distT="0" distB="0" distL="114300" distR="114300" simplePos="0" relativeHeight="487610880" behindDoc="0" locked="0" layoutInCell="1" allowOverlap="1" wp14:anchorId="2E2A4C2B" wp14:editId="4F8F8A8D">
+                <wp:simplePos x="0" y="0"/>
+                <wp:positionH relativeFrom="column">
+                  <wp:posOffset>5183505</wp:posOffset>
+                </wp:positionH>
+                <wp:positionV relativeFrom="paragraph">
+                  <wp:posOffset>-2119630</wp:posOffset>
+                </wp:positionV>
+                <wp:extent cx="0" cy="855980"/>
+                <wp:effectExtent l="38100" t="38100" r="38100" b="39370"/>
+                <wp:wrapNone/>
+                <wp:docPr id="1828262988" name="Ink 115"/>
+                <wp:cNvGraphicFramePr/>
+                <a:graphic xmlns:a="http://schemas.openxmlformats.org/drawingml/2006/main">
+                  <a:graphicData uri="http://schemas.microsoft.com/office/word/2010/wordprocessingInk">
+                    <w14:contentPart bwMode="auto" r:id="rId42">
+                      <w14:nvContentPartPr>
+                        <w14:cNvContentPartPr/>
+                      </w14:nvContentPartPr>
+                      <w14:xfrm>
+                        <a:off x="0" y="0"/>
+                        <a:ext cx="0" cy="855980"/>
+                      </w14:xfrm>
+                    </w14:contentPart>
+                  </a:graphicData>
+                </a:graphic>
+              </wp:anchor>
+            </w:drawing>
+          </mc:Choice>
+          <mc:Fallback>
+            <w:pict>
+              <v:shape w14:anchorId="0E4D5C0C" id="Ink 115" o:spid="_x0000_s1026" type="#_x0000_t75" style="position:absolute;margin-left:408.15pt;margin-top:-167.4pt;width:0;height:68.35pt;z-index:487610880;visibility:visible;mso-wrap-style:square;mso-wrap-distance-left:9pt;mso-wrap-distance-top:0;mso-wrap-distance-right:9pt;mso-wrap-distance-bottom:0;mso-position-horizontal:absolute;mso-position-horizontal-relative:text;mso-position-vertical:absolute;mso-position-vertical-relative:text" o:gfxdata="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">
+                <v:imagedata r:id="rId43" o:title=""/>
+              </v:shape>
+            </w:pict>
+          </mc:Fallback>
+        </mc:AlternateContent>
+      </w:r>
+    </w:p>
+    <w:p>
+      <w:r>
+        <w:rPr>
+          <w:noProof/>
+        </w:rPr>
+        <mc:AlternateContent>
+          <mc:Choice Requires="wpi">
+            <w:drawing>
+              <wp:anchor distT="0" distB="0" distL="114300" distR="114300" simplePos="0" relativeHeight="487612928" behindDoc="0" locked="0" layoutInCell="1" allowOverlap="1" wp14:anchorId="506D0182" wp14:editId="60767076">
+                <wp:simplePos x="0" y="0"/>
+                <wp:positionH relativeFrom="column">
+                  <wp:posOffset>5192395</wp:posOffset>
+                </wp:positionH>
+                <wp:positionV relativeFrom="paragraph">
+                  <wp:posOffset>-1692910</wp:posOffset>
+                </wp:positionV>
+                <wp:extent cx="76200" cy="221615"/>
+                <wp:effectExtent l="38100" t="38100" r="38100" b="45085"/>
+                <wp:wrapNone/>
+                <wp:docPr id="1038829440" name="Ink 117"/>
+                <wp:cNvGraphicFramePr/>
+                <a:graphic xmlns:a="http://schemas.openxmlformats.org/drawingml/2006/main">
+                  <a:graphicData uri="http://schemas.microsoft.com/office/word/2010/wordprocessingInk">
+                    <w14:contentPart bwMode="auto" r:id="rId44">
+                      <w14:nvContentPartPr>
+                        <w14:cNvContentPartPr/>
+                      </w14:nvContentPartPr>
+                      <w14:xfrm>
+                        <a:off x="0" y="0"/>
+                        <a:ext cx="76200" cy="221615"/>
+                      </w14:xfrm>
+                    </w14:contentPart>
+                  </a:graphicData>
+                </a:graphic>
+              </wp:anchor>
+            </w:drawing>
+          </mc:Choice>
+          <mc:Fallback>
+            <w:pict>
+              <v:shape w14:anchorId="6DB6D4C6" id="Ink 117" o:spid="_x0000_s1026" type="#_x0000_t75" style="position:absolute;margin-left:408.35pt;margin-top:-133.8pt;width:6.95pt;height:18.4pt;z-index:487612928;visibility:visible;mso-wrap-style:square;mso-wrap-distance-left:9pt;mso-wrap-distance-top:0;mso-wrap-distance-right:9pt;mso-wrap-distance-bottom:0;mso-position-horizontal:absolute;mso-position-horizontal-relative:text;mso-position-vertical:absolute;mso-position-vertical-relative:text" o:gfxdata="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">
+                <v:imagedata r:id="rId45" o:title=""/>
+              </v:shape>
+            </w:pict>
+          </mc:Fallback>
+        </mc:AlternateContent>
+      </w:r>
+      <w:r>
+        <w:rPr>
+          <w:noProof/>
+        </w:rPr>
+        <mc:AlternateContent>
+          <mc:Choice Requires="wpi">
+            <w:drawing>
+              <wp:anchor distT="0" distB="0" distL="114300" distR="114300" simplePos="0" relativeHeight="487611904" behindDoc="0" locked="0" layoutInCell="1" allowOverlap="1" wp14:anchorId="09D93328" wp14:editId="06F546CF">
+                <wp:simplePos x="0" y="0"/>
+                <wp:positionH relativeFrom="column">
+                  <wp:posOffset>5097780</wp:posOffset>
+                </wp:positionH>
+                <wp:positionV relativeFrom="paragraph">
+                  <wp:posOffset>-1666240</wp:posOffset>
+                </wp:positionV>
+                <wp:extent cx="85725" cy="201930"/>
+                <wp:effectExtent l="38100" t="38100" r="47625" b="45720"/>
+                <wp:wrapNone/>
+                <wp:docPr id="546486040" name="Ink 116"/>
+                <wp:cNvGraphicFramePr/>
+                <a:graphic xmlns:a="http://schemas.openxmlformats.org/drawingml/2006/main">
+                  <a:graphicData uri="http://schemas.microsoft.com/office/word/2010/wordprocessingInk">
+                    <w14:contentPart bwMode="auto" r:id="rId46">
+                      <w14:nvContentPartPr>
+                        <w14:cNvContentPartPr/>
+                      </w14:nvContentPartPr>
+                      <w14:xfrm>
+                        <a:off x="0" y="0"/>
+                        <a:ext cx="85725" cy="201930"/>
+                      </w14:xfrm>
+                    </w14:contentPart>
+                  </a:graphicData>
+                </a:graphic>
+              </wp:anchor>
+            </w:drawing>
+          </mc:Choice>
+          <mc:Fallback>
+            <w:pict>
+              <v:shape w14:anchorId="55B25356" id="Ink 116" o:spid="_x0000_s1026" type="#_x0000_t75" style="position:absolute;margin-left:400.9pt;margin-top:-131.7pt;width:7.7pt;height:16.85pt;z-index:487611904;visibility:visible;mso-wrap-style:square;mso-wrap-distance-left:9pt;mso-wrap-distance-top:0;mso-wrap-distance-right:9pt;mso-wrap-distance-bottom:0;mso-position-horizontal:absolute;mso-position-horizontal-relative:text;mso-position-vertical:absolute;mso-position-vertical-relative:text" o:gfxdata="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">
+                <v:imagedata r:id="rId47" o:title=""/>
+              </v:shape>
+            </w:pict>
+          </mc:Fallback>
+        </mc:AlternateContent>
+      </w:r>
+    </w:p>
+    <w:p/>
+    <w:p/>
+    <w:p>
+      <w:pPr>
+        <w:rPr>
+          <w:sz w:val="28"/>
+          <w:szCs w:val="28"/>
+        </w:rPr>
+      </w:pPr>
+      <w:r>
+        <w:rPr>
+          <w:b/>
+          <w:bCs/>
+          <w:sz w:val="28"/>
+          <w:szCs w:val="28"/>
+        </w:rPr>
+        <w:t>UML Class Diagram</w:t>
+      </w:r>
+    </w:p>
+    <w:p/>
+    <w:p/>
+    <w:p>
+      <w:r>
+        <w:rPr>
+          <w:noProof/>
+        </w:rPr>
+        <w:drawing>
+          <wp:inline distT="0" distB="0" distL="0" distR="0" wp14:anchorId="2D877305" wp14:editId="2CDFB61E">
+            <wp:extent cx="6997700" cy="7875759"/>
+            <wp:effectExtent l="0" t="0" r="0" b="0"/>
+            <wp:docPr id="951202976" name="Picture 121" descr="A screenshot of a computer&#10;&#10;AI-generated content may be incorrect."/>
+            <wp:cNvGraphicFramePr>
+              <a:graphicFrameLocks xmlns:a="http://schemas.openxmlformats.org/drawingml/2006/main" noChangeAspect="1"/>
+            </wp:cNvGraphicFramePr>
+            <a:graphic xmlns:a="http://schemas.openxmlformats.org/drawingml/2006/main">
+              <a:graphicData uri="http://schemas.openxmlformats.org/drawingml/2006/picture">
+                <pic:pic xmlns:pic="http://schemas.openxmlformats.org/drawingml/2006/picture">
+                  <pic:nvPicPr>
+                    <pic:cNvPr id="951202976" name="Picture 121" descr="A screenshot of a computer&#10;&#10;AI-generated content may be incorrect."/>
+                    <pic:cNvPicPr>
+                      <a:picLocks noChangeAspect="1" noChangeArrowheads="1"/>
+                    </pic:cNvPicPr>
+                  </pic:nvPicPr>
+                  <pic:blipFill>
+                    <a:blip r:embed="rId48" cstate="print">
+                      <a:extLst>
+                        <a:ext uri="{28A0092B-C50C-407E-A947-70E740481C1C}">
+                          <a14:useLocalDpi xmlns:a14="http://schemas.microsoft.com/office/drawing/2010/main" val="0"/>
+                        </a:ext>
+                      </a:extLst>
+                    </a:blip>
+                    <a:srcRect/>
+                    <a:stretch>
+                      <a:fillRect/>
+                    </a:stretch>
+                  </pic:blipFill>
+                  <pic:spPr bwMode="auto">
+                    <a:xfrm>
+                      <a:off x="0" y="0"/>
+                      <a:ext cx="6997700" cy="7875759"/>
+                    </a:xfrm>
+                    <a:prstGeom prst="rect">
+                      <a:avLst/>
+                    </a:prstGeom>
+                    <a:noFill/>
+                    <a:ln>
+                      <a:noFill/>
+                    </a:ln>
+                  </pic:spPr>
+                </pic:pic>
+              </a:graphicData>
+            </a:graphic>
+          </wp:inline>
+        </w:drawing>
+      </w:r>
+    </w:p>
+    <w:p/>
+    <w:p>
+      <w:pPr>
+        <w:rPr>
+          <w:b/>
+          <w:bCs/>
+          <w:sz w:val="32"/>
+          <w:szCs w:val="32"/>
+        </w:rPr>
+      </w:pPr>
+      <w:r>
+        <w:rPr>
+          <w:b/>
+          <w:bCs/>
+          <w:sz w:val="32"/>
+          <w:szCs w:val="32"/>
+        </w:rPr>
+        <w:lastRenderedPageBreak/>
+        <w:t>Level 0 Data Flow Diagram</w:t>
+      </w:r>
+    </w:p>
+    <w:p/>
+    <w:p>
+      <w:r>
+        <w:rPr>
+          <w:noProof/>
+        </w:rPr>
+        <w:drawing>
+          <wp:inline distT="0" distB="0" distL="0" distR="0" wp14:anchorId="753573AC" wp14:editId="36ABD4E0">
+            <wp:extent cx="6993255" cy="3327400"/>
+            <wp:effectExtent l="0" t="0" r="0" b="0"/>
+            <wp:docPr id="2125524044" name="Picture 122"/>
+            <wp:cNvGraphicFramePr>
+              <a:graphicFrameLocks xmlns:a="http://schemas.openxmlformats.org/drawingml/2006/main" noChangeAspect="1"/>
+            </wp:cNvGraphicFramePr>
+            <a:graphic xmlns:a="http://schemas.openxmlformats.org/drawingml/2006/main">
+              <a:graphicData uri="http://schemas.openxmlformats.org/drawingml/2006/picture">
+                <pic:pic xmlns:pic="http://schemas.openxmlformats.org/drawingml/2006/picture">
+                  <pic:nvPicPr>
+                    <pic:cNvPr id="0" name="Picture 11"/>
+                    <pic:cNvPicPr>
+                      <a:picLocks noChangeAspect="1" noChangeArrowheads="1"/>
+                    </pic:cNvPicPr>
+                  </pic:nvPicPr>
+                  <pic:blipFill>
+                    <a:blip r:embed="rId49">
+                      <a:extLst>
+                        <a:ext uri="{28A0092B-C50C-407E-A947-70E740481C1C}">
+                          <a14:useLocalDpi xmlns:a14="http://schemas.microsoft.com/office/drawing/2010/main" val="0"/>
+                        </a:ext>
+                      </a:extLst>
+                    </a:blip>
+                    <a:srcRect/>
+                    <a:stretch>
+                      <a:fillRect/>
+                    </a:stretch>
+                  </pic:blipFill>
+                  <pic:spPr bwMode="auto">
+                    <a:xfrm>
+                      <a:off x="0" y="0"/>
+                      <a:ext cx="6993255" cy="3327400"/>
+                    </a:xfrm>
+                    <a:prstGeom prst="rect">
+                      <a:avLst/>
+                    </a:prstGeom>
+                    <a:noFill/>
+                    <a:ln>
+                      <a:noFill/>
+                    </a:ln>
+                  </pic:spPr>
+                </pic:pic>
+              </a:graphicData>
+            </a:graphic>
+          </wp:inline>
+        </w:drawing>
+      </w:r>
+    </w:p>
+    <w:p/>
+    <w:p>
+      <w:pPr>
+        <w:rPr>
+          <w:b/>
+          <w:bCs/>
+          <w:sz w:val="32"/>
+          <w:szCs w:val="32"/>
+        </w:rPr>
+      </w:pPr>
+      <w:r>
+        <w:rPr>
+          <w:b/>
+          <w:bCs/>
+          <w:sz w:val="32"/>
+          <w:szCs w:val="32"/>
+        </w:rPr>
+        <w:t>Level 1 Data Flow Diagram</w:t>
+      </w:r>
+    </w:p>
+    <w:p/>
+    <w:p/>
+    <w:p>
+      <w:r>
+        <w:rPr>
+          <w:noProof/>
+        </w:rPr>
+        <w:drawing>
+          <wp:inline distT="0" distB="0" distL="0" distR="0" wp14:anchorId="43EF9B0E" wp14:editId="3AB6EABC">
+            <wp:extent cx="6985000" cy="3843655"/>
+            <wp:effectExtent l="0" t="0" r="0" b="0"/>
+            <wp:docPr id="1776749466" name="Picture 123" descr="A diagram of a company&#10;&#10;AI-generated content may be incorrect."/>
+            <wp:cNvGraphicFramePr>
+              <a:graphicFrameLocks xmlns:a="http://schemas.openxmlformats.org/drawingml/2006/main" noChangeAspect="1"/>
+            </wp:cNvGraphicFramePr>
+            <a:graphic xmlns:a="http://schemas.openxmlformats.org/drawingml/2006/main">
+              <a:graphicData uri="http://schemas.openxmlformats.org/drawingml/2006/picture">
+                <pic:pic xmlns:pic="http://schemas.openxmlformats.org/drawingml/2006/picture">
+                  <pic:nvPicPr>
+                    <pic:cNvPr id="1776749466" name="Picture 123" descr="A diagram of a company&#10;&#10;AI-generated content may be incorrect."/>
+                    <pic:cNvPicPr>
+                      <a:picLocks noChangeAspect="1" noChangeArrowheads="1"/>
+                    </pic:cNvPicPr>
+                  </pic:nvPicPr>
+                  <pic:blipFill>
+                    <a:blip r:embed="rId50">
+                      <a:extLst>
+                        <a:ext uri="{28A0092B-C50C-407E-A947-70E740481C1C}">
+                          <a14:useLocalDpi xmlns:a14="http://schemas.microsoft.com/office/drawing/2010/main" val="0"/>
+                        </a:ext>
+                      </a:extLst>
+                    </a:blip>
+                    <a:srcRect/>
+                    <a:stretch>
+                      <a:fillRect/>
+                    </a:stretch>
+                  </pic:blipFill>
+                  <pic:spPr bwMode="auto">
+                    <a:xfrm>
+                      <a:off x="0" y="0"/>
+                      <a:ext cx="6985000" cy="3843655"/>
+                    </a:xfrm>
+                    <a:prstGeom prst="rect">
+                      <a:avLst/>
+                    </a:prstGeom>
+                    <a:noFill/>
+                    <a:ln>
+                      <a:noFill/>
+                    </a:ln>
+                  </pic:spPr>
+                </pic:pic>
+              </a:graphicData>
+            </a:graphic>
+          </wp:inline>
+        </w:drawing>
+      </w:r>
+    </w:p>
     <w:p/>
     <w:p/>
     <w:p/>
     <w:p/>
+    <w:p>
+      <w:r>
+        <w:rPr>
+          <w:b/>
+          <w:bCs/>
+          <w:sz w:val="32"/>
+          <w:szCs w:val="32"/>
+        </w:rPr>
+        <w:t>Flow Chart</w:t>
+      </w:r>
+    </w:p>
     <w:p/>
     <w:p/>
-    <w:p/>
-    <w:p/>
-    <w:p/>
-    <w:p/>
-    <w:p/>
-    <w:p/>
-    <w:p/>
-    <w:p/>
-    <w:p/>
-    <w:p/>
-    <w:p/>
-    <w:p/>
-    <w:p/>
-    <w:p/>
-    <w:p/>
-    <w:p/>
-    <w:p/>
-    <w:p/>
-    <w:p/>
+    <w:p>
+      <w:r>
+        <w:rPr>
+          <w:b/>
+          <w:bCs/>
+          <w:noProof/>
+          <w:sz w:val="32"/>
+          <w:szCs w:val="32"/>
+        </w:rPr>
+        <w:drawing>
+          <wp:inline distT="0" distB="0" distL="0" distR="0" wp14:anchorId="012A90AE" wp14:editId="1A6EEF51">
+            <wp:extent cx="6991350" cy="7048500"/>
+            <wp:effectExtent l="0" t="0" r="0" b="0"/>
+            <wp:docPr id="483522601" name="Picture 124" descr="A diagram of a flowchart&#10;&#10;AI-generated content may be incorrect."/>
+            <wp:cNvGraphicFramePr>
+              <a:graphicFrameLocks xmlns:a="http://schemas.openxmlformats.org/drawingml/2006/main" noChangeAspect="1"/>
+            </wp:cNvGraphicFramePr>
+            <a:graphic xmlns:a="http://schemas.openxmlformats.org/drawingml/2006/main">
+              <a:graphicData uri="http://schemas.openxmlformats.org/drawingml/2006/picture">
+                <pic:pic xmlns:pic="http://schemas.openxmlformats.org/drawingml/2006/picture">
+                  <pic:nvPicPr>
+                    <pic:cNvPr id="483522601" name="Picture 124" descr="A diagram of a flowchart&#10;&#10;AI-generated content may be incorrect."/>
+                    <pic:cNvPicPr>
+                      <a:picLocks noChangeAspect="1" noChangeArrowheads="1"/>
+                    </pic:cNvPicPr>
+                  </pic:nvPicPr>
+                  <pic:blipFill>
+                    <a:blip r:embed="rId51" cstate="print">
+                      <a:extLst>
+                        <a:ext uri="{28A0092B-C50C-407E-A947-70E740481C1C}">
+                          <a14:useLocalDpi xmlns:a14="http://schemas.microsoft.com/office/drawing/2010/main" val="0"/>
+                        </a:ext>
+                      </a:extLst>
+                    </a:blip>
+                    <a:srcRect/>
+                    <a:stretch>
+                      <a:fillRect/>
+                    </a:stretch>
+                  </pic:blipFill>
+                  <pic:spPr bwMode="auto">
+                    <a:xfrm>
+                      <a:off x="0" y="0"/>
+                      <a:ext cx="6991350" cy="7048500"/>
+                    </a:xfrm>
+                    <a:prstGeom prst="rect">
+                      <a:avLst/>
+                    </a:prstGeom>
+                    <a:noFill/>
+                    <a:ln>
+                      <a:noFill/>
+                    </a:ln>
+                  </pic:spPr>
+                </pic:pic>
+              </a:graphicData>
+            </a:graphic>
+          </wp:inline>
+        </w:drawing>
+      </w:r>
+    </w:p>
     <w:p/>
     <w:p/>
     <w:p/>
@@ -17059,7 +18567,7 @@
                           <pic:cNvPicPr/>
                         </pic:nvPicPr>
                         <pic:blipFill>
-                          <a:blip r:embed="rId26" cstate="print"/>
+                          <a:blip r:embed="rId27" cstate="print"/>
                           <a:stretch>
                             <a:fillRect/>
                           </a:stretch>
@@ -17118,7 +18626,7 @@
             <w:pict>
               <v:group w14:anchorId="2EF16BA3" id="Group 155" o:spid="_x0000_s1132" style="position:absolute;left:0;text-align:left;margin-left:42pt;margin-top:6.85pt;width:20pt;height:20pt;z-index:15748608;mso-wrap-distance-left:0;mso-wrap-distance-right:0;mso-position-horizontal-relative:page;mso-position-vertical-relative:text" coordsize="254000,254000" o:gfxdata="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">
                 <v:shape id="Image 156" o:spid="_x0000_s1133" type="#_x0000_t75" style="position:absolute;width:254000;height:254000;visibility:visible;mso-wrap-style:square" o:gfxdata="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">
-                  <v:imagedata r:id="rId27" o:title=""/>
+                  <v:imagedata r:id="rId28" o:title=""/>
                 </v:shape>
                 <v:shape id="Textbox 157" o:spid="_x0000_s1134" type="#_x0000_t202" style="position:absolute;width:254000;height:254000;visibility:visible;mso-wrap-style:square;v-text-anchor:top" o:gfxdata="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" filled="f" stroked="f">
                   <v:textbox inset="0,0,0,0">
@@ -17239,6 +18747,13 @@
                 <w:sz w:val="34"/>
               </w:rPr>
             </w:pPr>
+            <w:r>
+              <w:rPr>
+                <w:rFonts w:ascii="Times New Roman"/>
+                <w:sz w:val="34"/>
+              </w:rPr>
+              <w:t>OOP</w:t>
+            </w:r>
           </w:p>
         </w:tc>
         <w:tc>
@@ -17259,6 +18774,20 @@
                 <w:sz w:val="34"/>
               </w:rPr>
             </w:pPr>
+            <w:r>
+              <w:rPr>
+                <w:rFonts w:ascii="Times New Roman"/>
+                <w:sz w:val="34"/>
+              </w:rPr>
+              <w:t>O</w:t>
+            </w:r>
+            <w:r>
+              <w:rPr>
+                <w:rFonts w:ascii="Times New Roman"/>
+                <w:sz w:val="34"/>
+              </w:rPr>
+              <w:t xml:space="preserve">bject-Oriented-Paradigm </w:t>
+            </w:r>
           </w:p>
         </w:tc>
       </w:tr>
@@ -17284,6 +18813,13 @@
                 <w:sz w:val="34"/>
               </w:rPr>
             </w:pPr>
+            <w:r>
+              <w:rPr>
+                <w:rFonts w:ascii="Times New Roman"/>
+                <w:sz w:val="34"/>
+              </w:rPr>
+              <w:t>PWM</w:t>
+            </w:r>
           </w:p>
         </w:tc>
         <w:tc>
@@ -17304,6 +18840,13 @@
                 <w:sz w:val="34"/>
               </w:rPr>
             </w:pPr>
+            <w:r>
+              <w:rPr>
+                <w:rFonts w:ascii="Times New Roman"/>
+                <w:sz w:val="34"/>
+              </w:rPr>
+              <w:t>Pulse-Width-Modulation</w:t>
+            </w:r>
           </w:p>
         </w:tc>
       </w:tr>
@@ -18277,7 +19820,7 @@
     </w:tbl>
     <w:p/>
     <w:sectPr>
-      <w:footerReference w:type="default" r:id="rId31"/>
+      <w:footerReference w:type="default" r:id="rId52"/>
       <w:pgSz w:w="12260" w:h="15850"/>
       <w:pgMar w:top="540" w:right="620" w:bottom="960" w:left="620" w:header="0" w:footer="777" w:gutter="0"/>
       <w:cols w:space="720"/>
@@ -18444,7 +19987,6 @@
       <w:lvlJc w:val="left"/>
       <w:pPr>
         <w:ind w:left="1676" w:hanging="454"/>
-        <w:jc w:val="left"/>
       </w:pPr>
       <w:rPr>
         <w:rFonts w:ascii="Lucida Sans Unicode" w:eastAsia="Lucida Sans Unicode" w:hAnsi="Lucida Sans Unicode" w:cs="Lucida Sans Unicode" w:hint="default"/>
@@ -18468,7 +20010,6 @@
       <w:lvlJc w:val="left"/>
       <w:pPr>
         <w:ind w:left="2447" w:hanging="515"/>
-        <w:jc w:val="left"/>
       </w:pPr>
       <w:rPr>
         <w:rFonts w:ascii="Lucida Sans Unicode" w:eastAsia="Lucida Sans Unicode" w:hAnsi="Lucida Sans Unicode" w:cs="Lucida Sans Unicode" w:hint="default"/>
@@ -18580,7 +20121,6 @@
       <w:lvlJc w:val="left"/>
       <w:pPr>
         <w:ind w:left="1676" w:hanging="459"/>
-        <w:jc w:val="left"/>
       </w:pPr>
       <w:rPr>
         <w:rFonts w:ascii="Lucida Sans Unicode" w:eastAsia="Lucida Sans Unicode" w:hAnsi="Lucida Sans Unicode" w:cs="Lucida Sans Unicode" w:hint="default"/>
@@ -18604,7 +20144,6 @@
       <w:lvlJc w:val="left"/>
       <w:pPr>
         <w:ind w:left="2447" w:hanging="515"/>
-        <w:jc w:val="left"/>
       </w:pPr>
       <w:rPr>
         <w:rFonts w:ascii="Lucida Sans Unicode" w:eastAsia="Lucida Sans Unicode" w:hAnsi="Lucida Sans Unicode" w:cs="Lucida Sans Unicode" w:hint="default"/>
@@ -18716,7 +20255,6 @@
       <w:lvlJc w:val="left"/>
       <w:pPr>
         <w:ind w:left="854" w:hanging="515"/>
-        <w:jc w:val="left"/>
       </w:pPr>
       <w:rPr>
         <w:rFonts w:hint="default"/>
@@ -18730,7 +20268,6 @@
       <w:lvlJc w:val="left"/>
       <w:pPr>
         <w:ind w:left="854" w:hanging="515"/>
-        <w:jc w:val="left"/>
       </w:pPr>
       <w:rPr>
         <w:rFonts w:ascii="Lucida Sans Unicode" w:eastAsia="Lucida Sans Unicode" w:hAnsi="Lucida Sans Unicode" w:cs="Lucida Sans Unicode" w:hint="default"/>
@@ -18945,10 +20482,10 @@
     </w:lvl>
   </w:abstractNum>
   <w:abstractNum w:abstractNumId="4" w15:restartNumberingAfterBreak="0">
-    <w:nsid w:val="0CC33D16"/>
+    <w:nsid w:val="0BCE0608"/>
     <w:multiLevelType w:val="hybridMultilevel"/>
-    <w:tmpl w:val="FF1C5C2C"/>
-    <w:lvl w:ilvl="0" w:tplc="E25A55A4">
+    <w:tmpl w:val="F9C253CC"/>
+    <w:lvl w:ilvl="0" w:tplc="D542CF08">
       <w:numFmt w:val="bullet"/>
       <w:lvlText w:val="-"/>
       <w:lvlJc w:val="left"/>
@@ -19057,6 +20594,118 @@
     </w:lvl>
   </w:abstractNum>
   <w:abstractNum w:abstractNumId="5" w15:restartNumberingAfterBreak="0">
+    <w:nsid w:val="0CC33D16"/>
+    <w:multiLevelType w:val="hybridMultilevel"/>
+    <w:tmpl w:val="FF1C5C2C"/>
+    <w:lvl w:ilvl="0" w:tplc="E25A55A4">
+      <w:numFmt w:val="bullet"/>
+      <w:lvlText w:val="-"/>
+      <w:lvlJc w:val="left"/>
+      <w:pPr>
+        <w:ind w:left="720" w:hanging="360"/>
+      </w:pPr>
+      <w:rPr>
+        <w:rFonts w:ascii="Lucida Sans Unicode" w:eastAsia="Lucida Sans Unicode" w:hAnsi="Lucida Sans Unicode" w:cs="Lucida Sans Unicode" w:hint="default"/>
+      </w:rPr>
+    </w:lvl>
+    <w:lvl w:ilvl="1" w:tplc="0C090003" w:tentative="1">
+      <w:start w:val="1"/>
+      <w:numFmt w:val="bullet"/>
+      <w:lvlText w:val="o"/>
+      <w:lvlJc w:val="left"/>
+      <w:pPr>
+        <w:ind w:left="1440" w:hanging="360"/>
+      </w:pPr>
+      <w:rPr>
+        <w:rFonts w:ascii="Courier New" w:hAnsi="Courier New" w:cs="Courier New" w:hint="default"/>
+      </w:rPr>
+    </w:lvl>
+    <w:lvl w:ilvl="2" w:tplc="0C090005" w:tentative="1">
+      <w:start w:val="1"/>
+      <w:numFmt w:val="bullet"/>
+      <w:lvlText w:val=""/>
+      <w:lvlJc w:val="left"/>
+      <w:pPr>
+        <w:ind w:left="2160" w:hanging="360"/>
+      </w:pPr>
+      <w:rPr>
+        <w:rFonts w:ascii="Wingdings" w:hAnsi="Wingdings" w:hint="default"/>
+      </w:rPr>
+    </w:lvl>
+    <w:lvl w:ilvl="3" w:tplc="0C090001" w:tentative="1">
+      <w:start w:val="1"/>
+      <w:numFmt w:val="bullet"/>
+      <w:lvlText w:val=""/>
+      <w:lvlJc w:val="left"/>
+      <w:pPr>
+        <w:ind w:left="2880" w:hanging="360"/>
+      </w:pPr>
+      <w:rPr>
+        <w:rFonts w:ascii="Symbol" w:hAnsi="Symbol" w:hint="default"/>
+      </w:rPr>
+    </w:lvl>
+    <w:lvl w:ilvl="4" w:tplc="0C090003" w:tentative="1">
+      <w:start w:val="1"/>
+      <w:numFmt w:val="bullet"/>
+      <w:lvlText w:val="o"/>
+      <w:lvlJc w:val="left"/>
+      <w:pPr>
+        <w:ind w:left="3600" w:hanging="360"/>
+      </w:pPr>
+      <w:rPr>
+        <w:rFonts w:ascii="Courier New" w:hAnsi="Courier New" w:cs="Courier New" w:hint="default"/>
+      </w:rPr>
+    </w:lvl>
+    <w:lvl w:ilvl="5" w:tplc="0C090005" w:tentative="1">
+      <w:start w:val="1"/>
+      <w:numFmt w:val="bullet"/>
+      <w:lvlText w:val=""/>
+      <w:lvlJc w:val="left"/>
+      <w:pPr>
+        <w:ind w:left="4320" w:hanging="360"/>
+      </w:pPr>
+      <w:rPr>
+        <w:rFonts w:ascii="Wingdings" w:hAnsi="Wingdings" w:hint="default"/>
+      </w:rPr>
+    </w:lvl>
+    <w:lvl w:ilvl="6" w:tplc="0C090001" w:tentative="1">
+      <w:start w:val="1"/>
+      <w:numFmt w:val="bullet"/>
+      <w:lvlText w:val=""/>
+      <w:lvlJc w:val="left"/>
+      <w:pPr>
+        <w:ind w:left="5040" w:hanging="360"/>
+      </w:pPr>
+      <w:rPr>
+        <w:rFonts w:ascii="Symbol" w:hAnsi="Symbol" w:hint="default"/>
+      </w:rPr>
+    </w:lvl>
+    <w:lvl w:ilvl="7" w:tplc="0C090003" w:tentative="1">
+      <w:start w:val="1"/>
+      <w:numFmt w:val="bullet"/>
+      <w:lvlText w:val="o"/>
+      <w:lvlJc w:val="left"/>
+      <w:pPr>
+        <w:ind w:left="5760" w:hanging="360"/>
+      </w:pPr>
+      <w:rPr>
+        <w:rFonts w:ascii="Courier New" w:hAnsi="Courier New" w:cs="Courier New" w:hint="default"/>
+      </w:rPr>
+    </w:lvl>
+    <w:lvl w:ilvl="8" w:tplc="0C090005" w:tentative="1">
+      <w:start w:val="1"/>
+      <w:numFmt w:val="bullet"/>
+      <w:lvlText w:val=""/>
+      <w:lvlJc w:val="left"/>
+      <w:pPr>
+        <w:ind w:left="6480" w:hanging="360"/>
+      </w:pPr>
+      <w:rPr>
+        <w:rFonts w:ascii="Wingdings" w:hAnsi="Wingdings" w:hint="default"/>
+      </w:rPr>
+    </w:lvl>
+  </w:abstractNum>
+  <w:abstractNum w:abstractNumId="6" w15:restartNumberingAfterBreak="0">
     <w:nsid w:val="26D749C8"/>
     <w:multiLevelType w:val="multilevel"/>
     <w:tmpl w:val="A3B03B94"/>
@@ -19067,7 +20716,6 @@
       <w:lvlJc w:val="left"/>
       <w:pPr>
         <w:ind w:left="1676" w:hanging="437"/>
-        <w:jc w:val="left"/>
       </w:pPr>
       <w:rPr>
         <w:rFonts w:ascii="Lucida Sans Unicode" w:eastAsia="Lucida Sans Unicode" w:hAnsi="Lucida Sans Unicode" w:cs="Lucida Sans Unicode" w:hint="default"/>
@@ -19091,7 +20739,6 @@
       <w:lvlJc w:val="left"/>
       <w:pPr>
         <w:ind w:left="2447" w:hanging="515"/>
-        <w:jc w:val="left"/>
       </w:pPr>
       <w:rPr>
         <w:rFonts w:ascii="Lucida Sans Unicode" w:eastAsia="Lucida Sans Unicode" w:hAnsi="Lucida Sans Unicode" w:cs="Lucida Sans Unicode" w:hint="default"/>
@@ -19192,7 +20839,7 @@
       </w:rPr>
     </w:lvl>
   </w:abstractNum>
-  <w:abstractNum w:abstractNumId="6" w15:restartNumberingAfterBreak="0">
+  <w:abstractNum w:abstractNumId="7" w15:restartNumberingAfterBreak="0">
     <w:nsid w:val="3C205ED8"/>
     <w:multiLevelType w:val="multilevel"/>
     <w:tmpl w:val="9A2065A0"/>
@@ -19203,7 +20850,6 @@
       <w:lvlJc w:val="left"/>
       <w:pPr>
         <w:ind w:left="854" w:hanging="515"/>
-        <w:jc w:val="left"/>
       </w:pPr>
       <w:rPr>
         <w:rFonts w:hint="default"/>
@@ -19217,7 +20863,6 @@
       <w:lvlJc w:val="left"/>
       <w:pPr>
         <w:ind w:left="854" w:hanging="515"/>
-        <w:jc w:val="left"/>
       </w:pPr>
       <w:rPr>
         <w:rFonts w:ascii="Lucida Sans Unicode" w:eastAsia="Lucida Sans Unicode" w:hAnsi="Lucida Sans Unicode" w:cs="Lucida Sans Unicode" w:hint="default"/>
@@ -19318,7 +20963,7 @@
       </w:rPr>
     </w:lvl>
   </w:abstractNum>
-  <w:abstractNum w:abstractNumId="7" w15:restartNumberingAfterBreak="0">
+  <w:abstractNum w:abstractNumId="8" w15:restartNumberingAfterBreak="0">
     <w:nsid w:val="3CB23679"/>
     <w:multiLevelType w:val="hybridMultilevel"/>
     <w:tmpl w:val="FDBCB3C4"/>
@@ -19431,7 +21076,7 @@
       </w:rPr>
     </w:lvl>
   </w:abstractNum>
-  <w:abstractNum w:abstractNumId="8" w15:restartNumberingAfterBreak="0">
+  <w:abstractNum w:abstractNumId="9" w15:restartNumberingAfterBreak="0">
     <w:nsid w:val="3FBB1B05"/>
     <w:multiLevelType w:val="hybridMultilevel"/>
     <w:tmpl w:val="C61819F0"/>
@@ -19543,11 +21188,11 @@
       </w:rPr>
     </w:lvl>
   </w:abstractNum>
-  <w:abstractNum w:abstractNumId="9" w15:restartNumberingAfterBreak="0">
-    <w:nsid w:val="51BE3475"/>
+  <w:abstractNum w:abstractNumId="10" w15:restartNumberingAfterBreak="0">
+    <w:nsid w:val="4AE027C8"/>
     <w:multiLevelType w:val="hybridMultilevel"/>
-    <w:tmpl w:val="0742B0D2"/>
-    <w:lvl w:ilvl="0" w:tplc="8E18ABC4">
+    <w:tmpl w:val="A6A6A1A6"/>
+    <w:lvl w:ilvl="0" w:tplc="84203340">
       <w:numFmt w:val="bullet"/>
       <w:lvlText w:val="-"/>
       <w:lvlJc w:val="left"/>
@@ -19655,7 +21300,231 @@
       </w:rPr>
     </w:lvl>
   </w:abstractNum>
-  <w:abstractNum w:abstractNumId="10" w15:restartNumberingAfterBreak="0">
+  <w:abstractNum w:abstractNumId="11" w15:restartNumberingAfterBreak="0">
+    <w:nsid w:val="51BE3475"/>
+    <w:multiLevelType w:val="hybridMultilevel"/>
+    <w:tmpl w:val="0742B0D2"/>
+    <w:lvl w:ilvl="0" w:tplc="8E18ABC4">
+      <w:numFmt w:val="bullet"/>
+      <w:lvlText w:val="-"/>
+      <w:lvlJc w:val="left"/>
+      <w:pPr>
+        <w:ind w:left="720" w:hanging="360"/>
+      </w:pPr>
+      <w:rPr>
+        <w:rFonts w:ascii="Lucida Sans Unicode" w:eastAsia="Lucida Sans Unicode" w:hAnsi="Lucida Sans Unicode" w:cs="Lucida Sans Unicode" w:hint="default"/>
+      </w:rPr>
+    </w:lvl>
+    <w:lvl w:ilvl="1" w:tplc="0C090003" w:tentative="1">
+      <w:start w:val="1"/>
+      <w:numFmt w:val="bullet"/>
+      <w:lvlText w:val="o"/>
+      <w:lvlJc w:val="left"/>
+      <w:pPr>
+        <w:ind w:left="1440" w:hanging="360"/>
+      </w:pPr>
+      <w:rPr>
+        <w:rFonts w:ascii="Courier New" w:hAnsi="Courier New" w:cs="Courier New" w:hint="default"/>
+      </w:rPr>
+    </w:lvl>
+    <w:lvl w:ilvl="2" w:tplc="0C090005" w:tentative="1">
+      <w:start w:val="1"/>
+      <w:numFmt w:val="bullet"/>
+      <w:lvlText w:val=""/>
+      <w:lvlJc w:val="left"/>
+      <w:pPr>
+        <w:ind w:left="2160" w:hanging="360"/>
+      </w:pPr>
+      <w:rPr>
+        <w:rFonts w:ascii="Wingdings" w:hAnsi="Wingdings" w:hint="default"/>
+      </w:rPr>
+    </w:lvl>
+    <w:lvl w:ilvl="3" w:tplc="0C090001" w:tentative="1">
+      <w:start w:val="1"/>
+      <w:numFmt w:val="bullet"/>
+      <w:lvlText w:val=""/>
+      <w:lvlJc w:val="left"/>
+      <w:pPr>
+        <w:ind w:left="2880" w:hanging="360"/>
+      </w:pPr>
+      <w:rPr>
+        <w:rFonts w:ascii="Symbol" w:hAnsi="Symbol" w:hint="default"/>
+      </w:rPr>
+    </w:lvl>
+    <w:lvl w:ilvl="4" w:tplc="0C090003" w:tentative="1">
+      <w:start w:val="1"/>
+      <w:numFmt w:val="bullet"/>
+      <w:lvlText w:val="o"/>
+      <w:lvlJc w:val="left"/>
+      <w:pPr>
+        <w:ind w:left="3600" w:hanging="360"/>
+      </w:pPr>
+      <w:rPr>
+        <w:rFonts w:ascii="Courier New" w:hAnsi="Courier New" w:cs="Courier New" w:hint="default"/>
+      </w:rPr>
+    </w:lvl>
+    <w:lvl w:ilvl="5" w:tplc="0C090005" w:tentative="1">
+      <w:start w:val="1"/>
+      <w:numFmt w:val="bullet"/>
+      <w:lvlText w:val=""/>
+      <w:lvlJc w:val="left"/>
+      <w:pPr>
+        <w:ind w:left="4320" w:hanging="360"/>
+      </w:pPr>
+      <w:rPr>
+        <w:rFonts w:ascii="Wingdings" w:hAnsi="Wingdings" w:hint="default"/>
+      </w:rPr>
+    </w:lvl>
+    <w:lvl w:ilvl="6" w:tplc="0C090001" w:tentative="1">
+      <w:start w:val="1"/>
+      <w:numFmt w:val="bullet"/>
+      <w:lvlText w:val=""/>
+      <w:lvlJc w:val="left"/>
+      <w:pPr>
+        <w:ind w:left="5040" w:hanging="360"/>
+      </w:pPr>
+      <w:rPr>
+        <w:rFonts w:ascii="Symbol" w:hAnsi="Symbol" w:hint="default"/>
+      </w:rPr>
+    </w:lvl>
+    <w:lvl w:ilvl="7" w:tplc="0C090003" w:tentative="1">
+      <w:start w:val="1"/>
+      <w:numFmt w:val="bullet"/>
+      <w:lvlText w:val="o"/>
+      <w:lvlJc w:val="left"/>
+      <w:pPr>
+        <w:ind w:left="5760" w:hanging="360"/>
+      </w:pPr>
+      <w:rPr>
+        <w:rFonts w:ascii="Courier New" w:hAnsi="Courier New" w:cs="Courier New" w:hint="default"/>
+      </w:rPr>
+    </w:lvl>
+    <w:lvl w:ilvl="8" w:tplc="0C090005" w:tentative="1">
+      <w:start w:val="1"/>
+      <w:numFmt w:val="bullet"/>
+      <w:lvlText w:val=""/>
+      <w:lvlJc w:val="left"/>
+      <w:pPr>
+        <w:ind w:left="6480" w:hanging="360"/>
+      </w:pPr>
+      <w:rPr>
+        <w:rFonts w:ascii="Wingdings" w:hAnsi="Wingdings" w:hint="default"/>
+      </w:rPr>
+    </w:lvl>
+  </w:abstractNum>
+  <w:abstractNum w:abstractNumId="12" w15:restartNumberingAfterBreak="0">
+    <w:nsid w:val="60027D24"/>
+    <w:multiLevelType w:val="hybridMultilevel"/>
+    <w:tmpl w:val="95A8F25A"/>
+    <w:lvl w:ilvl="0" w:tplc="3B8CD114">
+      <w:numFmt w:val="bullet"/>
+      <w:lvlText w:val="-"/>
+      <w:lvlJc w:val="left"/>
+      <w:pPr>
+        <w:ind w:left="720" w:hanging="360"/>
+      </w:pPr>
+      <w:rPr>
+        <w:rFonts w:ascii="Lucida Sans Unicode" w:eastAsia="Lucida Sans Unicode" w:hAnsi="Lucida Sans Unicode" w:cs="Lucida Sans Unicode" w:hint="default"/>
+      </w:rPr>
+    </w:lvl>
+    <w:lvl w:ilvl="1" w:tplc="0C090003" w:tentative="1">
+      <w:start w:val="1"/>
+      <w:numFmt w:val="bullet"/>
+      <w:lvlText w:val="o"/>
+      <w:lvlJc w:val="left"/>
+      <w:pPr>
+        <w:ind w:left="1440" w:hanging="360"/>
+      </w:pPr>
+      <w:rPr>
+        <w:rFonts w:ascii="Courier New" w:hAnsi="Courier New" w:cs="Courier New" w:hint="default"/>
+      </w:rPr>
+    </w:lvl>
+    <w:lvl w:ilvl="2" w:tplc="0C090005" w:tentative="1">
+      <w:start w:val="1"/>
+      <w:numFmt w:val="bullet"/>
+      <w:lvlText w:val=""/>
+      <w:lvlJc w:val="left"/>
+      <w:pPr>
+        <w:ind w:left="2160" w:hanging="360"/>
+      </w:pPr>
+      <w:rPr>
+        <w:rFonts w:ascii="Wingdings" w:hAnsi="Wingdings" w:hint="default"/>
+      </w:rPr>
+    </w:lvl>
+    <w:lvl w:ilvl="3" w:tplc="0C090001" w:tentative="1">
+      <w:start w:val="1"/>
+      <w:numFmt w:val="bullet"/>
+      <w:lvlText w:val=""/>
+      <w:lvlJc w:val="left"/>
+      <w:pPr>
+        <w:ind w:left="2880" w:hanging="360"/>
+      </w:pPr>
+      <w:rPr>
+        <w:rFonts w:ascii="Symbol" w:hAnsi="Symbol" w:hint="default"/>
+      </w:rPr>
+    </w:lvl>
+    <w:lvl w:ilvl="4" w:tplc="0C090003" w:tentative="1">
+      <w:start w:val="1"/>
+      <w:numFmt w:val="bullet"/>
+      <w:lvlText w:val="o"/>
+      <w:lvlJc w:val="left"/>
+      <w:pPr>
+        <w:ind w:left="3600" w:hanging="360"/>
+      </w:pPr>
+      <w:rPr>
+        <w:rFonts w:ascii="Courier New" w:hAnsi="Courier New" w:cs="Courier New" w:hint="default"/>
+      </w:rPr>
+    </w:lvl>
+    <w:lvl w:ilvl="5" w:tplc="0C090005" w:tentative="1">
+      <w:start w:val="1"/>
+      <w:numFmt w:val="bullet"/>
+      <w:lvlText w:val=""/>
+      <w:lvlJc w:val="left"/>
+      <w:pPr>
+        <w:ind w:left="4320" w:hanging="360"/>
+      </w:pPr>
+      <w:rPr>
+        <w:rFonts w:ascii="Wingdings" w:hAnsi="Wingdings" w:hint="default"/>
+      </w:rPr>
+    </w:lvl>
+    <w:lvl w:ilvl="6" w:tplc="0C090001" w:tentative="1">
+      <w:start w:val="1"/>
+      <w:numFmt w:val="bullet"/>
+      <w:lvlText w:val=""/>
+      <w:lvlJc w:val="left"/>
+      <w:pPr>
+        <w:ind w:left="5040" w:hanging="360"/>
+      </w:pPr>
+      <w:rPr>
+        <w:rFonts w:ascii="Symbol" w:hAnsi="Symbol" w:hint="default"/>
+      </w:rPr>
+    </w:lvl>
+    <w:lvl w:ilvl="7" w:tplc="0C090003" w:tentative="1">
+      <w:start w:val="1"/>
+      <w:numFmt w:val="bullet"/>
+      <w:lvlText w:val="o"/>
+      <w:lvlJc w:val="left"/>
+      <w:pPr>
+        <w:ind w:left="5760" w:hanging="360"/>
+      </w:pPr>
+      <w:rPr>
+        <w:rFonts w:ascii="Courier New" w:hAnsi="Courier New" w:cs="Courier New" w:hint="default"/>
+      </w:rPr>
+    </w:lvl>
+    <w:lvl w:ilvl="8" w:tplc="0C090005" w:tentative="1">
+      <w:start w:val="1"/>
+      <w:numFmt w:val="bullet"/>
+      <w:lvlText w:val=""/>
+      <w:lvlJc w:val="left"/>
+      <w:pPr>
+        <w:ind w:left="6480" w:hanging="360"/>
+      </w:pPr>
+      <w:rPr>
+        <w:rFonts w:ascii="Wingdings" w:hAnsi="Wingdings" w:hint="default"/>
+      </w:rPr>
+    </w:lvl>
+  </w:abstractNum>
+  <w:abstractNum w:abstractNumId="13" w15:restartNumberingAfterBreak="0">
     <w:nsid w:val="6AD83D61"/>
     <w:multiLevelType w:val="multilevel"/>
     <w:tmpl w:val="057CE346"/>
@@ -19666,7 +21535,6 @@
       <w:lvlJc w:val="left"/>
       <w:pPr>
         <w:ind w:left="854" w:hanging="515"/>
-        <w:jc w:val="left"/>
       </w:pPr>
       <w:rPr>
         <w:rFonts w:hint="default"/>
@@ -19680,7 +21548,6 @@
       <w:lvlJc w:val="left"/>
       <w:pPr>
         <w:ind w:left="854" w:hanging="515"/>
-        <w:jc w:val="left"/>
       </w:pPr>
       <w:rPr>
         <w:rFonts w:ascii="Lucida Sans Unicode" w:eastAsia="Lucida Sans Unicode" w:hAnsi="Lucida Sans Unicode" w:cs="Lucida Sans Unicode" w:hint="default"/>
@@ -19781,7 +21648,7 @@
       </w:rPr>
     </w:lvl>
   </w:abstractNum>
-  <w:abstractNum w:abstractNumId="11" w15:restartNumberingAfterBreak="0">
+  <w:abstractNum w:abstractNumId="14" w15:restartNumberingAfterBreak="0">
     <w:nsid w:val="70F77DA7"/>
     <w:multiLevelType w:val="hybridMultilevel"/>
     <w:tmpl w:val="8018BD7C"/>
@@ -19893,7 +21760,119 @@
       </w:rPr>
     </w:lvl>
   </w:abstractNum>
-  <w:abstractNum w:abstractNumId="12" w15:restartNumberingAfterBreak="0">
+  <w:abstractNum w:abstractNumId="15" w15:restartNumberingAfterBreak="0">
+    <w:nsid w:val="79D061E1"/>
+    <w:multiLevelType w:val="hybridMultilevel"/>
+    <w:tmpl w:val="6584E6B4"/>
+    <w:lvl w:ilvl="0" w:tplc="533ED22C">
+      <w:numFmt w:val="bullet"/>
+      <w:lvlText w:val="-"/>
+      <w:lvlJc w:val="left"/>
+      <w:pPr>
+        <w:ind w:left="720" w:hanging="360"/>
+      </w:pPr>
+      <w:rPr>
+        <w:rFonts w:ascii="Lucida Sans Unicode" w:eastAsia="Lucida Sans Unicode" w:hAnsi="Lucida Sans Unicode" w:cs="Lucida Sans Unicode" w:hint="default"/>
+      </w:rPr>
+    </w:lvl>
+    <w:lvl w:ilvl="1" w:tplc="0C090003" w:tentative="1">
+      <w:start w:val="1"/>
+      <w:numFmt w:val="bullet"/>
+      <w:lvlText w:val="o"/>
+      <w:lvlJc w:val="left"/>
+      <w:pPr>
+        <w:ind w:left="1440" w:hanging="360"/>
+      </w:pPr>
+      <w:rPr>
+        <w:rFonts w:ascii="Courier New" w:hAnsi="Courier New" w:cs="Courier New" w:hint="default"/>
+      </w:rPr>
+    </w:lvl>
+    <w:lvl w:ilvl="2" w:tplc="0C090005" w:tentative="1">
+      <w:start w:val="1"/>
+      <w:numFmt w:val="bullet"/>
+      <w:lvlText w:val=""/>
+      <w:lvlJc w:val="left"/>
+      <w:pPr>
+        <w:ind w:left="2160" w:hanging="360"/>
+      </w:pPr>
+      <w:rPr>
+        <w:rFonts w:ascii="Wingdings" w:hAnsi="Wingdings" w:hint="default"/>
+      </w:rPr>
+    </w:lvl>
+    <w:lvl w:ilvl="3" w:tplc="0C090001" w:tentative="1">
+      <w:start w:val="1"/>
+      <w:numFmt w:val="bullet"/>
+      <w:lvlText w:val=""/>
+      <w:lvlJc w:val="left"/>
+      <w:pPr>
+        <w:ind w:left="2880" w:hanging="360"/>
+      </w:pPr>
+      <w:rPr>
+        <w:rFonts w:ascii="Symbol" w:hAnsi="Symbol" w:hint="default"/>
+      </w:rPr>
+    </w:lvl>
+    <w:lvl w:ilvl="4" w:tplc="0C090003" w:tentative="1">
+      <w:start w:val="1"/>
+      <w:numFmt w:val="bullet"/>
+      <w:lvlText w:val="o"/>
+      <w:lvlJc w:val="left"/>
+      <w:pPr>
+        <w:ind w:left="3600" w:hanging="360"/>
+      </w:pPr>
+      <w:rPr>
+        <w:rFonts w:ascii="Courier New" w:hAnsi="Courier New" w:cs="Courier New" w:hint="default"/>
+      </w:rPr>
+    </w:lvl>
+    <w:lvl w:ilvl="5" w:tplc="0C090005" w:tentative="1">
+      <w:start w:val="1"/>
+      <w:numFmt w:val="bullet"/>
+      <w:lvlText w:val=""/>
+      <w:lvlJc w:val="left"/>
+      <w:pPr>
+        <w:ind w:left="4320" w:hanging="360"/>
+      </w:pPr>
+      <w:rPr>
+        <w:rFonts w:ascii="Wingdings" w:hAnsi="Wingdings" w:hint="default"/>
+      </w:rPr>
+    </w:lvl>
+    <w:lvl w:ilvl="6" w:tplc="0C090001" w:tentative="1">
+      <w:start w:val="1"/>
+      <w:numFmt w:val="bullet"/>
+      <w:lvlText w:val=""/>
+      <w:lvlJc w:val="left"/>
+      <w:pPr>
+        <w:ind w:left="5040" w:hanging="360"/>
+      </w:pPr>
+      <w:rPr>
+        <w:rFonts w:ascii="Symbol" w:hAnsi="Symbol" w:hint="default"/>
+      </w:rPr>
+    </w:lvl>
+    <w:lvl w:ilvl="7" w:tplc="0C090003" w:tentative="1">
+      <w:start w:val="1"/>
+      <w:numFmt w:val="bullet"/>
+      <w:lvlText w:val="o"/>
+      <w:lvlJc w:val="left"/>
+      <w:pPr>
+        <w:ind w:left="5760" w:hanging="360"/>
+      </w:pPr>
+      <w:rPr>
+        <w:rFonts w:ascii="Courier New" w:hAnsi="Courier New" w:cs="Courier New" w:hint="default"/>
+      </w:rPr>
+    </w:lvl>
+    <w:lvl w:ilvl="8" w:tplc="0C090005" w:tentative="1">
+      <w:start w:val="1"/>
+      <w:numFmt w:val="bullet"/>
+      <w:lvlText w:val=""/>
+      <w:lvlJc w:val="left"/>
+      <w:pPr>
+        <w:ind w:left="6480" w:hanging="360"/>
+      </w:pPr>
+      <w:rPr>
+        <w:rFonts w:ascii="Wingdings" w:hAnsi="Wingdings" w:hint="default"/>
+      </w:rPr>
+    </w:lvl>
+  </w:abstractNum>
+  <w:abstractNum w:abstractNumId="16" w15:restartNumberingAfterBreak="0">
     <w:nsid w:val="7E2067DF"/>
     <w:multiLevelType w:val="hybridMultilevel"/>
     <w:tmpl w:val="A6AEEF3A"/>
@@ -20007,13 +21986,13 @@
     </w:lvl>
   </w:abstractNum>
   <w:num w:numId="1" w16cid:durableId="1566574916">
-    <w:abstractNumId w:val="10"/>
+    <w:abstractNumId w:val="13"/>
   </w:num>
   <w:num w:numId="2" w16cid:durableId="2083402365">
     <w:abstractNumId w:val="2"/>
   </w:num>
   <w:num w:numId="3" w16cid:durableId="1516111785">
-    <w:abstractNumId w:val="6"/>
+    <w:abstractNumId w:val="7"/>
   </w:num>
   <w:num w:numId="4" w16cid:durableId="825899860">
     <w:abstractNumId w:val="1"/>
@@ -20022,28 +22001,40 @@
     <w:abstractNumId w:val="0"/>
   </w:num>
   <w:num w:numId="6" w16cid:durableId="1896505748">
-    <w:abstractNumId w:val="5"/>
+    <w:abstractNumId w:val="6"/>
   </w:num>
   <w:num w:numId="7" w16cid:durableId="1919287607">
-    <w:abstractNumId w:val="9"/>
+    <w:abstractNumId w:val="11"/>
   </w:num>
   <w:num w:numId="8" w16cid:durableId="1286547544">
-    <w:abstractNumId w:val="4"/>
+    <w:abstractNumId w:val="5"/>
   </w:num>
   <w:num w:numId="9" w16cid:durableId="1258054292">
     <w:abstractNumId w:val="3"/>
   </w:num>
   <w:num w:numId="10" w16cid:durableId="961151667">
+    <w:abstractNumId w:val="16"/>
+  </w:num>
+  <w:num w:numId="11" w16cid:durableId="1369068698">
+    <w:abstractNumId w:val="8"/>
+  </w:num>
+  <w:num w:numId="12" w16cid:durableId="1934776728">
+    <w:abstractNumId w:val="14"/>
+  </w:num>
+  <w:num w:numId="13" w16cid:durableId="1246112007">
+    <w:abstractNumId w:val="9"/>
+  </w:num>
+  <w:num w:numId="14" w16cid:durableId="627971368">
+    <w:abstractNumId w:val="10"/>
+  </w:num>
+  <w:num w:numId="15" w16cid:durableId="1364985206">
+    <w:abstractNumId w:val="15"/>
+  </w:num>
+  <w:num w:numId="16" w16cid:durableId="742727992">
     <w:abstractNumId w:val="12"/>
   </w:num>
-  <w:num w:numId="11" w16cid:durableId="1369068698">
-    <w:abstractNumId w:val="7"/>
-  </w:num>
-  <w:num w:numId="12" w16cid:durableId="1934776728">
-    <w:abstractNumId w:val="11"/>
-  </w:num>
-  <w:num w:numId="13" w16cid:durableId="1246112007">
-    <w:abstractNumId w:val="8"/>
+  <w:num w:numId="17" w16cid:durableId="1418358567">
+    <w:abstractNumId w:val="4"/>
   </w:num>
 </w:numbering>
 </file>
@@ -20577,7 +22568,206 @@
       <w:rFonts w:ascii="Lucida Sans Unicode" w:eastAsia="Lucida Sans Unicode" w:hAnsi="Lucida Sans Unicode" w:cs="Lucida Sans Unicode"/>
     </w:rPr>
   </w:style>
+  <w:style w:type="paragraph" w:styleId="NoSpacing">
+    <w:name w:val="No Spacing"/>
+    <w:uiPriority w:val="1"/>
+    <w:qFormat/>
+    <w:rsid w:val="00C42E55"/>
+    <w:rPr>
+      <w:rFonts w:ascii="Lucida Sans Unicode" w:eastAsia="Lucida Sans Unicode" w:hAnsi="Lucida Sans Unicode" w:cs="Lucida Sans Unicode"/>
+    </w:rPr>
+  </w:style>
 </w:styles>
+</file>
+
+<file path=word/ink/ink1.xml><?xml version="1.0" encoding="utf-8"?>
+<inkml:ink xmlns:inkml="http://www.w3.org/2003/InkML">
+  <inkml:definitions>
+    <inkml:context xml:id="ctx0">
+      <inkml:inkSource xml:id="inkSrc0">
+        <inkml:traceFormat>
+          <inkml:channel name="X" type="integer" min="-2.14748E9" max="2.14748E9" units="cm"/>
+          <inkml:channel name="Y" type="integer" min="-2.14748E9" max="2.14748E9" units="cm"/>
+          <inkml:channel name="F" type="integer" max="32767" units="dev"/>
+        </inkml:traceFormat>
+        <inkml:channelProperties>
+          <inkml:channelProperty channel="X" name="resolution" value="1000" units="1/cm"/>
+          <inkml:channelProperty channel="Y" name="resolution" value="1000" units="1/cm"/>
+          <inkml:channelProperty channel="F" name="resolution" value="0" units="1/dev"/>
+        </inkml:channelProperties>
+      </inkml:inkSource>
+      <inkml:timestamp xml:id="ts0" timeString="2025-08-21T07:30:32.111"/>
+    </inkml:context>
+    <inkml:brush xml:id="br0">
+      <inkml:brushProperty name="width" value="0.035" units="cm"/>
+      <inkml:brushProperty name="height" value="0.035" units="cm"/>
+    </inkml:brush>
+  </inkml:definitions>
+  <inkml:trace contextRef="#ctx0" brushRef="#br0">236 128 24575,'-4'0'0,"-1"-1"0,1 0 0,-1 0 0,1 0 0,0 0 0,0-1 0,-1 0 0,1 0 0,0 0 0,0 0 0,1 0 0,-1-1 0,0 0 0,1 0 0,0 0 0,0 0 0,0 0 0,-4-6 0,3 4 0,-1 0 0,0 0 0,1 1 0,-1 0 0,-1 0 0,1 0 0,-12-6 0,-9 2-56,21 7-37,1 0-1,-1-1 1,1 1-1,-1-1 1,1 0-1,0 0 1,-1 0-1,1 0 1,0-1-1,0 0 1,1 0-1,-1 0 0,-3-4 1</inkml:trace>
+  <inkml:trace contextRef="#ctx0" brushRef="#br0" timeOffset="1592.93">264 162 24575,'-6'5'0,"1"-1"0,0 0 0,-1 0 0,0-1 0,-7 4 0,8-4 0,0-1 0,0 1 0,0 0 0,1 0 0,-1 1 0,1-1 0,0 1 0,-6 6 0,-55 59 0,60-64 0,-1-1 0,0 1 0,0-1 0,-9 4 0,-16 11 0,-10 10-1365</inkml:trace>
+</inkml:ink>
+</file>
+
+<file path=word/ink/ink2.xml><?xml version="1.0" encoding="utf-8"?>
+<inkml:ink xmlns:inkml="http://www.w3.org/2003/InkML">
+  <inkml:definitions>
+    <inkml:context xml:id="ctx0">
+      <inkml:inkSource xml:id="inkSrc0">
+        <inkml:traceFormat>
+          <inkml:channel name="X" type="integer" min="-2.14748E9" max="2.14748E9" units="cm"/>
+          <inkml:channel name="Y" type="integer" min="-2.14748E9" max="2.14748E9" units="cm"/>
+        </inkml:traceFormat>
+        <inkml:channelProperties>
+          <inkml:channelProperty channel="X" name="resolution" value="1000" units="1/cm"/>
+          <inkml:channelProperty channel="Y" name="resolution" value="1000" units="1/cm"/>
+        </inkml:channelProperties>
+      </inkml:inkSource>
+      <inkml:timestamp xml:id="ts0" timeString="2025-08-21T07:30:08.973"/>
+    </inkml:context>
+    <inkml:brush xml:id="br0">
+      <inkml:brushProperty name="width" value="0.035" units="cm"/>
+      <inkml:brushProperty name="height" value="0.035" units="cm"/>
+      <inkml:brushProperty name="ignorePressure" value="1"/>
+    </inkml:brush>
+  </inkml:definitions>
+  <inkml:trace contextRef="#ctx0" brushRef="#br0">1 1,'1940'0,"-1918"0</inkml:trace>
+  <inkml:trace contextRef="#ctx0" brushRef="#br0" timeOffset="1226.42">1923 1,'0'0,"3"0,1 0,0 0,0 0,1 0,3 0,1 0,-2 0,1 0,-1 0,-1 0,-2 0,-2 0,5 0,1 0,0 0</inkml:trace>
+  <inkml:trace contextRef="#ctx0" brushRef="#br0" timeOffset="2454.35">1800 1,'232'0,"-224"0</inkml:trace>
+</inkml:ink>
+</file>
+
+<file path=word/ink/ink3.xml><?xml version="1.0" encoding="utf-8"?>
+<inkml:ink xmlns:inkml="http://www.w3.org/2003/InkML">
+  <inkml:definitions>
+    <inkml:context xml:id="ctx0">
+      <inkml:inkSource xml:id="inkSrc0">
+        <inkml:traceFormat>
+          <inkml:channel name="X" type="integer" min="-2.14748E9" max="2.14748E9" units="cm"/>
+          <inkml:channel name="Y" type="integer" min="-2.14748E9" max="2.14748E9" units="cm"/>
+          <inkml:channel name="F" type="integer" max="32767" units="dev"/>
+        </inkml:traceFormat>
+        <inkml:channelProperties>
+          <inkml:channelProperty channel="X" name="resolution" value="1000" units="1/cm"/>
+          <inkml:channelProperty channel="Y" name="resolution" value="1000" units="1/cm"/>
+          <inkml:channelProperty channel="F" name="resolution" value="0" units="1/dev"/>
+        </inkml:channelProperties>
+      </inkml:inkSource>
+      <inkml:timestamp xml:id="ts0" timeString="2025-08-21T07:48:34.640"/>
+    </inkml:context>
+    <inkml:brush xml:id="br0">
+      <inkml:brushProperty name="width" value="0.035" units="cm"/>
+      <inkml:brushProperty name="height" value="0.035" units="cm"/>
+    </inkml:brush>
+  </inkml:definitions>
+  <inkml:trace contextRef="#ctx0" brushRef="#br0">241 130 24575,'-5'0'0,"0"-1"0,1 0 0,-1 0 0,1 0 0,0 0 0,-1-1 0,1 0 0,0 0 0,0 0 0,0 0 0,0-1 0,0 1 0,1-1 0,-1 0 0,1 0 0,0-1 0,0 1 0,-4-6 0,2 4 0,1 0 0,-1 0 0,0 1 0,0 0 0,0 0 0,-1 0 0,-11-6 0,-9 1-56,21 8-37,0 0-1,0 0 1,1-1-1,-1 1 1,1-1-1,-1 0 1,1-1-1,0 1 1,0-1-1,0 0 1,0 0-1,1 0 0,-5-4 1</inkml:trace>
+  <inkml:trace contextRef="#ctx0" brushRef="#br0" timeOffset="1">268 165 24575,'-5'4'0,"0"1"0,-1-1 0,0 0 0,0-1 0,-7 4 0,8-4 0,0-1 0,0 1 0,0 0 0,0 0 0,1 1 0,0-1 0,-1 1 0,-5 7 0,-56 58 0,61-64 0,-1 0 0,0-1 0,-1 0 0,-8 4 0,-17 12 0,-9 10-1365</inkml:trace>
+</inkml:ink>
+</file>
+
+<file path=word/ink/ink4.xml><?xml version="1.0" encoding="utf-8"?>
+<inkml:ink xmlns:inkml="http://www.w3.org/2003/InkML">
+  <inkml:definitions>
+    <inkml:context xml:id="ctx0">
+      <inkml:inkSource xml:id="inkSrc0">
+        <inkml:traceFormat>
+          <inkml:channel name="X" type="integer" min="-2.14748E9" max="2.14748E9" units="cm"/>
+          <inkml:channel name="Y" type="integer" min="-2.14748E9" max="2.14748E9" units="cm"/>
+        </inkml:traceFormat>
+        <inkml:channelProperties>
+          <inkml:channelProperty channel="X" name="resolution" value="1000" units="1/cm"/>
+          <inkml:channelProperty channel="Y" name="resolution" value="1000" units="1/cm"/>
+        </inkml:channelProperties>
+      </inkml:inkSource>
+      <inkml:timestamp xml:id="ts0" timeString="2025-08-21T07:48:24.806"/>
+    </inkml:context>
+    <inkml:brush xml:id="br0">
+      <inkml:brushProperty name="width" value="0.035" units="cm"/>
+      <inkml:brushProperty name="height" value="0.035" units="cm"/>
+      <inkml:brushProperty name="ignorePressure" value="1"/>
+    </inkml:brush>
+  </inkml:definitions>
+  <inkml:trace contextRef="#ctx0" brushRef="#br0">1 1,'1940'0,"-1918"0</inkml:trace>
+  <inkml:trace contextRef="#ctx0" brushRef="#br0" timeOffset="1">1923 1,'0'0,"3"0,1 0,0 0,0 0,1 0,3 0,1 0,-2 0,1 0,-1 0,-1 0,-2 0,-2 0,5 0,1 0,0 0</inkml:trace>
+  <inkml:trace contextRef="#ctx0" brushRef="#br0" timeOffset="2">1800 1,'232'0,"-224"0</inkml:trace>
+</inkml:ink>
+</file>
+
+<file path=word/ink/ink5.xml><?xml version="1.0" encoding="utf-8"?>
+<inkml:ink xmlns:inkml="http://www.w3.org/2003/InkML">
+  <inkml:definitions>
+    <inkml:context xml:id="ctx0">
+      <inkml:inkSource xml:id="inkSrc0">
+        <inkml:traceFormat>
+          <inkml:channel name="X" type="integer" min="-2.14748E9" max="2.14748E9" units="cm"/>
+          <inkml:channel name="Y" type="integer" min="-2.14748E9" max="2.14748E9" units="cm"/>
+        </inkml:traceFormat>
+        <inkml:channelProperties>
+          <inkml:channelProperty channel="X" name="resolution" value="1000" units="1/cm"/>
+          <inkml:channelProperty channel="Y" name="resolution" value="1000" units="1/cm"/>
+        </inkml:channelProperties>
+      </inkml:inkSource>
+      <inkml:timestamp xml:id="ts0" timeString="2025-08-21T07:42:49.147"/>
+    </inkml:context>
+    <inkml:brush xml:id="br0">
+      <inkml:brushProperty name="width" value="0.035" units="cm"/>
+      <inkml:brushProperty name="height" value="0.035" units="cm"/>
+      <inkml:brushProperty name="ignorePressure" value="1"/>
+    </inkml:brush>
+  </inkml:definitions>
+  <inkml:trace contextRef="#ctx0" brushRef="#br0">1 1,'0'2361,"0"-2344</inkml:trace>
+</inkml:ink>
+</file>
+
+<file path=word/ink/ink6.xml><?xml version="1.0" encoding="utf-8"?>
+<inkml:ink xmlns:inkml="http://www.w3.org/2003/InkML">
+  <inkml:definitions>
+    <inkml:context xml:id="ctx0">
+      <inkml:inkSource xml:id="inkSrc0">
+        <inkml:traceFormat>
+          <inkml:channel name="X" type="integer" min="-2.14748E9" max="2.14748E9" units="cm"/>
+          <inkml:channel name="Y" type="integer" min="-2.14748E9" max="2.14748E9" units="cm"/>
+        </inkml:traceFormat>
+        <inkml:channelProperties>
+          <inkml:channelProperty channel="X" name="resolution" value="1000" units="1/cm"/>
+          <inkml:channelProperty channel="Y" name="resolution" value="1000" units="1/cm"/>
+        </inkml:channelProperties>
+      </inkml:inkSource>
+      <inkml:timestamp xml:id="ts0" timeString="2025-08-21T07:43:17.716"/>
+    </inkml:context>
+    <inkml:brush xml:id="br0">
+      <inkml:brushProperty name="width" value="0.035" units="cm"/>
+      <inkml:brushProperty name="height" value="0.035" units="cm"/>
+      <inkml:brushProperty name="ignorePressure" value="1"/>
+    </inkml:brush>
+  </inkml:definitions>
+  <inkml:trace contextRef="#ctx0" brushRef="#br0">1 615,'206'-602,"-202"589</inkml:trace>
+</inkml:ink>
+</file>
+
+<file path=word/ink/ink7.xml><?xml version="1.0" encoding="utf-8"?>
+<inkml:ink xmlns:inkml="http://www.w3.org/2003/InkML">
+  <inkml:definitions>
+    <inkml:context xml:id="ctx0">
+      <inkml:inkSource xml:id="inkSrc0">
+        <inkml:traceFormat>
+          <inkml:channel name="X" type="integer" min="-2.14748E9" max="2.14748E9" units="cm"/>
+          <inkml:channel name="Y" type="integer" min="-2.14748E9" max="2.14748E9" units="cm"/>
+        </inkml:traceFormat>
+        <inkml:channelProperties>
+          <inkml:channelProperty channel="X" name="resolution" value="1000" units="1/cm"/>
+          <inkml:channelProperty channel="Y" name="resolution" value="1000" units="1/cm"/>
+        </inkml:channelProperties>
+      </inkml:inkSource>
+      <inkml:timestamp xml:id="ts0" timeString="2025-08-21T07:42:55.995"/>
+    </inkml:context>
+    <inkml:brush xml:id="br0">
+      <inkml:brushProperty name="width" value="0.035" units="cm"/>
+      <inkml:brushProperty name="height" value="0.035" units="cm"/>
+      <inkml:brushProperty name="ignorePressure" value="1"/>
+    </inkml:brush>
+  </inkml:definitions>
+  <inkml:trace contextRef="#ctx0" brushRef="#br0">237 560,'-232'-549,"227"539</inkml:trace>
+</inkml:ink>
 </file>
 
 <file path=word/theme/theme1.xml><?xml version="1.0" encoding="utf-8"?>
@@ -20864,12 +23054,11 @@
 </file>
 
 <file path=customXml/item1.xml><?xml version="1.0" encoding="utf-8"?>
-<?mso-contentType ?>
-<FormTemplates xmlns="http://schemas.microsoft.com/sharepoint/v3/contenttype/forms">
-  <Display>DocumentLibraryForm</Display>
-  <Edit>DocumentLibraryForm</Edit>
-  <New>DocumentLibraryForm</New>
-</FormTemplates>
+<p:properties xmlns:p="http://schemas.microsoft.com/office/2006/metadata/properties" xmlns:xsi="http://www.w3.org/2001/XMLSchema-instance" xmlns:pc="http://schemas.microsoft.com/office/infopath/2007/PartnerControls">
+  <documentManagement>
+    <ReferenceId xmlns="c0fec38b-9d22-410f-93e3-af1e54e64546" xsi:nil="true"/>
+  </documentManagement>
+</p:properties>
 </file>
 
 <file path=customXml/item2.xml><?xml version="1.0" encoding="utf-8"?>
@@ -21023,17 +23212,20 @@
 </file>
 
 <file path=customXml/item3.xml><?xml version="1.0" encoding="utf-8"?>
-<p:properties xmlns:p="http://schemas.microsoft.com/office/2006/metadata/properties" xmlns:xsi="http://www.w3.org/2001/XMLSchema-instance" xmlns:pc="http://schemas.microsoft.com/office/infopath/2007/PartnerControls">
-  <documentManagement>
-    <ReferenceId xmlns="c0fec38b-9d22-410f-93e3-af1e54e64546" xsi:nil="true"/>
-  </documentManagement>
-</p:properties>
+<?mso-contentType ?>
+<FormTemplates xmlns="http://schemas.microsoft.com/sharepoint/v3/contenttype/forms">
+  <Display>DocumentLibraryForm</Display>
+  <Edit>DocumentLibraryForm</Edit>
+  <New>DocumentLibraryForm</New>
+</FormTemplates>
 </file>
 
 <file path=customXml/itemProps1.xml><?xml version="1.0" encoding="utf-8"?>
-<ds:datastoreItem xmlns:ds="http://schemas.openxmlformats.org/officeDocument/2006/customXml" ds:itemID="{BF4DBC6E-D929-4FC9-BAB6-44A776F0720B}">
+<ds:datastoreItem xmlns:ds="http://schemas.openxmlformats.org/officeDocument/2006/customXml" ds:itemID="{1758F933-4C15-412A-843D-28DBE11257B0}">
   <ds:schemaRefs>
-    <ds:schemaRef ds:uri="http://schemas.microsoft.com/sharepoint/v3/contenttype/forms"/>
+    <ds:schemaRef ds:uri="http://schemas.microsoft.com/office/2006/metadata/properties"/>
+    <ds:schemaRef ds:uri="http://schemas.microsoft.com/office/infopath/2007/PartnerControls"/>
+    <ds:schemaRef ds:uri="c0fec38b-9d22-410f-93e3-af1e54e64546"/>
   </ds:schemaRefs>
 </ds:datastoreItem>
 </file>
@@ -21057,11 +23249,9 @@
 </file>
 
 <file path=customXml/itemProps3.xml><?xml version="1.0" encoding="utf-8"?>
-<ds:datastoreItem xmlns:ds="http://schemas.openxmlformats.org/officeDocument/2006/customXml" ds:itemID="{1758F933-4C15-412A-843D-28DBE11257B0}">
+<ds:datastoreItem xmlns:ds="http://schemas.openxmlformats.org/officeDocument/2006/customXml" ds:itemID="{BF4DBC6E-D929-4FC9-BAB6-44A776F0720B}">
   <ds:schemaRefs>
-    <ds:schemaRef ds:uri="http://schemas.microsoft.com/office/2006/metadata/properties"/>
-    <ds:schemaRef ds:uri="http://schemas.microsoft.com/office/infopath/2007/PartnerControls"/>
-    <ds:schemaRef ds:uri="c0fec38b-9d22-410f-93e3-af1e54e64546"/>
+    <ds:schemaRef ds:uri="http://schemas.microsoft.com/sharepoint/v3/contenttype/forms"/>
   </ds:schemaRefs>
 </ds:datastoreItem>
 </file>
</xml_diff>

<commit_message>
final commit for srs
⚓
</commit_message>
<xml_diff>
--- a/software-requirement-document-template.docx
+++ b/software-requirement-document-template.docx
@@ -16,7 +16,7 @@
         <mc:AlternateContent>
           <mc:Choice Requires="wpg">
             <w:drawing>
-              <wp:anchor distT="0" distB="0" distL="0" distR="0" simplePos="0" relativeHeight="15732224" behindDoc="0" locked="0" layoutInCell="1" allowOverlap="1" wp14:anchorId="78477C7D" wp14:editId="094D7DF5">
+              <wp:anchor distT="0" distB="0" distL="0" distR="0" simplePos="0" relativeHeight="251658245" behindDoc="0" locked="0" layoutInCell="1" allowOverlap="1" wp14:anchorId="78477C7D" wp14:editId="094D7DF5">
                 <wp:simplePos x="0" y="0"/>
                 <wp:positionH relativeFrom="page">
                   <wp:posOffset>457200</wp:posOffset>
@@ -129,7 +129,7 @@
           </mc:Choice>
           <mc:Fallback>
             <w:pict>
-              <v:group w14:anchorId="78477C7D" id="Group 11" o:spid="_x0000_s1026" style="position:absolute;left:0;text-align:left;margin-left:36pt;margin-top:564.75pt;width:541pt;height:27.35pt;z-index:15732224;mso-wrap-distance-left:0;mso-wrap-distance-right:0;mso-position-horizontal-relative:page;mso-position-vertical-relative:page;mso-width-relative:margin;mso-height-relative:margin" coordsize="68707,3473" o:gfxdata="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">
+              <v:group w14:anchorId="78477C7D" id="Group 11" o:spid="_x0000_s1026" style="position:absolute;left:0;text-align:left;margin-left:36pt;margin-top:564.75pt;width:541pt;height:27.35pt;z-index:251658245;mso-wrap-distance-left:0;mso-wrap-distance-right:0;mso-position-horizontal-relative:page;mso-position-vertical-relative:page;mso-width-relative:margin;mso-height-relative:margin" coordsize="68707,3473" o:gfxdata="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">
                 <v:shapetype id="_x0000_t75" coordsize="21600,21600" o:spt="75" o:preferrelative="t" path="m@4@5l@4@11@9@11@9@5xe" filled="f" stroked="f">
                   <v:stroke joinstyle="miter"/>
                   <v:formulas>
@@ -202,7 +202,7 @@
           <w:color w:val="0D0E10"/>
           <w:w w:val="105"/>
         </w:rPr>
-        <w:t>Software requirement specification (SRS) document template</w:t>
+        <w:t>Software requirement specification (SRS) document</w:t>
       </w:r>
     </w:p>
     <w:p>
@@ -220,7 +220,7 @@
         <mc:AlternateContent>
           <mc:Choice Requires="wps">
             <w:drawing>
-              <wp:anchor distT="0" distB="0" distL="0" distR="0" simplePos="0" relativeHeight="487587840" behindDoc="1" locked="0" layoutInCell="1" allowOverlap="1" wp14:anchorId="665BC0E1" wp14:editId="6903735E">
+              <wp:anchor distT="0" distB="0" distL="0" distR="0" simplePos="0" relativeHeight="251658269" behindDoc="1" locked="0" layoutInCell="1" allowOverlap="1" wp14:anchorId="665BC0E1" wp14:editId="6903735E">
                 <wp:simplePos x="0" y="0"/>
                 <wp:positionH relativeFrom="page">
                   <wp:posOffset>457200</wp:posOffset>
@@ -420,7 +420,7 @@
         <mc:AlternateContent>
           <mc:Choice Requires="wps">
             <w:drawing>
-              <wp:anchor distT="0" distB="0" distL="0" distR="0" simplePos="0" relativeHeight="15729664" behindDoc="0" locked="0" layoutInCell="1" allowOverlap="1" wp14:anchorId="446DD21D" wp14:editId="44226AC4">
+              <wp:anchor distT="0" distB="0" distL="0" distR="0" simplePos="0" relativeHeight="251658240" behindDoc="0" locked="0" layoutInCell="1" allowOverlap="1" wp14:anchorId="446DD21D" wp14:editId="44226AC4">
                 <wp:simplePos x="0" y="0"/>
                 <wp:positionH relativeFrom="page">
                   <wp:posOffset>457200</wp:posOffset>
@@ -499,7 +499,7 @@
         <mc:AlternateContent>
           <mc:Choice Requires="wps">
             <w:drawing>
-              <wp:anchor distT="0" distB="0" distL="0" distR="0" simplePos="0" relativeHeight="15730176" behindDoc="0" locked="0" layoutInCell="1" allowOverlap="1" wp14:anchorId="7766BEEF" wp14:editId="30AEA661">
+              <wp:anchor distT="0" distB="0" distL="0" distR="0" simplePos="0" relativeHeight="251658241" behindDoc="0" locked="0" layoutInCell="1" allowOverlap="1" wp14:anchorId="7766BEEF" wp14:editId="30AEA661">
                 <wp:simplePos x="0" y="0"/>
                 <wp:positionH relativeFrom="page">
                   <wp:posOffset>457200</wp:posOffset>
@@ -578,7 +578,7 @@
         <mc:AlternateContent>
           <mc:Choice Requires="wps">
             <w:drawing>
-              <wp:anchor distT="0" distB="0" distL="0" distR="0" simplePos="0" relativeHeight="15730688" behindDoc="0" locked="0" layoutInCell="1" allowOverlap="1" wp14:anchorId="181709FA" wp14:editId="46E6851A">
+              <wp:anchor distT="0" distB="0" distL="0" distR="0" simplePos="0" relativeHeight="251658242" behindDoc="0" locked="0" layoutInCell="1" allowOverlap="1" wp14:anchorId="181709FA" wp14:editId="46E6851A">
                 <wp:simplePos x="0" y="0"/>
                 <wp:positionH relativeFrom="page">
                   <wp:posOffset>457200</wp:posOffset>
@@ -657,7 +657,7 @@
         <mc:AlternateContent>
           <mc:Choice Requires="wpg">
             <w:drawing>
-              <wp:anchor distT="0" distB="0" distL="0" distR="0" simplePos="0" relativeHeight="15731712" behindDoc="0" locked="0" layoutInCell="1" allowOverlap="1" wp14:anchorId="148D02A6" wp14:editId="00AB69BC">
+              <wp:anchor distT="0" distB="0" distL="0" distR="0" simplePos="0" relativeHeight="251658244" behindDoc="0" locked="0" layoutInCell="1" allowOverlap="1" wp14:anchorId="148D02A6" wp14:editId="00AB69BC">
                 <wp:simplePos x="0" y="0"/>
                 <wp:positionH relativeFrom="page">
                   <wp:posOffset>457200</wp:posOffset>
@@ -811,7 +811,7 @@
           </mc:Choice>
           <mc:Fallback>
             <w:pict>
-              <v:group w14:anchorId="148D02A6" id="Group 18" o:spid="_x0000_s1029" style="position:absolute;left:0;text-align:left;margin-left:36pt;margin-top:56.5pt;width:541pt;height:27.35pt;z-index:15731712;mso-wrap-distance-left:0;mso-wrap-distance-right:0;mso-position-horizontal-relative:page" coordsize="68707,3473" o:gfxdata="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">
+              <v:group w14:anchorId="148D02A6" id="Group 18" o:spid="_x0000_s1029" style="position:absolute;left:0;text-align:left;margin-left:36pt;margin-top:56.5pt;width:541pt;height:27.35pt;z-index:251658244;mso-wrap-distance-left:0;mso-wrap-distance-right:0;mso-position-horizontal-relative:page" coordsize="68707,3473" o:gfxdata="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">
                 <v:shape id="Graphic 19" o:spid="_x0000_s1030" style="position:absolute;width:68707;height:3473;visibility:visible;mso-wrap-style:square;v-text-anchor:top" coordsize="6870700,347345" o:gfxdata="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" path="m6870700,l,,,346925r6870700,l6870700,xe" fillcolor="#ef6a6a" stroked="f">
                   <v:path arrowok="t"/>
                 </v:shape>
@@ -892,7 +892,7 @@
         <mc:AlternateContent>
           <mc:Choice Requires="wps">
             <w:drawing>
-              <wp:anchor distT="0" distB="0" distL="0" distR="0" simplePos="0" relativeHeight="487588352" behindDoc="1" locked="0" layoutInCell="1" allowOverlap="1" wp14:anchorId="4B03F317" wp14:editId="7191901F">
+              <wp:anchor distT="0" distB="0" distL="0" distR="0" simplePos="0" relativeHeight="251658270" behindDoc="1" locked="0" layoutInCell="1" allowOverlap="1" wp14:anchorId="4B03F317" wp14:editId="7191901F">
                 <wp:simplePos x="0" y="0"/>
                 <wp:positionH relativeFrom="page">
                   <wp:posOffset>457200</wp:posOffset>
@@ -1083,7 +1083,6 @@
               <w:spacing w:before="118"/>
               <w:ind w:left="230"/>
             </w:pPr>
-            <w:proofErr w:type="spellStart"/>
             <w:r>
               <w:rPr>
                 <w:color w:val="717171"/>
@@ -1092,7 +1091,6 @@
               </w:rPr>
               <w:t>Verson</w:t>
             </w:r>
-            <w:proofErr w:type="spellEnd"/>
             <w:r>
               <w:rPr>
                 <w:color w:val="717171"/>
@@ -1611,21 +1609,12 @@
               </w:rPr>
               <w:t xml:space="preserve">Add </w:t>
             </w:r>
-            <w:proofErr w:type="spellStart"/>
             <w:r>
               <w:rPr>
                 <w:rFonts w:ascii="Times New Roman"/>
                 <w:sz w:val="26"/>
               </w:rPr>
-              <w:t>notif</w:t>
-            </w:r>
-            <w:proofErr w:type="spellEnd"/>
-            <w:r>
-              <w:rPr>
-                <w:rFonts w:ascii="Times New Roman"/>
-                <w:sz w:val="26"/>
-              </w:rPr>
-              <w:t xml:space="preserve"> requirements</w:t>
+              <w:t>notif requirements</w:t>
             </w:r>
           </w:p>
         </w:tc>
@@ -1748,7 +1737,7 @@
         <mc:AlternateContent>
           <mc:Choice Requires="wpg">
             <w:drawing>
-              <wp:anchor distT="0" distB="0" distL="0" distR="0" simplePos="0" relativeHeight="15731200" behindDoc="0" locked="0" layoutInCell="1" allowOverlap="1" wp14:anchorId="5A7D45E4" wp14:editId="3A30972F">
+              <wp:anchor distT="0" distB="0" distL="0" distR="0" simplePos="0" relativeHeight="251658243" behindDoc="0" locked="0" layoutInCell="1" allowOverlap="1" wp14:anchorId="5A7D45E4" wp14:editId="3A30972F">
                 <wp:simplePos x="0" y="0"/>
                 <wp:positionH relativeFrom="margin">
                   <wp:posOffset>60330</wp:posOffset>
@@ -1904,7 +1893,7 @@
           </mc:Choice>
           <mc:Fallback>
             <w:pict>
-              <v:group w14:anchorId="5A7D45E4" id="Group 7" o:spid="_x0000_s1033" style="position:absolute;margin-left:4.75pt;margin-top:458.3pt;width:541pt;height:27.35pt;z-index:15731200;mso-wrap-distance-left:0;mso-wrap-distance-right:0;mso-position-horizontal-relative:margin;mso-position-vertical-relative:page;mso-height-relative:margin" coordsize="68707,3473" o:gfxdata="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">
+              <v:group w14:anchorId="5A7D45E4" id="Group 7" o:spid="_x0000_s1033" style="position:absolute;margin-left:4.75pt;margin-top:458.3pt;width:541pt;height:27.35pt;z-index:251658243;mso-wrap-distance-left:0;mso-wrap-distance-right:0;mso-position-horizontal-relative:margin;mso-position-vertical-relative:page;mso-height-relative:margin" coordsize="68707,3473" o:gfxdata="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">
                 <v:shape id="Graphic 8" o:spid="_x0000_s1034" style="position:absolute;width:68707;height:3473;visibility:visible;mso-wrap-style:square;v-text-anchor:top" coordsize="6870700,347345" o:gfxdata="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" path="m6870700,l,,,346925r6870700,l6870700,xe" fillcolor="#8d84e8" stroked="f">
                   <v:path arrowok="t"/>
                 </v:shape>
@@ -2578,7 +2567,7 @@
           <w:noProof/>
         </w:rPr>
         <w:drawing>
-          <wp:anchor distT="0" distB="0" distL="114300" distR="114300" simplePos="0" relativeHeight="487619072" behindDoc="0" locked="0" layoutInCell="1" allowOverlap="1" wp14:anchorId="008EE074" wp14:editId="35DEECC2">
+          <wp:anchor distT="0" distB="0" distL="114300" distR="114300" simplePos="0" relativeHeight="251658275" behindDoc="0" locked="0" layoutInCell="1" allowOverlap="1" wp14:anchorId="008EE074" wp14:editId="35DEECC2">
             <wp:simplePos x="0" y="0"/>
             <wp:positionH relativeFrom="margin">
               <wp:align>right</wp:align>
@@ -2654,7 +2643,7 @@
         <mc:AlternateContent>
           <mc:Choice Requires="wps">
             <w:drawing>
-              <wp:anchor distT="0" distB="0" distL="0" distR="0" simplePos="0" relativeHeight="487202304" behindDoc="1" locked="0" layoutInCell="1" allowOverlap="1" wp14:anchorId="7852E799" wp14:editId="1F8BDFFB">
+              <wp:anchor distT="0" distB="0" distL="0" distR="0" simplePos="0" relativeHeight="251658250" behindDoc="1" locked="0" layoutInCell="1" allowOverlap="1" wp14:anchorId="7852E799" wp14:editId="1F8BDFFB">
                 <wp:simplePos x="0" y="0"/>
                 <wp:positionH relativeFrom="page">
                   <wp:posOffset>457200</wp:posOffset>
@@ -2740,7 +2729,7 @@
         <mc:AlternateContent>
           <mc:Choice Requires="wpg">
             <w:drawing>
-              <wp:anchor distT="0" distB="0" distL="0" distR="0" simplePos="0" relativeHeight="487202816" behindDoc="1" locked="0" layoutInCell="1" allowOverlap="1" wp14:anchorId="541C5C5A" wp14:editId="5F0FBD10">
+              <wp:anchor distT="0" distB="0" distL="0" distR="0" simplePos="0" relativeHeight="251658251" behindDoc="1" locked="0" layoutInCell="1" allowOverlap="1" wp14:anchorId="541C5C5A" wp14:editId="5F0FBD10">
                 <wp:simplePos x="0" y="0"/>
                 <wp:positionH relativeFrom="page">
                   <wp:posOffset>956335</wp:posOffset>
@@ -4137,7 +4126,7 @@
         <mc:AlternateContent>
           <mc:Choice Requires="wps">
             <w:drawing>
-              <wp:anchor distT="0" distB="0" distL="0" distR="0" simplePos="0" relativeHeight="487591936" behindDoc="1" locked="0" layoutInCell="1" allowOverlap="1" wp14:anchorId="79D4FCE1" wp14:editId="7AF63D6B">
+              <wp:anchor distT="0" distB="0" distL="0" distR="0" simplePos="0" relativeHeight="251658271" behindDoc="1" locked="0" layoutInCell="1" allowOverlap="1" wp14:anchorId="79D4FCE1" wp14:editId="7AF63D6B">
                 <wp:simplePos x="0" y="0"/>
                 <wp:positionH relativeFrom="page">
                   <wp:posOffset>457200</wp:posOffset>
@@ -4233,7 +4222,7 @@
         <mc:AlternateContent>
           <mc:Choice Requires="wps">
             <w:drawing>
-              <wp:anchor distT="0" distB="0" distL="0" distR="0" simplePos="0" relativeHeight="487592448" behindDoc="1" locked="0" layoutInCell="1" allowOverlap="1" wp14:anchorId="539F3179" wp14:editId="1D39D5B0">
+              <wp:anchor distT="0" distB="0" distL="0" distR="0" simplePos="0" relativeHeight="251658272" behindDoc="1" locked="0" layoutInCell="1" allowOverlap="1" wp14:anchorId="539F3179" wp14:editId="1D39D5B0">
                 <wp:simplePos x="0" y="0"/>
                 <wp:positionH relativeFrom="page">
                   <wp:posOffset>1567125</wp:posOffset>
@@ -4494,7 +4483,7 @@
           </mc:Choice>
           <mc:Fallback>
             <w:pict>
-              <v:shape w14:anchorId="539F3179" id="Textbox 46" o:spid="_x0000_s1037" type="#_x0000_t202" style="position:absolute;margin-left:123.4pt;margin-top:28.3pt;width:398.15pt;height:158.2pt;z-index:-15724032;visibility:visible;mso-wrap-style:square;mso-wrap-distance-left:0;mso-wrap-distance-top:0;mso-wrap-distance-right:0;mso-wrap-distance-bottom:0;mso-position-horizontal:absolute;mso-position-horizontal-relative:page;mso-position-vertical:absolute;mso-position-vertical-relative:text;v-text-anchor:top" o:gfxdata="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" filled="f" stroked="f">
+              <v:shape w14:anchorId="539F3179" id="Textbox 46" o:spid="_x0000_s1037" type="#_x0000_t202" style="position:absolute;margin-left:123.4pt;margin-top:28.3pt;width:398.15pt;height:158.2pt;z-index:-251658208;visibility:visible;mso-wrap-style:square;mso-wrap-distance-left:0;mso-wrap-distance-top:0;mso-wrap-distance-right:0;mso-wrap-distance-bottom:0;mso-position-horizontal:absolute;mso-position-horizontal-relative:page;mso-position-vertical:absolute;mso-position-vertical-relative:text;v-text-anchor:top" o:gfxdata="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" filled="f" stroked="f">
                 <v:textbox inset="0,0,0,0">
                   <w:txbxContent>
                     <w:p>
@@ -6786,7 +6775,7 @@
         <mc:AlternateContent>
           <mc:Choice Requires="wpg">
             <w:drawing>
-              <wp:anchor distT="0" distB="0" distL="0" distR="0" simplePos="0" relativeHeight="487204352" behindDoc="1" locked="0" layoutInCell="1" allowOverlap="1" wp14:anchorId="30EA9F39" wp14:editId="33EB1C15">
+              <wp:anchor distT="0" distB="0" distL="0" distR="0" simplePos="0" relativeHeight="251658252" behindDoc="1" locked="0" layoutInCell="1" allowOverlap="1" wp14:anchorId="30EA9F39" wp14:editId="33EB1C15">
                 <wp:simplePos x="0" y="0"/>
                 <wp:positionH relativeFrom="page">
                   <wp:posOffset>457200</wp:posOffset>
@@ -7061,7 +7050,7 @@
           </mc:Choice>
           <mc:Fallback>
             <w:pict>
-              <v:group w14:anchorId="30EA9F39" id="Group 59" o:spid="_x0000_s1050" style="position:absolute;left:0;text-align:left;margin-left:36pt;margin-top:-6.35pt;width:541pt;height:28.35pt;z-index:-16112128;mso-wrap-distance-left:0;mso-wrap-distance-right:0;mso-position-horizontal-relative:page;mso-position-vertical-relative:text" coordsize="68707,3600" o:gfxdata="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">
+              <v:group w14:anchorId="30EA9F39" id="Group 59" o:spid="_x0000_s1050" style="position:absolute;left:0;text-align:left;margin-left:36pt;margin-top:-6.35pt;width:541pt;height:28.35pt;z-index:-251658228;mso-wrap-distance-left:0;mso-wrap-distance-right:0;mso-position-horizontal-relative:page;mso-position-vertical-relative:text" coordsize="68707,3600" o:gfxdata="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">
                 <v:shape id="Textbox 60" o:spid="_x0000_s1051" type="#_x0000_t202" style="position:absolute;left:22352;top:63;width:46355;height:3474;visibility:visible;mso-wrap-style:square;v-text-anchor:top" o:gfxdata="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" fillcolor="#edebea" stroked="f">
                   <v:textbox inset="0,0,0,0">
                     <w:txbxContent>
@@ -7314,7 +7303,7 @@
         <mc:AlternateContent>
           <mc:Choice Requires="wpg">
             <w:drawing>
-              <wp:anchor distT="0" distB="0" distL="0" distR="0" simplePos="0" relativeHeight="487204864" behindDoc="1" locked="0" layoutInCell="1" allowOverlap="1" wp14:anchorId="5DA12B51" wp14:editId="0B07AC87">
+              <wp:anchor distT="0" distB="0" distL="0" distR="0" simplePos="0" relativeHeight="251658253" behindDoc="1" locked="0" layoutInCell="1" allowOverlap="1" wp14:anchorId="5DA12B51" wp14:editId="0B07AC87">
                 <wp:simplePos x="0" y="0"/>
                 <wp:positionH relativeFrom="page">
                   <wp:posOffset>457200</wp:posOffset>
@@ -7604,7 +7593,7 @@
           </mc:Choice>
           <mc:Fallback>
             <w:pict>
-              <v:group w14:anchorId="5DA12B51" id="Group 63" o:spid="_x0000_s1054" style="position:absolute;left:0;text-align:left;margin-left:36pt;margin-top:-6.4pt;width:541pt;height:28.35pt;z-index:-16111616;mso-wrap-distance-left:0;mso-wrap-distance-right:0;mso-position-horizontal-relative:page;mso-position-vertical-relative:text" coordsize="68707,3600" o:gfxdata="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">
+              <v:group w14:anchorId="5DA12B51" id="Group 63" o:spid="_x0000_s1054" style="position:absolute;left:0;text-align:left;margin-left:36pt;margin-top:-6.4pt;width:541pt;height:28.35pt;z-index:-251658227;mso-wrap-distance-left:0;mso-wrap-distance-right:0;mso-position-horizontal-relative:page;mso-position-vertical-relative:text" coordsize="68707,3600" o:gfxdata="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">
                 <v:shape id="Textbox 64" o:spid="_x0000_s1055" type="#_x0000_t202" style="position:absolute;left:22352;top:63;width:46355;height:3473;visibility:visible;mso-wrap-style:square;v-text-anchor:top" o:gfxdata="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" fillcolor="#edebea" stroked="f">
                   <v:textbox inset="0,0,0,0">
                     <w:txbxContent>
@@ -7854,7 +7843,7 @@
         <mc:AlternateContent>
           <mc:Choice Requires="wpg">
             <w:drawing>
-              <wp:anchor distT="0" distB="0" distL="0" distR="0" simplePos="0" relativeHeight="487205376" behindDoc="1" locked="0" layoutInCell="1" allowOverlap="1" wp14:anchorId="40727250" wp14:editId="0198348B">
+              <wp:anchor distT="0" distB="0" distL="0" distR="0" simplePos="0" relativeHeight="251658254" behindDoc="1" locked="0" layoutInCell="1" allowOverlap="1" wp14:anchorId="40727250" wp14:editId="0198348B">
                 <wp:simplePos x="0" y="0"/>
                 <wp:positionH relativeFrom="page">
                   <wp:posOffset>457200</wp:posOffset>
@@ -8114,7 +8103,7 @@
           </mc:Choice>
           <mc:Fallback>
             <w:pict>
-              <v:group w14:anchorId="40727250" id="Group 67" o:spid="_x0000_s1058" style="position:absolute;left:0;text-align:left;margin-left:36pt;margin-top:-6.35pt;width:541pt;height:28.35pt;z-index:-16111104;mso-wrap-distance-left:0;mso-wrap-distance-right:0;mso-position-horizontal-relative:page;mso-position-vertical-relative:text" coordsize="68707,3600" o:gfxdata="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">
+              <v:group w14:anchorId="40727250" id="Group 67" o:spid="_x0000_s1058" style="position:absolute;left:0;text-align:left;margin-left:36pt;margin-top:-6.35pt;width:541pt;height:28.35pt;z-index:-251658226;mso-wrap-distance-left:0;mso-wrap-distance-right:0;mso-position-horizontal-relative:page;mso-position-vertical-relative:text" coordsize="68707,3600" o:gfxdata="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">
                 <v:shape id="Textbox 68" o:spid="_x0000_s1059" type="#_x0000_t202" style="position:absolute;left:22352;top:63;width:46355;height:3473;visibility:visible;mso-wrap-style:square;v-text-anchor:top" o:gfxdata="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" fillcolor="#edebea" stroked="f">
                   <v:textbox inset="0,0,0,0">
                     <w:txbxContent>
@@ -8365,7 +8354,7 @@
         <mc:AlternateContent>
           <mc:Choice Requires="wpg">
             <w:drawing>
-              <wp:anchor distT="0" distB="0" distL="0" distR="0" simplePos="0" relativeHeight="487205888" behindDoc="1" locked="0" layoutInCell="1" allowOverlap="1" wp14:anchorId="472464EE" wp14:editId="5A40CD49">
+              <wp:anchor distT="0" distB="0" distL="0" distR="0" simplePos="0" relativeHeight="251658255" behindDoc="1" locked="0" layoutInCell="1" allowOverlap="1" wp14:anchorId="472464EE" wp14:editId="5A40CD49">
                 <wp:simplePos x="0" y="0"/>
                 <wp:positionH relativeFrom="page">
                   <wp:posOffset>457200</wp:posOffset>
@@ -8640,7 +8629,7 @@
           </mc:Choice>
           <mc:Fallback>
             <w:pict>
-              <v:group w14:anchorId="472464EE" id="Group 71" o:spid="_x0000_s1062" style="position:absolute;left:0;text-align:left;margin-left:36pt;margin-top:-6.4pt;width:541pt;height:28.35pt;z-index:-16110592;mso-wrap-distance-left:0;mso-wrap-distance-right:0;mso-position-horizontal-relative:page;mso-position-vertical-relative:text" coordsize="68707,3600" o:gfxdata="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">
+              <v:group w14:anchorId="472464EE" id="Group 71" o:spid="_x0000_s1062" style="position:absolute;left:0;text-align:left;margin-left:36pt;margin-top:-6.4pt;width:541pt;height:28.35pt;z-index:-251658225;mso-wrap-distance-left:0;mso-wrap-distance-right:0;mso-position-horizontal-relative:page;mso-position-vertical-relative:text" coordsize="68707,3600" o:gfxdata="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">
                 <v:shape id="Textbox 72" o:spid="_x0000_s1063" type="#_x0000_t202" style="position:absolute;left:22352;top:63;width:46355;height:3473;visibility:visible;mso-wrap-style:square;v-text-anchor:top" o:gfxdata="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" fillcolor="#edebea" stroked="f">
                   <v:textbox inset="0,0,0,0">
                     <w:txbxContent>
@@ -8881,7 +8870,7 @@
         <mc:AlternateContent>
           <mc:Choice Requires="wpg">
             <w:drawing>
-              <wp:anchor distT="0" distB="0" distL="0" distR="0" simplePos="0" relativeHeight="487206400" behindDoc="1" locked="0" layoutInCell="1" allowOverlap="1" wp14:anchorId="03105220" wp14:editId="242B389E">
+              <wp:anchor distT="0" distB="0" distL="0" distR="0" simplePos="0" relativeHeight="251658256" behindDoc="1" locked="0" layoutInCell="1" allowOverlap="1" wp14:anchorId="03105220" wp14:editId="242B389E">
                 <wp:simplePos x="0" y="0"/>
                 <wp:positionH relativeFrom="page">
                   <wp:posOffset>457200</wp:posOffset>
@@ -9170,7 +9159,7 @@
           </mc:Choice>
           <mc:Fallback>
             <w:pict>
-              <v:group w14:anchorId="03105220" id="Group 75" o:spid="_x0000_s1066" style="position:absolute;left:0;text-align:left;margin-left:36pt;margin-top:-6.35pt;width:541pt;height:41.5pt;z-index:-16110080;mso-wrap-distance-left:0;mso-wrap-distance-right:0;mso-position-horizontal-relative:page;mso-position-vertical-relative:text" coordsize="68707,5270" o:gfxdata="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">
+              <v:group w14:anchorId="03105220" id="Group 75" o:spid="_x0000_s1066" style="position:absolute;left:0;text-align:left;margin-left:36pt;margin-top:-6.35pt;width:541pt;height:41.5pt;z-index:-251658224;mso-wrap-distance-left:0;mso-wrap-distance-right:0;mso-position-horizontal-relative:page;mso-position-vertical-relative:text" coordsize="68707,5270" o:gfxdata="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">
                 <v:shape id="Textbox 76" o:spid="_x0000_s1067" type="#_x0000_t202" style="position:absolute;left:22352;top:63;width:46355;height:5144;visibility:visible;mso-wrap-style:square;v-text-anchor:top" o:gfxdata="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" fillcolor="#edebea" stroked="f">
                   <v:textbox inset="0,0,0,0">
                     <w:txbxContent>
@@ -9456,7 +9445,7 @@
         <mc:AlternateContent>
           <mc:Choice Requires="wpg">
             <w:drawing>
-              <wp:anchor distT="0" distB="0" distL="0" distR="0" simplePos="0" relativeHeight="15740928" behindDoc="0" locked="0" layoutInCell="1" allowOverlap="1" wp14:anchorId="026D84CD" wp14:editId="3E8C5A41">
+              <wp:anchor distT="0" distB="0" distL="0" distR="0" simplePos="0" relativeHeight="251658246" behindDoc="0" locked="0" layoutInCell="1" allowOverlap="1" wp14:anchorId="026D84CD" wp14:editId="3E8C5A41">
                 <wp:simplePos x="0" y="0"/>
                 <wp:positionH relativeFrom="page">
                   <wp:posOffset>533400</wp:posOffset>
@@ -9548,7 +9537,7 @@
           </mc:Choice>
           <mc:Fallback>
             <w:pict>
-              <v:group w14:anchorId="026D84CD" id="Group 87" o:spid="_x0000_s1070" style="position:absolute;left:0;text-align:left;margin-left:42pt;margin-top:6.85pt;width:20pt;height:20pt;z-index:15740928;mso-wrap-distance-left:0;mso-wrap-distance-right:0;mso-position-horizontal-relative:page;mso-position-vertical-relative:text" coordsize="254000,254000" o:gfxdata="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">
+              <v:group w14:anchorId="026D84CD" id="Group 87" o:spid="_x0000_s1070" style="position:absolute;left:0;text-align:left;margin-left:42pt;margin-top:6.85pt;width:20pt;height:20pt;z-index:251658246;mso-wrap-distance-left:0;mso-wrap-distance-right:0;mso-position-horizontal-relative:page;mso-position-vertical-relative:text" coordsize="254000,254000" o:gfxdata="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">
                 <v:shape id="Image 88" o:spid="_x0000_s1071" type="#_x0000_t75" style="position:absolute;width:254000;height:254000;visibility:visible;mso-wrap-style:square" o:gfxdata="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">
                   <v:imagedata r:id="rId28" o:title=""/>
                 </v:shape>
@@ -9617,7 +9606,7 @@
         <mc:AlternateContent>
           <mc:Choice Requires="wpg">
             <w:drawing>
-              <wp:anchor distT="0" distB="0" distL="0" distR="0" simplePos="0" relativeHeight="487599616" behindDoc="1" locked="0" layoutInCell="1" allowOverlap="1" wp14:anchorId="296F48C8" wp14:editId="2D47F0FB">
+              <wp:anchor distT="0" distB="0" distL="0" distR="0" simplePos="0" relativeHeight="251658273" behindDoc="1" locked="0" layoutInCell="1" allowOverlap="1" wp14:anchorId="296F48C8" wp14:editId="2D47F0FB">
                 <wp:simplePos x="0" y="0"/>
                 <wp:positionH relativeFrom="page">
                   <wp:posOffset>457200</wp:posOffset>
@@ -9961,7 +9950,7 @@
           </mc:Choice>
           <mc:Fallback>
             <w:pict>
-              <v:group w14:anchorId="296F48C8" id="Group 90" o:spid="_x0000_s1073" style="position:absolute;margin-left:36pt;margin-top:12.15pt;width:541pt;height:41.5pt;z-index:-15716864;mso-wrap-distance-left:0;mso-wrap-distance-right:0;mso-position-horizontal-relative:page;mso-position-vertical-relative:text" coordsize="68707,5270" o:gfxdata="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">
+              <v:group w14:anchorId="296F48C8" id="Group 90" o:spid="_x0000_s1073" style="position:absolute;margin-left:36pt;margin-top:12.15pt;width:541pt;height:41.5pt;z-index:-251658207;mso-wrap-distance-left:0;mso-wrap-distance-right:0;mso-position-horizontal-relative:page;mso-position-vertical-relative:text" coordsize="68707,5270" o:gfxdata="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">
                 <v:shape id="Graphic 91" o:spid="_x0000_s1074" style="position:absolute;top:63;width:68707;height:5143;visibility:visible;mso-wrap-style:square;v-text-anchor:top" coordsize="6870700,514350" o:gfxdata="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" path="m6870700,l,,,514261r6870700,l6870700,xe" fillcolor="#edebea" stroked="f">
                   <v:path arrowok="t"/>
                 </v:shape>
@@ -10571,7 +10560,7 @@
         </w:rPr>
         <w:lastRenderedPageBreak/>
         <w:drawing>
-          <wp:anchor distT="0" distB="0" distL="114300" distR="114300" simplePos="0" relativeHeight="487621120" behindDoc="0" locked="0" layoutInCell="1" allowOverlap="1" wp14:anchorId="02E7092E" wp14:editId="7C5E77DC">
+          <wp:anchor distT="0" distB="0" distL="114300" distR="114300" simplePos="0" relativeHeight="251658276" behindDoc="0" locked="0" layoutInCell="1" allowOverlap="1" wp14:anchorId="02E7092E" wp14:editId="7C5E77DC">
             <wp:simplePos x="0" y="0"/>
             <wp:positionH relativeFrom="margin">
               <wp:posOffset>2799773</wp:posOffset>
@@ -10653,18 +10642,10 @@
         </w:numPr>
       </w:pPr>
       <w:r>
-        <w:t xml:space="preserve">2x </w:t>
-      </w:r>
-      <w:proofErr w:type="spellStart"/>
-      <w:r>
-        <w:t>DF</w:t>
-      </w:r>
-      <w:r>
-        <w:t>robot</w:t>
-      </w:r>
-      <w:proofErr w:type="spellEnd"/>
-      <w:r>
-        <w:t xml:space="preserve"> DF15RSMG</w:t>
+        <w:t>2x DF</w:t>
+      </w:r>
+      <w:r>
+        <w:t>robot DF15RSMG</w:t>
       </w:r>
       <w:r>
         <w:t xml:space="preserve"> servo motors</w:t>
@@ -10767,7 +10748,7 @@
           <w:noProof/>
         </w:rPr>
         <w:drawing>
-          <wp:anchor distT="0" distB="0" distL="114300" distR="114300" simplePos="0" relativeHeight="487622144" behindDoc="0" locked="0" layoutInCell="1" allowOverlap="1" wp14:anchorId="68157FE5" wp14:editId="5A1896CF">
+          <wp:anchor distT="0" distB="0" distL="114300" distR="114300" simplePos="0" relativeHeight="251658277" behindDoc="0" locked="0" layoutInCell="1" allowOverlap="1" wp14:anchorId="68157FE5" wp14:editId="5A1896CF">
             <wp:simplePos x="0" y="0"/>
             <wp:positionH relativeFrom="margin">
               <wp:align>right</wp:align>
@@ -11010,7 +10991,7 @@
         <mc:AlternateContent>
           <mc:Choice Requires="wpi">
             <w:drawing>
-              <wp:anchor distT="0" distB="0" distL="114300" distR="114300" simplePos="0" relativeHeight="487625216" behindDoc="0" locked="0" layoutInCell="1" allowOverlap="1" wp14:anchorId="01C812E6" wp14:editId="7389ADC2">
+              <wp:anchor distT="0" distB="0" distL="114300" distR="114300" simplePos="0" relativeHeight="251658279" behindDoc="0" locked="0" layoutInCell="1" allowOverlap="1" wp14:anchorId="01C812E6" wp14:editId="7389ADC2">
                 <wp:simplePos x="0" y="0"/>
                 <wp:positionH relativeFrom="column">
                   <wp:posOffset>3117850</wp:posOffset>
@@ -11055,7 +11036,7 @@
         <mc:AlternateContent>
           <mc:Choice Requires="wpi">
             <w:drawing>
-              <wp:anchor distT="0" distB="0" distL="114300" distR="114300" simplePos="0" relativeHeight="487624192" behindDoc="0" locked="0" layoutInCell="1" allowOverlap="1" wp14:anchorId="03DBF221" wp14:editId="27E48FC4">
+              <wp:anchor distT="0" distB="0" distL="114300" distR="114300" simplePos="0" relativeHeight="251658278" behindDoc="0" locked="0" layoutInCell="1" allowOverlap="1" wp14:anchorId="03DBF221" wp14:editId="27E48FC4">
                 <wp:simplePos x="0" y="0"/>
                 <wp:positionH relativeFrom="column">
                   <wp:posOffset>2469515</wp:posOffset>
@@ -11126,7 +11107,7 @@
         <mc:AlternateContent>
           <mc:Choice Requires="wpi">
             <w:drawing>
-              <wp:anchor distT="0" distB="0" distL="114300" distR="114300" simplePos="0" relativeHeight="487630336" behindDoc="0" locked="0" layoutInCell="1" allowOverlap="1" wp14:anchorId="6CF14F55" wp14:editId="6417700E">
+              <wp:anchor distT="0" distB="0" distL="114300" distR="114300" simplePos="0" relativeHeight="251658283" behindDoc="0" locked="0" layoutInCell="1" allowOverlap="1" wp14:anchorId="6CF14F55" wp14:editId="6417700E">
                 <wp:simplePos x="0" y="0"/>
                 <wp:positionH relativeFrom="column">
                   <wp:posOffset>5229225</wp:posOffset>
@@ -11171,7 +11152,7 @@
         <mc:AlternateContent>
           <mc:Choice Requires="wpi">
             <w:drawing>
-              <wp:anchor distT="0" distB="0" distL="114300" distR="114300" simplePos="0" relativeHeight="487629312" behindDoc="0" locked="0" layoutInCell="1" allowOverlap="1" wp14:anchorId="283BB65F" wp14:editId="0D32774D">
+              <wp:anchor distT="0" distB="0" distL="114300" distR="114300" simplePos="0" relativeHeight="251658282" behindDoc="0" locked="0" layoutInCell="1" allowOverlap="1" wp14:anchorId="283BB65F" wp14:editId="0D32774D">
                 <wp:simplePos x="0" y="0"/>
                 <wp:positionH relativeFrom="column">
                   <wp:posOffset>5314950</wp:posOffset>
@@ -11216,7 +11197,7 @@
         <mc:AlternateContent>
           <mc:Choice Requires="wpi">
             <w:drawing>
-              <wp:anchor distT="0" distB="0" distL="114300" distR="114300" simplePos="0" relativeHeight="487631360" behindDoc="0" locked="0" layoutInCell="1" allowOverlap="1" wp14:anchorId="678C6403" wp14:editId="2044DF2D">
+              <wp:anchor distT="0" distB="0" distL="114300" distR="114300" simplePos="0" relativeHeight="251658284" behindDoc="0" locked="0" layoutInCell="1" allowOverlap="1" wp14:anchorId="678C6403" wp14:editId="2044DF2D">
                 <wp:simplePos x="0" y="0"/>
                 <wp:positionH relativeFrom="column">
                   <wp:posOffset>5323840</wp:posOffset>
@@ -11293,7 +11274,7 @@
         <mc:AlternateContent>
           <mc:Choice Requires="wpi">
             <w:drawing>
-              <wp:anchor distT="0" distB="0" distL="114300" distR="114300" simplePos="0" relativeHeight="487627264" behindDoc="0" locked="0" layoutInCell="1" allowOverlap="1" wp14:anchorId="066C1964" wp14:editId="7C16B3DE">
+              <wp:anchor distT="0" distB="0" distL="114300" distR="114300" simplePos="0" relativeHeight="251658281" behindDoc="0" locked="0" layoutInCell="1" allowOverlap="1" wp14:anchorId="066C1964" wp14:editId="7C16B3DE">
                 <wp:simplePos x="0" y="0"/>
                 <wp:positionH relativeFrom="column">
                   <wp:posOffset>3032760</wp:posOffset>
@@ -11338,7 +11319,7 @@
         <mc:AlternateContent>
           <mc:Choice Requires="wpi">
             <w:drawing>
-              <wp:anchor distT="0" distB="0" distL="114300" distR="114300" simplePos="0" relativeHeight="487626240" behindDoc="0" locked="0" layoutInCell="1" allowOverlap="1" wp14:anchorId="0DFF41BD" wp14:editId="1489AD54">
+              <wp:anchor distT="0" distB="0" distL="114300" distR="114300" simplePos="0" relativeHeight="251658280" behindDoc="0" locked="0" layoutInCell="1" allowOverlap="1" wp14:anchorId="0DFF41BD" wp14:editId="1489AD54">
                 <wp:simplePos x="0" y="0"/>
                 <wp:positionH relativeFrom="margin">
                   <wp:align>center</wp:align>
@@ -11519,7 +11500,7 @@
         <mc:AlternateContent>
           <mc:Choice Requires="wpg">
             <w:drawing>
-              <wp:anchor distT="0" distB="0" distL="0" distR="0" simplePos="0" relativeHeight="15743488" behindDoc="0" locked="0" layoutInCell="1" allowOverlap="1" wp14:anchorId="3BF49C3C" wp14:editId="321A757A">
+              <wp:anchor distT="0" distB="0" distL="0" distR="0" simplePos="0" relativeHeight="251658247" behindDoc="0" locked="0" layoutInCell="1" allowOverlap="1" wp14:anchorId="3BF49C3C" wp14:editId="321A757A">
                 <wp:simplePos x="0" y="0"/>
                 <wp:positionH relativeFrom="page">
                   <wp:posOffset>533400</wp:posOffset>
@@ -11611,7 +11592,7 @@
           </mc:Choice>
           <mc:Fallback>
             <w:pict>
-              <v:group w14:anchorId="3BF49C3C" id="Group 95" o:spid="_x0000_s1078" style="position:absolute;left:0;text-align:left;margin-left:42pt;margin-top:6.85pt;width:20pt;height:20pt;z-index:15743488;mso-wrap-distance-left:0;mso-wrap-distance-right:0;mso-position-horizontal-relative:page;mso-position-vertical-relative:text" coordsize="254000,254000" o:gfxdata="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">
+              <v:group w14:anchorId="3BF49C3C" id="Group 95" o:spid="_x0000_s1078" style="position:absolute;left:0;text-align:left;margin-left:42pt;margin-top:6.85pt;width:20pt;height:20pt;z-index:251658247;mso-wrap-distance-left:0;mso-wrap-distance-right:0;mso-position-horizontal-relative:page;mso-position-vertical-relative:text" coordsize="254000,254000" o:gfxdata="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">
                 <v:shape id="Image 96" o:spid="_x0000_s1079" type="#_x0000_t75" style="position:absolute;width:254000;height:254000;visibility:visible;mso-wrap-style:square" o:gfxdata="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">
                   <v:imagedata r:id="rId45" o:title=""/>
                 </v:shape>
@@ -11711,7 +11692,7 @@
         <mc:AlternateContent>
           <mc:Choice Requires="wpg">
             <w:drawing>
-              <wp:anchor distT="0" distB="0" distL="0" distR="0" simplePos="0" relativeHeight="487207936" behindDoc="1" locked="0" layoutInCell="1" allowOverlap="1" wp14:anchorId="3C198E54" wp14:editId="3B761185">
+              <wp:anchor distT="0" distB="0" distL="0" distR="0" simplePos="0" relativeHeight="251658257" behindDoc="1" locked="0" layoutInCell="1" allowOverlap="1" wp14:anchorId="3C198E54" wp14:editId="3B761185">
                 <wp:simplePos x="0" y="0"/>
                 <wp:positionH relativeFrom="page">
                   <wp:posOffset>457200</wp:posOffset>
@@ -12007,23 +11988,13 @@
                                 </w:rPr>
                                 <w:t xml:space="preserve"> </w:t>
                               </w:r>
-                              <w:proofErr w:type="spellStart"/>
                               <w:r>
                                 <w:rPr>
                                   <w:color w:val="717171"/>
                                   <w:spacing w:val="-2"/>
                                   <w:w w:val="105"/>
                                 </w:rPr>
-                                <w:t>etc</w:t>
-                              </w:r>
-                              <w:proofErr w:type="spellEnd"/>
-                              <w:r>
-                                <w:rPr>
-                                  <w:color w:val="717171"/>
-                                  <w:spacing w:val="-2"/>
-                                  <w:w w:val="105"/>
-                                </w:rPr>
-                                <w:t>).</w:t>
+                                <w:t>etc).</w:t>
                               </w:r>
                             </w:p>
                           </w:txbxContent>
@@ -12118,7 +12089,7 @@
           </mc:Choice>
           <mc:Fallback>
             <w:pict>
-              <v:group w14:anchorId="3C198E54" id="Group 98" o:spid="_x0000_s1081" style="position:absolute;left:0;text-align:left;margin-left:36pt;margin-top:-9.05pt;width:541pt;height:41.5pt;z-index:-16108544;mso-wrap-distance-left:0;mso-wrap-distance-right:0;mso-position-horizontal-relative:page;mso-position-vertical-relative:text" coordsize="68707,5270" o:gfxdata="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">
+              <v:group w14:anchorId="3C198E54" id="Group 98" o:spid="_x0000_s1081" style="position:absolute;left:0;text-align:left;margin-left:36pt;margin-top:-9.05pt;width:541pt;height:41.5pt;z-index:-251658223;mso-wrap-distance-left:0;mso-wrap-distance-right:0;mso-position-horizontal-relative:page;mso-position-vertical-relative:text" coordsize="68707,5270" o:gfxdata="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">
                 <v:shape id="Textbox 99" o:spid="_x0000_s1082" type="#_x0000_t202" style="position:absolute;left:22352;top:63;width:46355;height:5143;visibility:visible;mso-wrap-style:square;v-text-anchor:top" o:gfxdata="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" fillcolor="#edebea" stroked="f">
                   <v:textbox inset="0,0,0,0">
                     <w:txbxContent>
@@ -12372,23 +12343,13 @@
                           </w:rPr>
                           <w:t xml:space="preserve"> </w:t>
                         </w:r>
-                        <w:proofErr w:type="spellStart"/>
                         <w:r>
                           <w:rPr>
                             <w:color w:val="717171"/>
                             <w:spacing w:val="-2"/>
                             <w:w w:val="105"/>
                           </w:rPr>
-                          <w:t>etc</w:t>
-                        </w:r>
-                        <w:proofErr w:type="spellEnd"/>
-                        <w:r>
-                          <w:rPr>
-                            <w:color w:val="717171"/>
-                            <w:spacing w:val="-2"/>
-                            <w:w w:val="105"/>
-                          </w:rPr>
-                          <w:t>).</w:t>
+                          <w:t>etc).</w:t>
                         </w:r>
                       </w:p>
                     </w:txbxContent>
@@ -12515,7 +12476,7 @@
         <mc:AlternateContent>
           <mc:Choice Requires="wpg">
             <w:drawing>
-              <wp:anchor distT="0" distB="0" distL="0" distR="0" simplePos="0" relativeHeight="487208960" behindDoc="1" locked="0" layoutInCell="1" allowOverlap="1" wp14:anchorId="3B8AEF76" wp14:editId="5C115B08">
+              <wp:anchor distT="0" distB="0" distL="0" distR="0" simplePos="0" relativeHeight="251658259" behindDoc="1" locked="0" layoutInCell="1" allowOverlap="1" wp14:anchorId="3B8AEF76" wp14:editId="5C115B08">
                 <wp:simplePos x="0" y="0"/>
                 <wp:positionH relativeFrom="page">
                   <wp:posOffset>457200</wp:posOffset>
@@ -12911,7 +12872,7 @@
           </mc:Choice>
           <mc:Fallback>
             <w:pict>
-              <v:group w14:anchorId="3B8AEF76" id="Group 102" o:spid="_x0000_s1085" style="position:absolute;left:0;text-align:left;margin-left:36pt;margin-top:-9.05pt;width:541pt;height:54.45pt;z-index:-16107520;mso-wrap-distance-left:0;mso-wrap-distance-right:0;mso-position-horizontal-relative:page;mso-position-vertical-relative:text" coordsize="68707,6915" o:gfxdata="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">
+              <v:group w14:anchorId="3B8AEF76" id="Group 102" o:spid="_x0000_s1085" style="position:absolute;left:0;text-align:left;margin-left:36pt;margin-top:-9.05pt;width:541pt;height:54.45pt;z-index:-251658221;mso-wrap-distance-left:0;mso-wrap-distance-right:0;mso-position-horizontal-relative:page;mso-position-vertical-relative:text" coordsize="68707,6915" o:gfxdata="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">
                 <v:shape id="Textbox 103" o:spid="_x0000_s1086" type="#_x0000_t202" style="position:absolute;left:22352;top:63;width:46355;height:6788;visibility:visible;mso-wrap-style:square;v-text-anchor:top" o:gfxdata="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" fillcolor="#edebea" stroked="f">
                   <v:textbox inset="0,0,0,0">
                     <w:txbxContent>
@@ -13293,7 +13254,7 @@
         <mc:AlternateContent>
           <mc:Choice Requires="wpg">
             <w:drawing>
-              <wp:anchor distT="0" distB="0" distL="0" distR="0" simplePos="0" relativeHeight="487209472" behindDoc="1" locked="0" layoutInCell="1" allowOverlap="1" wp14:anchorId="20DE2198" wp14:editId="649A90E5">
+              <wp:anchor distT="0" distB="0" distL="0" distR="0" simplePos="0" relativeHeight="251658260" behindDoc="1" locked="0" layoutInCell="1" allowOverlap="1" wp14:anchorId="20DE2198" wp14:editId="649A90E5">
                 <wp:simplePos x="0" y="0"/>
                 <wp:positionH relativeFrom="page">
                   <wp:posOffset>457200</wp:posOffset>
@@ -13585,7 +13546,7 @@
           </mc:Choice>
           <mc:Fallback>
             <w:pict>
-              <v:group w14:anchorId="20DE2198" id="Group 106" o:spid="_x0000_s1089" style="position:absolute;left:0;text-align:left;margin-left:36pt;margin-top:-9pt;width:541pt;height:54.45pt;z-index:-16107008;mso-wrap-distance-left:0;mso-wrap-distance-right:0;mso-position-horizontal-relative:page;mso-position-vertical-relative:text;mso-height-relative:margin" coordorigin=",63" coordsize="68707,6799" o:gfxdata="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">
+              <v:group w14:anchorId="20DE2198" id="Group 106" o:spid="_x0000_s1089" style="position:absolute;left:0;text-align:left;margin-left:36pt;margin-top:-9pt;width:541pt;height:54.45pt;z-index:-251658220;mso-wrap-distance-left:0;mso-wrap-distance-right:0;mso-position-horizontal-relative:page;mso-position-vertical-relative:text;mso-height-relative:margin" coordorigin=",63" coordsize="68707,6799" o:gfxdata="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">
                 <v:shape id="Textbox 107" o:spid="_x0000_s1090" type="#_x0000_t202" style="position:absolute;left:22352;top:63;width:46355;height:6788;visibility:visible;mso-wrap-style:square;v-text-anchor:top" o:gfxdata="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" fillcolor="#edebea" stroked="f">
                   <v:textbox inset="0,0,0,0">
                     <w:txbxContent>
@@ -13895,7 +13856,7 @@
         <mc:AlternateContent>
           <mc:Choice Requires="wpg">
             <w:drawing>
-              <wp:anchor distT="0" distB="0" distL="0" distR="0" simplePos="0" relativeHeight="487208448" behindDoc="1" locked="0" layoutInCell="1" allowOverlap="1" wp14:anchorId="26A99C50" wp14:editId="53DE6E25">
+              <wp:anchor distT="0" distB="0" distL="0" distR="0" simplePos="0" relativeHeight="251658258" behindDoc="1" locked="0" layoutInCell="1" allowOverlap="1" wp14:anchorId="26A99C50" wp14:editId="53DE6E25">
                 <wp:simplePos x="0" y="0"/>
                 <wp:positionH relativeFrom="page">
                   <wp:posOffset>457200</wp:posOffset>
@@ -14195,7 +14156,7 @@
           </mc:Choice>
           <mc:Fallback>
             <w:pict>
-              <v:group w14:anchorId="26A99C50" id="Group 110" o:spid="_x0000_s1093" style="position:absolute;left:0;text-align:left;margin-left:36pt;margin-top:-9pt;width:541pt;height:41.5pt;z-index:-16108032;mso-wrap-distance-left:0;mso-wrap-distance-right:0;mso-position-horizontal-relative:page;mso-position-vertical-relative:text" coordsize="68707,5270" o:gfxdata="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">
+              <v:group w14:anchorId="26A99C50" id="Group 110" o:spid="_x0000_s1093" style="position:absolute;left:0;text-align:left;margin-left:36pt;margin-top:-9pt;width:541pt;height:41.5pt;z-index:-251658222;mso-wrap-distance-left:0;mso-wrap-distance-right:0;mso-position-horizontal-relative:page;mso-position-vertical-relative:text" coordsize="68707,5270" o:gfxdata="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">
                 <v:shape id="Textbox 111" o:spid="_x0000_s1094" type="#_x0000_t202" style="position:absolute;left:22352;top:63;width:46355;height:5144;visibility:visible;mso-wrap-style:square;v-text-anchor:top" o:gfxdata="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" fillcolor="#edebea" stroked="f">
                   <v:textbox inset="0,0,0,0">
                     <w:txbxContent>
@@ -14456,7 +14417,7 @@
         <mc:AlternateContent>
           <mc:Choice Requires="wpg">
             <w:drawing>
-              <wp:anchor distT="0" distB="0" distL="0" distR="0" simplePos="0" relativeHeight="15748096" behindDoc="0" locked="0" layoutInCell="1" allowOverlap="1" wp14:anchorId="17346D6A" wp14:editId="51564B88">
+              <wp:anchor distT="0" distB="0" distL="0" distR="0" simplePos="0" relativeHeight="251658248" behindDoc="0" locked="0" layoutInCell="1" allowOverlap="1" wp14:anchorId="17346D6A" wp14:editId="51564B88">
                 <wp:simplePos x="0" y="0"/>
                 <wp:positionH relativeFrom="page">
                   <wp:posOffset>533400</wp:posOffset>
@@ -14548,7 +14509,7 @@
           </mc:Choice>
           <mc:Fallback>
             <w:pict>
-              <v:group w14:anchorId="17346D6A" id="Group 114" o:spid="_x0000_s1097" style="position:absolute;left:0;text-align:left;margin-left:42pt;margin-top:6.85pt;width:20pt;height:20pt;z-index:15748096;mso-wrap-distance-left:0;mso-wrap-distance-right:0;mso-position-horizontal-relative:page;mso-position-vertical-relative:text" coordsize="254000,254000" o:gfxdata="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">
+              <v:group w14:anchorId="17346D6A" id="Group 114" o:spid="_x0000_s1097" style="position:absolute;left:0;text-align:left;margin-left:42pt;margin-top:6.85pt;width:20pt;height:20pt;z-index:251658248;mso-wrap-distance-left:0;mso-wrap-distance-right:0;mso-position-horizontal-relative:page;mso-position-vertical-relative:text" coordsize="254000,254000" o:gfxdata="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">
                 <v:shape id="Image 115" o:spid="_x0000_s1098" type="#_x0000_t75" style="position:absolute;width:254000;height:254000;visibility:visible;mso-wrap-style:square" o:gfxdata="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">
                   <v:imagedata r:id="rId26" o:title=""/>
                 </v:shape>
@@ -14626,7 +14587,7 @@
         <mc:AlternateContent>
           <mc:Choice Requires="wpg">
             <w:drawing>
-              <wp:anchor distT="0" distB="0" distL="0" distR="0" simplePos="0" relativeHeight="487210496" behindDoc="1" locked="0" layoutInCell="1" allowOverlap="1" wp14:anchorId="769C79F1" wp14:editId="6BFF1513">
+              <wp:anchor distT="0" distB="0" distL="0" distR="0" simplePos="0" relativeHeight="251658261" behindDoc="1" locked="0" layoutInCell="1" allowOverlap="1" wp14:anchorId="769C79F1" wp14:editId="6BFF1513">
                 <wp:simplePos x="0" y="0"/>
                 <wp:positionH relativeFrom="page">
                   <wp:posOffset>457200</wp:posOffset>
@@ -14870,7 +14831,7 @@
           </mc:Choice>
           <mc:Fallback>
             <w:pict>
-              <v:group w14:anchorId="769C79F1" id="Group 117" o:spid="_x0000_s1100" style="position:absolute;left:0;text-align:left;margin-left:36pt;margin-top:-6.35pt;width:541pt;height:41.5pt;z-index:-16105984;mso-wrap-distance-left:0;mso-wrap-distance-right:0;mso-position-horizontal-relative:page;mso-position-vertical-relative:text" coordsize="68707,5270" o:gfxdata="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">
+              <v:group w14:anchorId="769C79F1" id="Group 117" o:spid="_x0000_s1100" style="position:absolute;left:0;text-align:left;margin-left:36pt;margin-top:-6.35pt;width:541pt;height:41.5pt;z-index:-251658219;mso-wrap-distance-left:0;mso-wrap-distance-right:0;mso-position-horizontal-relative:page;mso-position-vertical-relative:text" coordsize="68707,5270" o:gfxdata="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">
                 <v:shape id="Textbox 118" o:spid="_x0000_s1101" type="#_x0000_t202" style="position:absolute;left:22352;top:63;width:46355;height:5143;visibility:visible;mso-wrap-style:square;v-text-anchor:top" o:gfxdata="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" fillcolor="#edebea" stroked="f">
                   <v:textbox inset="0,0,0,0">
                     <w:txbxContent>
@@ -15046,7 +15007,7 @@
         <mc:AlternateContent>
           <mc:Choice Requires="wpg">
             <w:drawing>
-              <wp:anchor distT="0" distB="0" distL="0" distR="0" simplePos="0" relativeHeight="487212032" behindDoc="1" locked="0" layoutInCell="1" allowOverlap="1" wp14:anchorId="33D863ED" wp14:editId="0F7E55D7">
+              <wp:anchor distT="0" distB="0" distL="0" distR="0" simplePos="0" relativeHeight="251658264" behindDoc="1" locked="0" layoutInCell="1" allowOverlap="1" wp14:anchorId="33D863ED" wp14:editId="0F7E55D7">
                 <wp:simplePos x="0" y="0"/>
                 <wp:positionH relativeFrom="page">
                   <wp:posOffset>457200</wp:posOffset>
@@ -15290,7 +15251,7 @@
           </mc:Choice>
           <mc:Fallback>
             <w:pict>
-              <v:group w14:anchorId="33D863ED" id="Group 121" o:spid="_x0000_s1104" style="position:absolute;left:0;text-align:left;margin-left:36pt;margin-top:-6.4pt;width:541pt;height:41.5pt;z-index:-16104448;mso-wrap-distance-left:0;mso-wrap-distance-right:0;mso-position-horizontal-relative:page;mso-position-vertical-relative:text" coordsize="68707,5270" o:gfxdata="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">
+              <v:group w14:anchorId="33D863ED" id="Group 121" o:spid="_x0000_s1104" style="position:absolute;left:0;text-align:left;margin-left:36pt;margin-top:-6.4pt;width:541pt;height:41.5pt;z-index:-251658216;mso-wrap-distance-left:0;mso-wrap-distance-right:0;mso-position-horizontal-relative:page;mso-position-vertical-relative:text" coordsize="68707,5270" o:gfxdata="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">
                 <v:shape id="Textbox 122" o:spid="_x0000_s1105" type="#_x0000_t202" style="position:absolute;left:22352;top:63;width:46355;height:5143;visibility:visible;mso-wrap-style:square;v-text-anchor:top" o:gfxdata="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" fillcolor="#edebea" stroked="f">
                   <v:textbox inset="0,0,0,0">
                     <w:txbxContent>
@@ -15475,7 +15436,7 @@
         <mc:AlternateContent>
           <mc:Choice Requires="wpg">
             <w:drawing>
-              <wp:anchor distT="0" distB="0" distL="0" distR="0" simplePos="0" relativeHeight="487211008" behindDoc="1" locked="0" layoutInCell="1" allowOverlap="1" wp14:anchorId="7CAFCB4E" wp14:editId="7F1763FF">
+              <wp:anchor distT="0" distB="0" distL="0" distR="0" simplePos="0" relativeHeight="251658262" behindDoc="1" locked="0" layoutInCell="1" allowOverlap="1" wp14:anchorId="7CAFCB4E" wp14:editId="7F1763FF">
                 <wp:simplePos x="0" y="0"/>
                 <wp:positionH relativeFrom="page">
                   <wp:posOffset>457200</wp:posOffset>
@@ -15720,7 +15681,7 @@
           </mc:Choice>
           <mc:Fallback>
             <w:pict>
-              <v:group w14:anchorId="7CAFCB4E" id="Group 125" o:spid="_x0000_s1108" style="position:absolute;left:0;text-align:left;margin-left:36pt;margin-top:-6.35pt;width:541pt;height:28.35pt;z-index:-16105472;mso-wrap-distance-left:0;mso-wrap-distance-right:0;mso-position-horizontal-relative:page;mso-position-vertical-relative:text" coordsize="68707,3600" o:gfxdata="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">
+              <v:group w14:anchorId="7CAFCB4E" id="Group 125" o:spid="_x0000_s1108" style="position:absolute;left:0;text-align:left;margin-left:36pt;margin-top:-6.35pt;width:541pt;height:28.35pt;z-index:-251658218;mso-wrap-distance-left:0;mso-wrap-distance-right:0;mso-position-horizontal-relative:page;mso-position-vertical-relative:text" coordsize="68707,3600" o:gfxdata="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">
                 <v:shape id="Textbox 126" o:spid="_x0000_s1109" type="#_x0000_t202" style="position:absolute;left:22352;top:63;width:46355;height:3473;visibility:visible;mso-wrap-style:square;v-text-anchor:top" o:gfxdata="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" fillcolor="#edebea" stroked="f">
                   <v:textbox inset="0,0,0,0">
                     <w:txbxContent>
@@ -15911,7 +15872,7 @@
         <mc:AlternateContent>
           <mc:Choice Requires="wpg">
             <w:drawing>
-              <wp:anchor distT="0" distB="0" distL="0" distR="0" simplePos="0" relativeHeight="487212544" behindDoc="1" locked="0" layoutInCell="1" allowOverlap="1" wp14:anchorId="3F6426CC" wp14:editId="00312F03">
+              <wp:anchor distT="0" distB="0" distL="0" distR="0" simplePos="0" relativeHeight="251658265" behindDoc="1" locked="0" layoutInCell="1" allowOverlap="1" wp14:anchorId="3F6426CC" wp14:editId="00312F03">
                 <wp:simplePos x="0" y="0"/>
                 <wp:positionH relativeFrom="page">
                   <wp:posOffset>457200</wp:posOffset>
@@ -16185,7 +16146,7 @@
           </mc:Choice>
           <mc:Fallback>
             <w:pict>
-              <v:group w14:anchorId="3F6426CC" id="Group 129" o:spid="_x0000_s1112" style="position:absolute;left:0;text-align:left;margin-left:36pt;margin-top:-6.35pt;width:541pt;height:41.5pt;z-index:-16103936;mso-wrap-distance-left:0;mso-wrap-distance-right:0;mso-position-horizontal-relative:page;mso-position-vertical-relative:text" coordsize="68707,5270" o:gfxdata="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">
+              <v:group w14:anchorId="3F6426CC" id="Group 129" o:spid="_x0000_s1112" style="position:absolute;left:0;text-align:left;margin-left:36pt;margin-top:-6.35pt;width:541pt;height:41.5pt;z-index:-251658215;mso-wrap-distance-left:0;mso-wrap-distance-right:0;mso-position-horizontal-relative:page;mso-position-vertical-relative:text" coordsize="68707,5270" o:gfxdata="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">
                 <v:shape id="Textbox 130" o:spid="_x0000_s1113" type="#_x0000_t202" style="position:absolute;left:22352;top:63;width:46355;height:5143;visibility:visible;mso-wrap-style:square;v-text-anchor:top" o:gfxdata="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" fillcolor="#edebea" stroked="f">
                   <v:textbox inset="0,0,0,0">
                     <w:txbxContent>
@@ -16394,7 +16355,7 @@
         <mc:AlternateContent>
           <mc:Choice Requires="wpg">
             <w:drawing>
-              <wp:anchor distT="0" distB="0" distL="0" distR="0" simplePos="0" relativeHeight="487213056" behindDoc="1" locked="0" layoutInCell="1" allowOverlap="1" wp14:anchorId="79E543D4" wp14:editId="6B680FA1">
+              <wp:anchor distT="0" distB="0" distL="0" distR="0" simplePos="0" relativeHeight="251658266" behindDoc="1" locked="0" layoutInCell="1" allowOverlap="1" wp14:anchorId="79E543D4" wp14:editId="6B680FA1">
                 <wp:simplePos x="0" y="0"/>
                 <wp:positionH relativeFrom="page">
                   <wp:posOffset>457200</wp:posOffset>
@@ -16653,7 +16614,7 @@
           </mc:Choice>
           <mc:Fallback>
             <w:pict>
-              <v:group w14:anchorId="79E543D4" id="Group 133" o:spid="_x0000_s1116" style="position:absolute;left:0;text-align:left;margin-left:36pt;margin-top:-6.4pt;width:541pt;height:41.5pt;z-index:-16103424;mso-wrap-distance-left:0;mso-wrap-distance-right:0;mso-position-horizontal-relative:page;mso-position-vertical-relative:text" coordsize="68707,5270" o:gfxdata="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">
+              <v:group w14:anchorId="79E543D4" id="Group 133" o:spid="_x0000_s1116" style="position:absolute;left:0;text-align:left;margin-left:36pt;margin-top:-6.4pt;width:541pt;height:41.5pt;z-index:-251658214;mso-wrap-distance-left:0;mso-wrap-distance-right:0;mso-position-horizontal-relative:page;mso-position-vertical-relative:text" coordsize="68707,5270" o:gfxdata="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">
                 <v:shape id="Textbox 134" o:spid="_x0000_s1117" type="#_x0000_t202" style="position:absolute;left:22352;top:63;width:46355;height:5143;visibility:visible;mso-wrap-style:square;v-text-anchor:top" o:gfxdata="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" fillcolor="#edebea" stroked="f">
                   <v:textbox inset="0,0,0,0">
                     <w:txbxContent>
@@ -16847,7 +16808,7 @@
         <mc:AlternateContent>
           <mc:Choice Requires="wpg">
             <w:drawing>
-              <wp:anchor distT="0" distB="0" distL="0" distR="0" simplePos="0" relativeHeight="487213568" behindDoc="1" locked="0" layoutInCell="1" allowOverlap="1" wp14:anchorId="122C8635" wp14:editId="51255653">
+              <wp:anchor distT="0" distB="0" distL="0" distR="0" simplePos="0" relativeHeight="251658267" behindDoc="1" locked="0" layoutInCell="1" allowOverlap="1" wp14:anchorId="122C8635" wp14:editId="51255653">
                 <wp:simplePos x="0" y="0"/>
                 <wp:positionH relativeFrom="page">
                   <wp:posOffset>457200</wp:posOffset>
@@ -17106,7 +17067,7 @@
           </mc:Choice>
           <mc:Fallback>
             <w:pict>
-              <v:group w14:anchorId="122C8635" id="Group 137" o:spid="_x0000_s1120" style="position:absolute;left:0;text-align:left;margin-left:36pt;margin-top:-6.35pt;width:541pt;height:41.5pt;z-index:-16102912;mso-wrap-distance-left:0;mso-wrap-distance-right:0;mso-position-horizontal-relative:page;mso-position-vertical-relative:text" coordsize="68707,5270" o:gfxdata="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">
+              <v:group w14:anchorId="122C8635" id="Group 137" o:spid="_x0000_s1120" style="position:absolute;left:0;text-align:left;margin-left:36pt;margin-top:-6.35pt;width:541pt;height:41.5pt;z-index:-251658213;mso-wrap-distance-left:0;mso-wrap-distance-right:0;mso-position-horizontal-relative:page;mso-position-vertical-relative:text" coordsize="68707,5270" o:gfxdata="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">
                 <v:shape id="Textbox 138" o:spid="_x0000_s1121" type="#_x0000_t202" style="position:absolute;left:22352;top:63;width:46355;height:5143;visibility:visible;mso-wrap-style:square;v-text-anchor:top" o:gfxdata="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" fillcolor="#edebea" stroked="f">
                   <v:textbox inset="0,0,0,0">
                     <w:txbxContent>
@@ -17306,7 +17267,7 @@
         <mc:AlternateContent>
           <mc:Choice Requires="wpg">
             <w:drawing>
-              <wp:anchor distT="0" distB="0" distL="0" distR="0" simplePos="0" relativeHeight="487214080" behindDoc="1" locked="0" layoutInCell="1" allowOverlap="1" wp14:anchorId="206D9B66" wp14:editId="27EF6B74">
+              <wp:anchor distT="0" distB="0" distL="0" distR="0" simplePos="0" relativeHeight="251658268" behindDoc="1" locked="0" layoutInCell="1" allowOverlap="1" wp14:anchorId="206D9B66" wp14:editId="27EF6B74">
                 <wp:simplePos x="0" y="0"/>
                 <wp:positionH relativeFrom="page">
                   <wp:posOffset>457200</wp:posOffset>
@@ -17610,7 +17571,7 @@
           </mc:Choice>
           <mc:Fallback>
             <w:pict>
-              <v:group w14:anchorId="206D9B66" id="Group 141" o:spid="_x0000_s1124" style="position:absolute;left:0;text-align:left;margin-left:36pt;margin-top:-6.4pt;width:541pt;height:41.5pt;z-index:-16102400;mso-wrap-distance-left:0;mso-wrap-distance-right:0;mso-position-horizontal-relative:page;mso-position-vertical-relative:text" coordsize="68707,5270" o:gfxdata="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">
+              <v:group w14:anchorId="206D9B66" id="Group 141" o:spid="_x0000_s1124" style="position:absolute;left:0;text-align:left;margin-left:36pt;margin-top:-6.4pt;width:541pt;height:41.5pt;z-index:-251658212;mso-wrap-distance-left:0;mso-wrap-distance-right:0;mso-position-horizontal-relative:page;mso-position-vertical-relative:text" coordsize="68707,5270" o:gfxdata="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">
                 <v:shape id="Textbox 142" o:spid="_x0000_s1125" type="#_x0000_t202" style="position:absolute;left:22352;top:63;width:46355;height:5143;visibility:visible;mso-wrap-style:square;v-text-anchor:top" o:gfxdata="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" fillcolor="#edebea" stroked="f">
                   <v:textbox inset="0,0,0,0">
                     <w:txbxContent>
@@ -17856,7 +17817,7 @@
         <mc:AlternateContent>
           <mc:Choice Requires="wpg">
             <w:drawing>
-              <wp:anchor distT="0" distB="0" distL="0" distR="0" simplePos="0" relativeHeight="487211520" behindDoc="1" locked="0" layoutInCell="1" allowOverlap="1" wp14:anchorId="26F9FAFD" wp14:editId="5F1E7813">
+              <wp:anchor distT="0" distB="0" distL="0" distR="0" simplePos="0" relativeHeight="251658263" behindDoc="1" locked="0" layoutInCell="1" allowOverlap="1" wp14:anchorId="26F9FAFD" wp14:editId="5F1E7813">
                 <wp:simplePos x="0" y="0"/>
                 <wp:positionH relativeFrom="page">
                   <wp:posOffset>457200</wp:posOffset>
@@ -18062,7 +18023,7 @@
           </mc:Choice>
           <mc:Fallback>
             <w:pict>
-              <v:group w14:anchorId="26F9FAFD" id="Group 145" o:spid="_x0000_s1128" style="position:absolute;left:0;text-align:left;margin-left:36pt;margin-top:-6.4pt;width:541pt;height:28.35pt;z-index:-16104960;mso-wrap-distance-left:0;mso-wrap-distance-right:0;mso-position-horizontal-relative:page;mso-position-vertical-relative:text" coordsize="68707,3600" o:gfxdata="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">
+              <v:group w14:anchorId="26F9FAFD" id="Group 145" o:spid="_x0000_s1128" style="position:absolute;left:0;text-align:left;margin-left:36pt;margin-top:-6.4pt;width:541pt;height:28.35pt;z-index:-251658217;mso-wrap-distance-left:0;mso-wrap-distance-right:0;mso-position-horizontal-relative:page;mso-position-vertical-relative:text" coordsize="68707,3600" o:gfxdata="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">
                 <v:shape id="Textbox 146" o:spid="_x0000_s1129" type="#_x0000_t202" style="position:absolute;left:22352;top:63;width:46355;height:3473;visibility:visible;mso-wrap-style:square;v-text-anchor:top" o:gfxdata="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" fillcolor="#edebea" stroked="f">
                   <v:textbox inset="0,0,0,0">
                     <w:txbxContent>
@@ -18246,7 +18207,7 @@
           <w:noProof/>
         </w:rPr>
         <w:drawing>
-          <wp:anchor distT="0" distB="0" distL="114300" distR="114300" simplePos="0" relativeHeight="487618048" behindDoc="0" locked="0" layoutInCell="1" allowOverlap="1" wp14:anchorId="6C4476CD" wp14:editId="1F76461B">
+          <wp:anchor distT="0" distB="0" distL="114300" distR="114300" simplePos="0" relativeHeight="251658274" behindDoc="0" locked="0" layoutInCell="1" allowOverlap="1" wp14:anchorId="6C4476CD" wp14:editId="1F76461B">
             <wp:simplePos x="0" y="0"/>
             <wp:positionH relativeFrom="margin">
               <wp:align>right</wp:align>
@@ -18344,7 +18305,7 @@
           <w:noProof/>
         </w:rPr>
         <w:drawing>
-          <wp:inline distT="0" distB="0" distL="0" distR="0" wp14:anchorId="2D877305" wp14:editId="1E2DB26A">
+          <wp:inline distT="0" distB="0" distL="0" distR="0" wp14:anchorId="2D877305" wp14:editId="23D02BD6">
             <wp:extent cx="6997700" cy="7875759"/>
             <wp:effectExtent l="0" t="0" r="0" b="0"/>
             <wp:docPr id="951202976" name="Picture 121" descr="A screenshot of a computer&#10;&#10;AI-generated content may be incorrect."/>
@@ -18573,7 +18534,7 @@
           <w:szCs w:val="32"/>
         </w:rPr>
         <w:drawing>
-          <wp:inline distT="0" distB="0" distL="0" distR="0" wp14:anchorId="012A90AE" wp14:editId="7232B3EE">
+          <wp:inline distT="0" distB="0" distL="0" distR="0" wp14:anchorId="012A90AE" wp14:editId="4D1E708A">
             <wp:extent cx="6991350" cy="7048500"/>
             <wp:effectExtent l="0" t="0" r="0" b="0"/>
             <wp:docPr id="483522601" name="Picture 124" descr="A diagram of a flowchart&#10;&#10;AI-generated content may be incorrect."/>
@@ -18625,22 +18586,797 @@
     <w:p/>
     <w:p/>
     <w:p/>
+    <w:p>
+      <w:pPr>
+        <w:rPr>
+          <w:b/>
+          <w:bCs/>
+          <w:u w:val="single"/>
+        </w:rPr>
+      </w:pPr>
+      <w:r>
+        <w:rPr>
+          <w:b/>
+          <w:bCs/>
+          <w:u w:val="single"/>
+        </w:rPr>
+        <w:lastRenderedPageBreak/>
+        <w:t>Unit Test Code</w:t>
+      </w:r>
+    </w:p>
+    <w:p/>
+    <w:p>
+      <w:r>
+        <w:rPr>
+          <w:noProof/>
+        </w:rPr>
+        <w:drawing>
+          <wp:inline distT="0" distB="0" distL="0" distR="0" wp14:anchorId="00B00498" wp14:editId="4E91DED5">
+            <wp:extent cx="2837701" cy="3189514"/>
+            <wp:effectExtent l="0" t="0" r="1270" b="0"/>
+            <wp:docPr id="669084224" name="Picture 99"/>
+            <wp:cNvGraphicFramePr>
+              <a:graphicFrameLocks xmlns:a="http://schemas.openxmlformats.org/drawingml/2006/main" noChangeAspect="1"/>
+            </wp:cNvGraphicFramePr>
+            <a:graphic xmlns:a="http://schemas.openxmlformats.org/drawingml/2006/main">
+              <a:graphicData uri="http://schemas.openxmlformats.org/drawingml/2006/picture">
+                <pic:pic xmlns:pic="http://schemas.openxmlformats.org/drawingml/2006/picture">
+                  <pic:nvPicPr>
+                    <pic:cNvPr id="0" name="Picture 1"/>
+                    <pic:cNvPicPr>
+                      <a:picLocks noChangeAspect="1" noChangeArrowheads="1"/>
+                    </pic:cNvPicPr>
+                  </pic:nvPicPr>
+                  <pic:blipFill>
+                    <a:blip r:embed="rId52" cstate="print">
+                      <a:extLst>
+                        <a:ext uri="{28A0092B-C50C-407E-A947-70E740481C1C}">
+                          <a14:useLocalDpi xmlns:a14="http://schemas.microsoft.com/office/drawing/2010/main" val="0"/>
+                        </a:ext>
+                      </a:extLst>
+                    </a:blip>
+                    <a:srcRect/>
+                    <a:stretch>
+                      <a:fillRect/>
+                    </a:stretch>
+                  </pic:blipFill>
+                  <pic:spPr bwMode="auto">
+                    <a:xfrm>
+                      <a:off x="0" y="0"/>
+                      <a:ext cx="2859022" cy="3213478"/>
+                    </a:xfrm>
+                    <a:prstGeom prst="rect">
+                      <a:avLst/>
+                    </a:prstGeom>
+                    <a:noFill/>
+                    <a:ln>
+                      <a:noFill/>
+                    </a:ln>
+                  </pic:spPr>
+                </pic:pic>
+              </a:graphicData>
+            </a:graphic>
+          </wp:inline>
+        </w:drawing>
+      </w:r>
+      <w:r>
+        <w:rPr>
+          <w:noProof/>
+        </w:rPr>
+        <w:drawing>
+          <wp:inline distT="0" distB="0" distL="0" distR="0" wp14:anchorId="7AC19C51" wp14:editId="3E5A341F">
+            <wp:extent cx="3914775" cy="3189422"/>
+            <wp:effectExtent l="0" t="0" r="0" b="0"/>
+            <wp:docPr id="1770717002" name="Picture 100"/>
+            <wp:cNvGraphicFramePr>
+              <a:graphicFrameLocks xmlns:a="http://schemas.openxmlformats.org/drawingml/2006/main" noChangeAspect="1"/>
+            </wp:cNvGraphicFramePr>
+            <a:graphic xmlns:a="http://schemas.openxmlformats.org/drawingml/2006/main">
+              <a:graphicData uri="http://schemas.openxmlformats.org/drawingml/2006/picture">
+                <pic:pic xmlns:pic="http://schemas.openxmlformats.org/drawingml/2006/picture">
+                  <pic:nvPicPr>
+                    <pic:cNvPr id="0" name="Picture 2"/>
+                    <pic:cNvPicPr>
+                      <a:picLocks noChangeAspect="1" noChangeArrowheads="1"/>
+                    </pic:cNvPicPr>
+                  </pic:nvPicPr>
+                  <pic:blipFill>
+                    <a:blip r:embed="rId53">
+                      <a:extLst>
+                        <a:ext uri="{28A0092B-C50C-407E-A947-70E740481C1C}">
+                          <a14:useLocalDpi xmlns:a14="http://schemas.microsoft.com/office/drawing/2010/main" val="0"/>
+                        </a:ext>
+                      </a:extLst>
+                    </a:blip>
+                    <a:srcRect/>
+                    <a:stretch>
+                      <a:fillRect/>
+                    </a:stretch>
+                  </pic:blipFill>
+                  <pic:spPr bwMode="auto">
+                    <a:xfrm>
+                      <a:off x="0" y="0"/>
+                      <a:ext cx="3923438" cy="3196480"/>
+                    </a:xfrm>
+                    <a:prstGeom prst="rect">
+                      <a:avLst/>
+                    </a:prstGeom>
+                    <a:noFill/>
+                    <a:ln>
+                      <a:noFill/>
+                    </a:ln>
+                  </pic:spPr>
+                </pic:pic>
+              </a:graphicData>
+            </a:graphic>
+          </wp:inline>
+        </w:drawing>
+      </w:r>
+    </w:p>
+    <w:p/>
+    <w:p>
+      <w:pPr>
+        <w:rPr>
+          <w:b/>
+          <w:bCs/>
+        </w:rPr>
+      </w:pPr>
+      <w:r>
+        <w:rPr>
+          <w:b/>
+          <w:bCs/>
+        </w:rPr>
+        <w:t xml:space="preserve">Controller Unit test </w:t>
+      </w:r>
+      <w:r>
+        <w:rPr>
+          <w:b/>
+          <w:bCs/>
+        </w:rPr>
+        <w:tab/>
+      </w:r>
+      <w:r>
+        <w:rPr>
+          <w:rFonts w:ascii="Assistant" w:hAnsi="Assistant" w:cs="Assistant" w:hint="cs"/>
+          <w:b/>
+          <w:bCs/>
+        </w:rPr>
+        <w:t xml:space="preserve"> </w:t>
+      </w:r>
+      <w:r>
+        <w:rPr>
+          <w:rFonts w:ascii="Times New Roman" w:hAnsi="Times New Roman" w:cs="Times New Roman"/>
+          <w:b/>
+          <w:bCs/>
+        </w:rPr>
+        <w:t>↑</w:t>
+      </w:r>
+      <w:r>
+        <w:rPr>
+          <w:b/>
+          <w:bCs/>
+        </w:rPr>
+        <w:tab/>
+      </w:r>
+      <w:r>
+        <w:rPr>
+          <w:b/>
+          <w:bCs/>
+        </w:rPr>
+        <w:tab/>
+      </w:r>
+      <w:r>
+        <w:rPr>
+          <w:b/>
+          <w:bCs/>
+        </w:rPr>
+        <w:tab/>
+        <w:t xml:space="preserve">    Movement Unit test</w:t>
+      </w:r>
+      <w:r>
+        <w:rPr>
+          <w:b/>
+          <w:bCs/>
+        </w:rPr>
+        <w:t xml:space="preserve">   ↑</w:t>
+      </w:r>
+    </w:p>
+    <w:p>
+      <w:pPr>
+        <w:rPr>
+          <w:sz w:val="12"/>
+          <w:szCs w:val="12"/>
+        </w:rPr>
+      </w:pPr>
+    </w:p>
+    <w:p>
+      <w:pPr>
+        <w:rPr>
+          <w:sz w:val="20"/>
+          <w:szCs w:val="20"/>
+          <w:u w:val="single"/>
+        </w:rPr>
+      </w:pPr>
+      <w:r>
+        <w:rPr>
+          <w:sz w:val="20"/>
+          <w:szCs w:val="20"/>
+          <w:u w:val="single"/>
+        </w:rPr>
+        <w:t xml:space="preserve">Controller unit test: </w:t>
+      </w:r>
+    </w:p>
+    <w:p>
+      <w:pPr>
+        <w:rPr>
+          <w:sz w:val="20"/>
+          <w:szCs w:val="20"/>
+        </w:rPr>
+      </w:pPr>
+      <w:r>
+        <w:rPr>
+          <w:noProof/>
+          <w:sz w:val="20"/>
+          <w:szCs w:val="20"/>
+        </w:rPr>
+        <w:drawing>
+          <wp:anchor distT="0" distB="0" distL="114300" distR="114300" simplePos="0" relativeHeight="251659308" behindDoc="0" locked="0" layoutInCell="1" allowOverlap="1" wp14:anchorId="5C98EE62" wp14:editId="2FAC8F08">
+            <wp:simplePos x="0" y="0"/>
+            <wp:positionH relativeFrom="margin">
+              <wp:align>left</wp:align>
+            </wp:positionH>
+            <wp:positionV relativeFrom="paragraph">
+              <wp:posOffset>193675</wp:posOffset>
+            </wp:positionV>
+            <wp:extent cx="4034155" cy="450215"/>
+            <wp:effectExtent l="0" t="0" r="4445" b="6985"/>
+            <wp:wrapSquare wrapText="bothSides"/>
+            <wp:docPr id="637298638" name="Picture 1" descr="A close up of a screen&#10;&#10;AI-generated content may be incorrect."/>
+            <wp:cNvGraphicFramePr>
+              <a:graphicFrameLocks xmlns:a="http://schemas.openxmlformats.org/drawingml/2006/main" noChangeAspect="1"/>
+            </wp:cNvGraphicFramePr>
+            <a:graphic xmlns:a="http://schemas.openxmlformats.org/drawingml/2006/main">
+              <a:graphicData uri="http://schemas.openxmlformats.org/drawingml/2006/picture">
+                <pic:pic xmlns:pic="http://schemas.openxmlformats.org/drawingml/2006/picture">
+                  <pic:nvPicPr>
+                    <pic:cNvPr id="637298638" name="Picture 1" descr="A close up of a screen&#10;&#10;AI-generated content may be incorrect."/>
+                    <pic:cNvPicPr/>
+                  </pic:nvPicPr>
+                  <pic:blipFill>
+                    <a:blip r:embed="rId54">
+                      <a:extLst>
+                        <a:ext uri="{28A0092B-C50C-407E-A947-70E740481C1C}">
+                          <a14:useLocalDpi xmlns:a14="http://schemas.microsoft.com/office/drawing/2010/main" val="0"/>
+                        </a:ext>
+                      </a:extLst>
+                    </a:blip>
+                    <a:stretch>
+                      <a:fillRect/>
+                    </a:stretch>
+                  </pic:blipFill>
+                  <pic:spPr>
+                    <a:xfrm>
+                      <a:off x="0" y="0"/>
+                      <a:ext cx="4034155" cy="450215"/>
+                    </a:xfrm>
+                    <a:prstGeom prst="rect">
+                      <a:avLst/>
+                    </a:prstGeom>
+                  </pic:spPr>
+                </pic:pic>
+              </a:graphicData>
+            </a:graphic>
+            <wp14:sizeRelH relativeFrom="margin">
+              <wp14:pctWidth>0</wp14:pctWidth>
+            </wp14:sizeRelH>
+            <wp14:sizeRelV relativeFrom="margin">
+              <wp14:pctHeight>0</wp14:pctHeight>
+            </wp14:sizeRelV>
+          </wp:anchor>
+        </w:drawing>
+      </w:r>
+    </w:p>
+    <w:p>
+      <w:pPr>
+        <w:rPr>
+          <w:sz w:val="20"/>
+          <w:szCs w:val="20"/>
+        </w:rPr>
+      </w:pPr>
+      <w:r>
+        <w:rPr>
+          <w:b/>
+          <w:bCs/>
+          <w:sz w:val="20"/>
+          <w:szCs w:val="20"/>
+        </w:rPr>
+        <w:t>Abstraction:</w:t>
+      </w:r>
+      <w:r>
+        <w:rPr>
+          <w:sz w:val="20"/>
+          <w:szCs w:val="20"/>
+        </w:rPr>
+        <w:t xml:space="preserve"> controller</w:t>
+      </w:r>
+      <w:r>
+        <w:rPr>
+          <w:sz w:val="20"/>
+          <w:szCs w:val="20"/>
+        </w:rPr>
+        <w:t xml:space="preserve"> encapsulates </w:t>
+      </w:r>
+      <w:r>
+        <w:rPr>
+          <w:sz w:val="20"/>
+          <w:szCs w:val="20"/>
+        </w:rPr>
+        <w:t xml:space="preserve">complicated </w:t>
+      </w:r>
+      <w:r>
+        <w:rPr>
+          <w:sz w:val="20"/>
+          <w:szCs w:val="20"/>
+        </w:rPr>
+        <w:t>robot behavior behind method calls like set_move_forwards_</w:t>
+      </w:r>
+      <w:proofErr w:type="gramStart"/>
+      <w:r>
+        <w:rPr>
+          <w:sz w:val="20"/>
+          <w:szCs w:val="20"/>
+        </w:rPr>
+        <w:t>state(</w:t>
+      </w:r>
+      <w:proofErr w:type="gramEnd"/>
+      <w:r>
+        <w:rPr>
+          <w:sz w:val="20"/>
+          <w:szCs w:val="20"/>
+        </w:rPr>
+        <w:t>)</w:t>
+      </w:r>
+    </w:p>
+    <w:p>
+      <w:pPr>
+        <w:rPr>
+          <w:b/>
+          <w:bCs/>
+        </w:rPr>
+      </w:pPr>
+      <w:r>
+        <w:rPr>
+          <w:noProof/>
+        </w:rPr>
+        <w:drawing>
+          <wp:anchor distT="0" distB="0" distL="114300" distR="114300" simplePos="0" relativeHeight="251661356" behindDoc="1" locked="0" layoutInCell="1" allowOverlap="1" wp14:anchorId="4083004C" wp14:editId="1A58751F">
+            <wp:simplePos x="0" y="0"/>
+            <wp:positionH relativeFrom="margin">
+              <wp:align>left</wp:align>
+            </wp:positionH>
+            <wp:positionV relativeFrom="paragraph">
+              <wp:posOffset>138007</wp:posOffset>
+            </wp:positionV>
+            <wp:extent cx="1054626" cy="1744980"/>
+            <wp:effectExtent l="0" t="0" r="0" b="7620"/>
+            <wp:wrapTight wrapText="bothSides">
+              <wp:wrapPolygon edited="0">
+                <wp:start x="0" y="0"/>
+                <wp:lineTo x="0" y="21459"/>
+                <wp:lineTo x="21080" y="21459"/>
+                <wp:lineTo x="21080" y="0"/>
+                <wp:lineTo x="0" y="0"/>
+              </wp:wrapPolygon>
+            </wp:wrapTight>
+            <wp:docPr id="893550740" name="Picture 1"/>
+            <wp:cNvGraphicFramePr>
+              <a:graphicFrameLocks xmlns:a="http://schemas.openxmlformats.org/drawingml/2006/main" noChangeAspect="1"/>
+            </wp:cNvGraphicFramePr>
+            <a:graphic xmlns:a="http://schemas.openxmlformats.org/drawingml/2006/main">
+              <a:graphicData uri="http://schemas.openxmlformats.org/drawingml/2006/picture">
+                <pic:pic xmlns:pic="http://schemas.openxmlformats.org/drawingml/2006/picture">
+                  <pic:nvPicPr>
+                    <pic:cNvPr id="893550740" name=""/>
+                    <pic:cNvPicPr/>
+                  </pic:nvPicPr>
+                  <pic:blipFill>
+                    <a:blip r:embed="rId55" cstate="print">
+                      <a:extLst>
+                        <a:ext uri="{28A0092B-C50C-407E-A947-70E740481C1C}">
+                          <a14:useLocalDpi xmlns:a14="http://schemas.microsoft.com/office/drawing/2010/main" val="0"/>
+                        </a:ext>
+                      </a:extLst>
+                    </a:blip>
+                    <a:stretch>
+                      <a:fillRect/>
+                    </a:stretch>
+                  </pic:blipFill>
+                  <pic:spPr>
+                    <a:xfrm>
+                      <a:off x="0" y="0"/>
+                      <a:ext cx="1054626" cy="1744980"/>
+                    </a:xfrm>
+                    <a:prstGeom prst="rect">
+                      <a:avLst/>
+                    </a:prstGeom>
+                  </pic:spPr>
+                </pic:pic>
+              </a:graphicData>
+            </a:graphic>
+          </wp:anchor>
+        </w:drawing>
+      </w:r>
+    </w:p>
+    <w:p>
+      <w:pPr>
+        <w:rPr>
+          <w:b/>
+          <w:bCs/>
+        </w:rPr>
+      </w:pPr>
+    </w:p>
+    <w:p>
+      <w:pPr>
+        <w:rPr>
+          <w:b/>
+          <w:bCs/>
+        </w:rPr>
+      </w:pPr>
+    </w:p>
+    <w:p>
+      <w:r>
+        <w:rPr>
+          <w:b/>
+          <w:bCs/>
+        </w:rPr>
+        <w:t>Abstraction:</w:t>
+      </w:r>
+      <w:r>
+        <w:t xml:space="preserve"> The methods such as set_move_forwards_</w:t>
+      </w:r>
+      <w:proofErr w:type="gramStart"/>
+      <w:r>
+        <w:t>state(</w:t>
+      </w:r>
+      <w:proofErr w:type="gramEnd"/>
+      <w:r>
+        <w:t>), set_move_backwards_</w:t>
+      </w:r>
+      <w:proofErr w:type="gramStart"/>
+      <w:r>
+        <w:t>sate(), or</w:t>
+      </w:r>
+      <w:proofErr w:type="gramEnd"/>
+      <w:r>
+        <w:t xml:space="preserve"> </w:t>
+      </w:r>
+      <w:r>
+        <w:t>set_rotate_left_</w:t>
+      </w:r>
+      <w:proofErr w:type="gramStart"/>
+      <w:r>
+        <w:t>state(</w:t>
+      </w:r>
+      <w:proofErr w:type="gramEnd"/>
+      <w:r>
+        <w:t>) call abstract logic for each different state or robot behavior</w:t>
+      </w:r>
+      <w:r>
+        <w:t>. It interacts with hig</w:t>
+      </w:r>
+      <w:r>
+        <w:t>h</w:t>
+      </w:r>
+      <w:r>
+        <w:t xml:space="preserve"> level commands </w:t>
+      </w:r>
+      <w:r>
+        <w:t xml:space="preserve">rather than </w:t>
+      </w:r>
+      <w:proofErr w:type="gramStart"/>
+      <w:r>
+        <w:t>lower level</w:t>
+      </w:r>
+      <w:proofErr w:type="gramEnd"/>
+      <w:r>
+        <w:t xml:space="preserve"> motor or sensor code. </w:t>
+      </w:r>
+    </w:p>
     <w:p/>
     <w:p/>
     <w:p/>
+    <w:p>
+      <w:r>
+        <w:rPr>
+          <w:noProof/>
+        </w:rPr>
+        <w:drawing>
+          <wp:inline distT="0" distB="0" distL="0" distR="0" wp14:anchorId="28E7517B" wp14:editId="75523678">
+            <wp:extent cx="7093177" cy="440266"/>
+            <wp:effectExtent l="0" t="0" r="0" b="0"/>
+            <wp:docPr id="1779595968" name="Picture 1"/>
+            <wp:cNvGraphicFramePr>
+              <a:graphicFrameLocks xmlns:a="http://schemas.openxmlformats.org/drawingml/2006/main" noChangeAspect="1"/>
+            </wp:cNvGraphicFramePr>
+            <a:graphic xmlns:a="http://schemas.openxmlformats.org/drawingml/2006/main">
+              <a:graphicData uri="http://schemas.openxmlformats.org/drawingml/2006/picture">
+                <pic:pic xmlns:pic="http://schemas.openxmlformats.org/drawingml/2006/picture">
+                  <pic:nvPicPr>
+                    <pic:cNvPr id="1779595968" name=""/>
+                    <pic:cNvPicPr/>
+                  </pic:nvPicPr>
+                  <pic:blipFill>
+                    <a:blip r:embed="rId56"/>
+                    <a:stretch>
+                      <a:fillRect/>
+                    </a:stretch>
+                  </pic:blipFill>
+                  <pic:spPr>
+                    <a:xfrm>
+                      <a:off x="0" y="0"/>
+                      <a:ext cx="8001087" cy="496619"/>
+                    </a:xfrm>
+                    <a:prstGeom prst="rect">
+                      <a:avLst/>
+                    </a:prstGeom>
+                  </pic:spPr>
+                </pic:pic>
+              </a:graphicData>
+            </a:graphic>
+          </wp:inline>
+        </w:drawing>
+      </w:r>
+    </w:p>
+    <w:p/>
+    <w:p>
+      <w:r>
+        <w:rPr>
+          <w:b/>
+          <w:bCs/>
+        </w:rPr>
+        <w:t>Encapsulation:</w:t>
+      </w:r>
+      <w:r>
+        <w:t xml:space="preserve"> The controller object holds internal state and behavior logic, hiding implementation details from the user.</w:t>
+      </w:r>
+    </w:p>
     <w:p/>
     <w:p/>
     <w:p/>
+    <w:p>
+      <w:pPr>
+        <w:rPr>
+          <w:sz w:val="20"/>
+          <w:szCs w:val="20"/>
+          <w:u w:val="single"/>
+        </w:rPr>
+      </w:pPr>
+      <w:r>
+        <w:rPr>
+          <w:sz w:val="20"/>
+          <w:szCs w:val="20"/>
+          <w:u w:val="single"/>
+        </w:rPr>
+        <w:lastRenderedPageBreak/>
+        <w:t>Movement Unit test:</w:t>
+      </w:r>
+    </w:p>
     <w:p/>
+    <w:p>
+      <w:r>
+        <w:rPr>
+          <w:noProof/>
+        </w:rPr>
+        <w:drawing>
+          <wp:inline distT="0" distB="0" distL="0" distR="0" wp14:anchorId="568BBF39" wp14:editId="5B57750C">
+            <wp:extent cx="6997700" cy="553085"/>
+            <wp:effectExtent l="0" t="0" r="0" b="0"/>
+            <wp:docPr id="2134023720" name="Picture 1"/>
+            <wp:cNvGraphicFramePr>
+              <a:graphicFrameLocks xmlns:a="http://schemas.openxmlformats.org/drawingml/2006/main" noChangeAspect="1"/>
+            </wp:cNvGraphicFramePr>
+            <a:graphic xmlns:a="http://schemas.openxmlformats.org/drawingml/2006/main">
+              <a:graphicData uri="http://schemas.openxmlformats.org/drawingml/2006/picture">
+                <pic:pic xmlns:pic="http://schemas.openxmlformats.org/drawingml/2006/picture">
+                  <pic:nvPicPr>
+                    <pic:cNvPr id="2134023720" name=""/>
+                    <pic:cNvPicPr/>
+                  </pic:nvPicPr>
+                  <pic:blipFill>
+                    <a:blip r:embed="rId57"/>
+                    <a:stretch>
+                      <a:fillRect/>
+                    </a:stretch>
+                  </pic:blipFill>
+                  <pic:spPr>
+                    <a:xfrm>
+                      <a:off x="0" y="0"/>
+                      <a:ext cx="6997700" cy="553085"/>
+                    </a:xfrm>
+                    <a:prstGeom prst="rect">
+                      <a:avLst/>
+                    </a:prstGeom>
+                  </pic:spPr>
+                </pic:pic>
+              </a:graphicData>
+            </a:graphic>
+          </wp:inline>
+        </w:drawing>
+      </w:r>
+    </w:p>
     <w:p/>
+    <w:p>
+      <w:r>
+        <w:rPr>
+          <w:b/>
+          <w:bCs/>
+        </w:rPr>
+        <w:t>Encapsulation:</w:t>
+      </w:r>
+      <w:r>
+        <w:t xml:space="preserve"> The servo class encapsulates PWM control logic. You configure it once </w:t>
+      </w:r>
+      <w:r>
+        <w:t xml:space="preserve">and then </w:t>
+      </w:r>
+      <w:proofErr w:type="gramStart"/>
+      <w:r>
+        <w:t>are able to</w:t>
+      </w:r>
+      <w:proofErr w:type="gramEnd"/>
+      <w:r>
+        <w:t xml:space="preserve"> use It repeatedly for high-level movement commands. </w:t>
+      </w:r>
+    </w:p>
+    <w:p>
+      <w:r>
+        <w:rPr>
+          <w:b/>
+          <w:bCs/>
+          <w:noProof/>
+        </w:rPr>
+        <w:drawing>
+          <wp:anchor distT="0" distB="0" distL="114300" distR="114300" simplePos="0" relativeHeight="251662380" behindDoc="0" locked="0" layoutInCell="1" allowOverlap="1" wp14:anchorId="21F1805D" wp14:editId="7C9EC6DB">
+            <wp:simplePos x="0" y="0"/>
+            <wp:positionH relativeFrom="margin">
+              <wp:align>left</wp:align>
+            </wp:positionH>
+            <wp:positionV relativeFrom="paragraph">
+              <wp:posOffset>213995</wp:posOffset>
+            </wp:positionV>
+            <wp:extent cx="3292475" cy="3848100"/>
+            <wp:effectExtent l="0" t="0" r="3175" b="0"/>
+            <wp:wrapThrough wrapText="bothSides">
+              <wp:wrapPolygon edited="0">
+                <wp:start x="0" y="0"/>
+                <wp:lineTo x="0" y="21493"/>
+                <wp:lineTo x="21496" y="21493"/>
+                <wp:lineTo x="21496" y="0"/>
+                <wp:lineTo x="0" y="0"/>
+              </wp:wrapPolygon>
+            </wp:wrapThrough>
+            <wp:docPr id="545023906" name="Picture 1"/>
+            <wp:cNvGraphicFramePr>
+              <a:graphicFrameLocks xmlns:a="http://schemas.openxmlformats.org/drawingml/2006/main" noChangeAspect="1"/>
+            </wp:cNvGraphicFramePr>
+            <a:graphic xmlns:a="http://schemas.openxmlformats.org/drawingml/2006/main">
+              <a:graphicData uri="http://schemas.openxmlformats.org/drawingml/2006/picture">
+                <pic:pic xmlns:pic="http://schemas.openxmlformats.org/drawingml/2006/picture">
+                  <pic:nvPicPr>
+                    <pic:cNvPr id="545023906" name=""/>
+                    <pic:cNvPicPr/>
+                  </pic:nvPicPr>
+                  <pic:blipFill>
+                    <a:blip r:embed="rId58">
+                      <a:extLst>
+                        <a:ext uri="{28A0092B-C50C-407E-A947-70E740481C1C}">
+                          <a14:useLocalDpi xmlns:a14="http://schemas.microsoft.com/office/drawing/2010/main" val="0"/>
+                        </a:ext>
+                      </a:extLst>
+                    </a:blip>
+                    <a:stretch>
+                      <a:fillRect/>
+                    </a:stretch>
+                  </pic:blipFill>
+                  <pic:spPr>
+                    <a:xfrm>
+                      <a:off x="0" y="0"/>
+                      <a:ext cx="3292475" cy="3848100"/>
+                    </a:xfrm>
+                    <a:prstGeom prst="rect">
+                      <a:avLst/>
+                    </a:prstGeom>
+                  </pic:spPr>
+                </pic:pic>
+              </a:graphicData>
+            </a:graphic>
+            <wp14:sizeRelH relativeFrom="margin">
+              <wp14:pctWidth>0</wp14:pctWidth>
+            </wp14:sizeRelH>
+            <wp14:sizeRelV relativeFrom="margin">
+              <wp14:pctHeight>0</wp14:pctHeight>
+            </wp14:sizeRelV>
+          </wp:anchor>
+        </w:drawing>
+      </w:r>
+    </w:p>
+    <w:p>
+      <w:pPr>
+        <w:rPr>
+          <w:b/>
+          <w:bCs/>
+        </w:rPr>
+      </w:pPr>
+    </w:p>
     <w:p/>
-    <w:p/>
-    <w:p/>
-    <w:p/>
-    <w:p/>
-    <w:p/>
-    <w:p/>
-    <w:p/>
+    <w:p>
+      <w:r>
+        <w:rPr>
+          <w:b/>
+          <w:bCs/>
+        </w:rPr>
+        <w:t>Abstraction:</w:t>
+      </w:r>
+      <w:r>
+        <w:t xml:space="preserve"> The methods such as move_</w:t>
+      </w:r>
+      <w:proofErr w:type="gramStart"/>
+      <w:r>
+        <w:t>forwards(</w:t>
+      </w:r>
+      <w:proofErr w:type="gramEnd"/>
+      <w:r>
+        <w:t>), move_</w:t>
+      </w:r>
+      <w:proofErr w:type="gramStart"/>
+      <w:r>
+        <w:t>backwards(</w:t>
+      </w:r>
+      <w:proofErr w:type="gramEnd"/>
+      <w:r>
+        <w:t xml:space="preserve">), </w:t>
+      </w:r>
+      <w:proofErr w:type="gramStart"/>
+      <w:r>
+        <w:t xml:space="preserve">or </w:t>
+      </w:r>
+      <w:r>
+        <w:t xml:space="preserve"> </w:t>
+      </w:r>
+      <w:r>
+        <w:t>rotate</w:t>
+      </w:r>
+      <w:proofErr w:type="gramEnd"/>
+      <w:r>
+        <w:t>_</w:t>
+      </w:r>
+      <w:proofErr w:type="gramStart"/>
+      <w:r>
+        <w:t>left(</w:t>
+      </w:r>
+      <w:proofErr w:type="gramEnd"/>
+      <w:r>
+        <w:t xml:space="preserve">) call abstract logic for each </w:t>
+      </w:r>
+      <w:r>
+        <w:t xml:space="preserve">of the </w:t>
+      </w:r>
+      <w:r>
+        <w:t>different state</w:t>
+      </w:r>
+      <w:r>
+        <w:t>s similarly to the controller unit test</w:t>
+      </w:r>
+      <w:r>
+        <w:t xml:space="preserve">. It interacts with high level commands rather than </w:t>
+      </w:r>
+      <w:r>
+        <w:t>lower-level</w:t>
+      </w:r>
+      <w:r>
+        <w:t xml:space="preserve"> motor or sensor code. </w:t>
+      </w:r>
+    </w:p>
     <w:p/>
     <w:p/>
     <w:p/>
@@ -18686,7 +19422,7 @@
         <mc:AlternateContent>
           <mc:Choice Requires="wpg">
             <w:drawing>
-              <wp:anchor distT="0" distB="0" distL="0" distR="0" simplePos="0" relativeHeight="15748608" behindDoc="0" locked="0" layoutInCell="1" allowOverlap="1" wp14:anchorId="2EF16BA3" wp14:editId="7EBB13EB">
+              <wp:anchor distT="0" distB="0" distL="0" distR="0" simplePos="0" relativeHeight="251658249" behindDoc="0" locked="0" layoutInCell="1" allowOverlap="1" wp14:anchorId="2EF16BA3" wp14:editId="7EBB13EB">
                 <wp:simplePos x="0" y="0"/>
                 <wp:positionH relativeFrom="page">
                   <wp:posOffset>533400</wp:posOffset>
@@ -18778,7 +19514,7 @@
           </mc:Choice>
           <mc:Fallback>
             <w:pict>
-              <v:group w14:anchorId="2EF16BA3" id="Group 155" o:spid="_x0000_s1132" style="position:absolute;left:0;text-align:left;margin-left:42pt;margin-top:6.85pt;width:20pt;height:20pt;z-index:15748608;mso-wrap-distance-left:0;mso-wrap-distance-right:0;mso-position-horizontal-relative:page;mso-position-vertical-relative:text" coordsize="254000,254000" o:gfxdata="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">
+              <v:group w14:anchorId="2EF16BA3" id="Group 155" o:spid="_x0000_s1132" style="position:absolute;left:0;text-align:left;margin-left:42pt;margin-top:6.85pt;width:20pt;height:20pt;z-index:251658249;mso-wrap-distance-left:0;mso-wrap-distance-right:0;mso-position-horizontal-relative:page;mso-position-vertical-relative:text" coordsize="254000,254000" o:gfxdata="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">
                 <v:shape id="Image 156" o:spid="_x0000_s1133" type="#_x0000_t75" style="position:absolute;width:254000;height:254000;visibility:visible;mso-wrap-style:square" o:gfxdata="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">
                   <v:imagedata r:id="rId28" o:title=""/>
                 </v:shape>
@@ -19586,7 +20322,7 @@
     </w:tbl>
     <w:p/>
     <w:sectPr>
-      <w:footerReference w:type="default" r:id="rId52"/>
+      <w:footerReference w:type="default" r:id="rId59"/>
       <w:pgSz w:w="12260" w:h="15850"/>
       <w:pgMar w:top="540" w:right="620" w:bottom="960" w:left="620" w:header="0" w:footer="777" w:gutter="0"/>
       <w:cols w:space="720"/>
@@ -19631,7 +20367,7 @@
       <mc:AlternateContent>
         <mc:Choice Requires="wps">
           <w:drawing>
-            <wp:anchor distT="0" distB="0" distL="0" distR="0" simplePos="0" relativeHeight="487197184" behindDoc="1" locked="0" layoutInCell="1" allowOverlap="1" wp14:anchorId="03534BAC" wp14:editId="2FF53CC5">
+            <wp:anchor distT="0" distB="0" distL="0" distR="0" simplePos="0" relativeHeight="251658240" behindDoc="1" locked="0" layoutInCell="1" allowOverlap="1" wp14:anchorId="03534BAC" wp14:editId="2FF53CC5">
               <wp:simplePos x="0" y="0"/>
               <wp:positionH relativeFrom="page">
                 <wp:posOffset>457200</wp:posOffset>
@@ -22227,6 +22963,7 @@
   <w:style w:type="character" w:default="1" w:styleId="DefaultParagraphFont">
     <w:name w:val="Default Paragraph Font"/>
     <w:uiPriority w:val="1"/>
+    <w:semiHidden/>
     <w:unhideWhenUsed/>
   </w:style>
   <w:style w:type="table" w:default="1" w:styleId="TableNormal">
@@ -22819,6 +23556,23 @@
 </file>
 
 <file path=customXml/item1.xml><?xml version="1.0" encoding="utf-8"?>
+<?mso-contentType ?>
+<FormTemplates xmlns="http://schemas.microsoft.com/sharepoint/v3/contenttype/forms">
+  <Display>DocumentLibraryForm</Display>
+  <Edit>DocumentLibraryForm</Edit>
+  <New>DocumentLibraryForm</New>
+</FormTemplates>
+</file>
+
+<file path=customXml/item2.xml><?xml version="1.0" encoding="utf-8"?>
+<p:properties xmlns:p="http://schemas.microsoft.com/office/2006/metadata/properties" xmlns:xsi="http://www.w3.org/2001/XMLSchema-instance" xmlns:pc="http://schemas.microsoft.com/office/infopath/2007/PartnerControls">
+  <documentManagement>
+    <ReferenceId xmlns="c0fec38b-9d22-410f-93e3-af1e54e64546" xsi:nil="true"/>
+  </documentManagement>
+</p:properties>
+</file>
+
+<file path=customXml/item3.xml><?xml version="1.0" encoding="utf-8"?>
 <ct:contentTypeSchema xmlns:ct="http://schemas.microsoft.com/office/2006/metadata/contentType" xmlns:ma="http://schemas.microsoft.com/office/2006/metadata/properties/metaAttributes" ct:_="" ma:_="" ma:contentTypeName="Document" ma:contentTypeID="0x0101002D2E67EDB98F33498E2B8C04BBA3409A" ma:contentTypeVersion="5" ma:contentTypeDescription="Create a new document." ma:contentTypeScope="" ma:versionID="a5981e096388ff697295c1e9178f93bc">
   <xsd:schema xmlns:xsd="http://www.w3.org/2001/XMLSchema" xmlns:xs="http://www.w3.org/2001/XMLSchema" xmlns:p="http://schemas.microsoft.com/office/2006/metadata/properties" xmlns:ns2="c0fec38b-9d22-410f-93e3-af1e54e64546" targetNamespace="http://schemas.microsoft.com/office/2006/metadata/properties" ma:root="true" ma:fieldsID="680071726e8a725df2e80da9d0091787" ns2:_="">
     <xsd:import namespace="c0fec38b-9d22-410f-93e3-af1e54e64546"/>
@@ -22968,24 +23722,25 @@
 </ct:contentTypeSchema>
 </file>
 
-<file path=customXml/item2.xml><?xml version="1.0" encoding="utf-8"?>
-<?mso-contentType ?>
-<FormTemplates xmlns="http://schemas.microsoft.com/sharepoint/v3/contenttype/forms">
-  <Display>DocumentLibraryForm</Display>
-  <Edit>DocumentLibraryForm</Edit>
-  <New>DocumentLibraryForm</New>
-</FormTemplates>
+<file path=customXml/itemProps1.xml><?xml version="1.0" encoding="utf-8"?>
+<ds:datastoreItem xmlns:ds="http://schemas.openxmlformats.org/officeDocument/2006/customXml" ds:itemID="{BF4DBC6E-D929-4FC9-BAB6-44A776F0720B}">
+  <ds:schemaRefs>
+    <ds:schemaRef ds:uri="http://schemas.microsoft.com/sharepoint/v3/contenttype/forms"/>
+  </ds:schemaRefs>
+</ds:datastoreItem>
 </file>
 
-<file path=customXml/item3.xml><?xml version="1.0" encoding="utf-8"?>
-<p:properties xmlns:p="http://schemas.microsoft.com/office/2006/metadata/properties" xmlns:xsi="http://www.w3.org/2001/XMLSchema-instance" xmlns:pc="http://schemas.microsoft.com/office/infopath/2007/PartnerControls">
-  <documentManagement>
-    <ReferenceId xmlns="c0fec38b-9d22-410f-93e3-af1e54e64546" xsi:nil="true"/>
-  </documentManagement>
-</p:properties>
+<file path=customXml/itemProps2.xml><?xml version="1.0" encoding="utf-8"?>
+<ds:datastoreItem xmlns:ds="http://schemas.openxmlformats.org/officeDocument/2006/customXml" ds:itemID="{1758F933-4C15-412A-843D-28DBE11257B0}">
+  <ds:schemaRefs>
+    <ds:schemaRef ds:uri="http://schemas.microsoft.com/office/2006/metadata/properties"/>
+    <ds:schemaRef ds:uri="http://schemas.microsoft.com/office/infopath/2007/PartnerControls"/>
+    <ds:schemaRef ds:uri="c0fec38b-9d22-410f-93e3-af1e54e64546"/>
+  </ds:schemaRefs>
+</ds:datastoreItem>
 </file>
 
-<file path=customXml/itemProps1.xml><?xml version="1.0" encoding="utf-8"?>
+<file path=customXml/itemProps3.xml><?xml version="1.0" encoding="utf-8"?>
 <ds:datastoreItem xmlns:ds="http://schemas.openxmlformats.org/officeDocument/2006/customXml" ds:itemID="{AB3229CB-69D1-4B46-887C-FDE8623A4A69}">
   <ds:schemaRefs>
     <ds:schemaRef ds:uri="http://schemas.microsoft.com/office/2006/metadata/contentType"/>
@@ -23001,22 +23756,4 @@
     <ds:schemaRef ds:uri="http://schemas.microsoft.com/internal/obd"/>
   </ds:schemaRefs>
 </ds:datastoreItem>
-</file>
-
-<file path=customXml/itemProps2.xml><?xml version="1.0" encoding="utf-8"?>
-<ds:datastoreItem xmlns:ds="http://schemas.openxmlformats.org/officeDocument/2006/customXml" ds:itemID="{BF4DBC6E-D929-4FC9-BAB6-44A776F0720B}">
-  <ds:schemaRefs>
-    <ds:schemaRef ds:uri="http://schemas.microsoft.com/sharepoint/v3/contenttype/forms"/>
-  </ds:schemaRefs>
-</ds:datastoreItem>
-</file>
-
-<file path=customXml/itemProps3.xml><?xml version="1.0" encoding="utf-8"?>
-<ds:datastoreItem xmlns:ds="http://schemas.openxmlformats.org/officeDocument/2006/customXml" ds:itemID="{1758F933-4C15-412A-843D-28DBE11257B0}">
-  <ds:schemaRefs>
-    <ds:schemaRef ds:uri="http://schemas.microsoft.com/office/2006/metadata/properties"/>
-    <ds:schemaRef ds:uri="http://schemas.microsoft.com/office/infopath/2007/PartnerControls"/>
-    <ds:schemaRef ds:uri="c0fec38b-9d22-410f-93e3-af1e54e64546"/>
-  </ds:schemaRefs>
-</ds:datastoreItem>
 </file>
</xml_diff>